<commit_message>
Add Abstract & Introduction
</commit_message>
<xml_diff>
--- a/MyPaper.docx
+++ b/MyPaper.docx
@@ -6,20 +6,17 @@
       <w:pPr>
         <w:pStyle w:val="Title"/>
         <w:jc w:val="center"/>
-        <w:rPr>
-          <w:lang w:val="en-US"/>
-        </w:rPr>
       </w:pPr>
       <w:r>
         <w:rPr>
           <w:rFonts w:hint="eastAsia"/>
-          <w:lang w:val="en-US"/>
         </w:rPr>
         <w:t>摘要：</w:t>
       </w:r>
     </w:p>
     <w:p>
       <w:pPr>
+        <w:pStyle w:val="TimesNewRoman"/>
         <w:rPr>
           <w:lang w:val="en-US"/>
         </w:rPr>
@@ -54,6 +51,7 @@
     </w:p>
     <w:p>
       <w:pPr>
+        <w:pStyle w:val="TimesNewRoman"/>
         <w:rPr>
           <w:lang w:val="en-US"/>
         </w:rPr>
@@ -80,16 +78,16 @@
       </w:r>
       <w:r>
         <w:rPr>
-          <w:rFonts w:hint="eastAsia"/>
-          <w:lang w:val="en-US"/>
-        </w:rPr>
-        <w:t>U</w:t>
-      </w:r>
-      <w:r>
-        <w:rPr>
-          <w:lang w:val="en-US"/>
-        </w:rPr>
-        <w:t>net3+</w:t>
+          <w:rFonts w:ascii="Times New Roman" w:hAnsi="Times New Roman" w:cs="Times New Roman"/>
+          <w:lang w:val="en-US"/>
+        </w:rPr>
+        <w:t>Unet3</w:t>
+      </w:r>
+      <w:r>
+        <w:rPr>
+          <w:lang w:val="en-US"/>
+        </w:rPr>
+        <w:t>+</w:t>
       </w:r>
       <w:r>
         <w:rPr>
@@ -100,23 +98,66 @@
       </w:r>
       <w:r>
         <w:rPr>
-          <w:rFonts w:hint="eastAsia"/>
-          <w:lang w:val="en-US"/>
-        </w:rPr>
-        <w:t>a</w:t>
-      </w:r>
-      <w:r>
-        <w:rPr>
-          <w:lang w:val="en-US"/>
-        </w:rPr>
-        <w:t>ttention gate</w:t>
-      </w:r>
-      <w:r>
-        <w:rPr>
-          <w:rFonts w:hint="eastAsia"/>
-          <w:lang w:val="en-US"/>
-        </w:rPr>
-        <w:t>來達到精準的分割，得到分割再由橢圓擬合的最小二乘法得到最後</w:t>
+          <w:rFonts w:ascii="Times New Roman" w:hAnsi="Times New Roman" w:cs="Times New Roman"/>
+          <w:lang w:val="en-US"/>
+        </w:rPr>
+        <w:t>A</w:t>
+      </w:r>
+      <w:r>
+        <w:rPr>
+          <w:rFonts w:ascii="Times New Roman" w:hAnsi="Times New Roman" w:cs="Times New Roman"/>
+          <w:lang w:val="en-US"/>
+        </w:rPr>
+        <w:t xml:space="preserve">ttention </w:t>
+      </w:r>
+      <w:r>
+        <w:rPr>
+          <w:rFonts w:ascii="Times New Roman" w:hAnsi="Times New Roman" w:cs="Times New Roman"/>
+          <w:lang w:val="en-US"/>
+        </w:rPr>
+        <w:t>G</w:t>
+      </w:r>
+      <w:r>
+        <w:rPr>
+          <w:rFonts w:ascii="Times New Roman" w:hAnsi="Times New Roman" w:cs="Times New Roman"/>
+          <w:lang w:val="en-US"/>
+        </w:rPr>
+        <w:t>ate</w:t>
+      </w:r>
+      <w:r>
+        <w:rPr>
+          <w:rFonts w:hint="eastAsia"/>
+          <w:lang w:val="en-US"/>
+        </w:rPr>
+        <w:t>來達到精準的分割，得到分割</w:t>
+      </w:r>
+      <w:r>
+        <w:rPr>
+          <w:rFonts w:hint="eastAsia"/>
+          <w:lang w:val="en-US"/>
+        </w:rPr>
+        <w:t>後</w:t>
+      </w:r>
+      <w:r>
+        <w:rPr>
+          <w:rFonts w:hint="eastAsia"/>
+          <w:lang w:val="en-US"/>
+        </w:rPr>
+        <w:t>再由橢圓擬合的最小二乘法</w:t>
+      </w:r>
+      <w:r>
+        <w:rPr>
+          <w:rFonts w:hint="eastAsia"/>
+          <w:lang w:val="en-US"/>
+        </w:rPr>
+        <w:t>算出</w:t>
+      </w:r>
+      <w:r>
+        <w:rPr>
+          <w:rFonts w:hint="eastAsia"/>
+          <w:lang w:val="en-US"/>
+        </w:rPr>
+        <w:t>最後</w:t>
       </w:r>
       <w:r>
         <w:rPr>
@@ -137,6 +178,620 @@
           <w:lang w:val="en-US"/>
         </w:rPr>
         <w:t>的輸出。</w:t>
+      </w:r>
+    </w:p>
+    <w:p>
+      <w:pPr>
+        <w:pStyle w:val="Title"/>
+        <w:jc w:val="center"/>
+      </w:pPr>
+      <w:r>
+        <w:rPr>
+          <w:rFonts w:hint="eastAsia"/>
+        </w:rPr>
+        <w:t>介紹：</w:t>
+      </w:r>
+    </w:p>
+    <w:p>
+      <w:pPr>
+        <w:pStyle w:val="TimesNewRoman"/>
+        <w:rPr>
+          <w:rFonts w:ascii="Apple Color Emoji" w:hAnsi="Apple Color Emoji" w:cs="Apple Color Emoji" w:hint="eastAsia"/>
+          <w:lang w:val="en-US"/>
+        </w:rPr>
+      </w:pPr>
+      <w:r>
+        <w:rPr>
+          <w:rFonts w:hint="eastAsia"/>
+          <w:lang w:val="en-US"/>
+        </w:rPr>
+        <w:t>超音波造影比起他造影方法擁有非入侵性、成本低廉、即時等優點，所以常廣泛用於婦產科當中</w:t>
+      </w:r>
+      <w:r>
+        <w:rPr>
+          <w:rFonts w:hint="eastAsia"/>
+          <w:lang w:val="en-US"/>
+        </w:rPr>
+        <w:t>；</w:t>
+      </w:r>
+      <w:r>
+        <w:rPr>
+          <w:rFonts w:hint="eastAsia"/>
+          <w:lang w:val="en-US"/>
+        </w:rPr>
+        <w:t>而缺點則是容易會有雜點、變形、扭曲</w:t>
+      </w:r>
+      <w:r>
+        <w:rPr>
+          <w:rFonts w:hint="eastAsia"/>
+          <w:lang w:val="en-US"/>
+        </w:rPr>
+        <w:t>，這是因為超音波是藉由收到回音來成像，而聲音在傳遞過程會有慢慢衰減</w:t>
+      </w:r>
+      <w:r>
+        <w:rPr>
+          <w:rFonts w:hint="eastAsia"/>
+          <w:lang w:val="en-US"/>
+        </w:rPr>
+        <w:t>。</w:t>
+      </w:r>
+      <w:r>
+        <w:rPr>
+          <w:rFonts w:hint="eastAsia"/>
+          <w:lang w:val="en-US"/>
+        </w:rPr>
+        <w:t>如</w:t>
+      </w:r>
+      <w:r>
+        <w:rPr>
+          <w:rFonts w:ascii="Apple Color Emoji" w:hAnsi="Apple Color Emoji" w:cs="Apple Color Emoji" w:hint="eastAsia"/>
+          <w:lang w:val="en-US"/>
+        </w:rPr>
+        <w:t>越深的器官，聲音透射量就會越小，</w:t>
+      </w:r>
+      <w:r>
+        <w:rPr>
+          <w:rFonts w:ascii="Apple Color Emoji" w:hAnsi="Apple Color Emoji" w:cs="Apple Color Emoji" w:hint="eastAsia"/>
+          <w:lang w:val="en-US"/>
+        </w:rPr>
+        <w:t>這是由於</w:t>
+      </w:r>
+      <w:r>
+        <w:rPr>
+          <w:rFonts w:ascii="Apple Color Emoji" w:hAnsi="Apple Color Emoji" w:cs="Apple Color Emoji" w:hint="eastAsia"/>
+          <w:lang w:val="en-US"/>
+        </w:rPr>
+        <w:t>聲音會被組織吸收或散射或反射</w:t>
+      </w:r>
+      <w:r>
+        <w:rPr>
+          <w:rFonts w:ascii="Apple Color Emoji" w:hAnsi="Apple Color Emoji" w:cs="Apple Color Emoji" w:hint="eastAsia"/>
+          <w:lang w:val="en-US"/>
+        </w:rPr>
+        <w:t>；</w:t>
+      </w:r>
+      <w:r>
+        <w:rPr>
+          <w:rFonts w:ascii="Apple Color Emoji" w:hAnsi="Apple Color Emoji" w:cs="Apple Color Emoji" w:hint="eastAsia"/>
+          <w:lang w:val="en-US"/>
+        </w:rPr>
+        <w:t>吸收</w:t>
+      </w:r>
+      <w:r>
+        <w:rPr>
+          <w:rFonts w:ascii="Apple Color Emoji" w:hAnsi="Apple Color Emoji" w:cs="Apple Color Emoji" w:hint="eastAsia"/>
+          <w:lang w:val="en-US"/>
+        </w:rPr>
+        <w:t>散</w:t>
+      </w:r>
+      <w:r>
+        <w:rPr>
+          <w:rFonts w:ascii="Apple Color Emoji" w:hAnsi="Apple Color Emoji" w:cs="Apple Color Emoji" w:hint="eastAsia"/>
+          <w:lang w:val="en-US"/>
+        </w:rPr>
+        <w:t>射造成影像</w:t>
+      </w:r>
+      <w:r>
+        <w:rPr>
+          <w:rFonts w:ascii="Times New Roman" w:hAnsi="Times New Roman" w:cs="Times New Roman"/>
+          <w:lang w:val="en-US"/>
+        </w:rPr>
+        <w:t>sign-to-noise</w:t>
+      </w:r>
+      <w:r>
+        <w:rPr>
+          <w:rFonts w:ascii="Cambria" w:hAnsi="Cambria" w:cs="Apple Color Emoji" w:hint="eastAsia"/>
+          <w:lang w:val="en-US"/>
+        </w:rPr>
+        <w:t>低</w:t>
+      </w:r>
+      <w:r>
+        <w:rPr>
+          <w:rFonts w:ascii="Cambria" w:hAnsi="Cambria" w:cs="Apple Color Emoji" w:hint="eastAsia"/>
+          <w:lang w:val="en-US"/>
+        </w:rPr>
+        <w:t>；</w:t>
+      </w:r>
+      <w:r>
+        <w:rPr>
+          <w:rFonts w:ascii="Cambria" w:hAnsi="Cambria" w:cs="Apple Color Emoji" w:hint="eastAsia"/>
+          <w:lang w:val="en-US"/>
+        </w:rPr>
+        <w:t>反射</w:t>
+      </w:r>
+      <w:r>
+        <w:rPr>
+          <w:rFonts w:ascii="Cambria" w:hAnsi="Cambria" w:cs="Apple Color Emoji" w:hint="eastAsia"/>
+          <w:lang w:val="en-US"/>
+        </w:rPr>
+        <w:t>迴盪回音</w:t>
+      </w:r>
+      <w:r>
+        <w:rPr>
+          <w:rFonts w:ascii="Cambria" w:hAnsi="Cambria" w:cs="Apple Color Emoji" w:hint="eastAsia"/>
+          <w:lang w:val="en-US"/>
+        </w:rPr>
+        <w:t>造成影像變形</w:t>
+      </w:r>
+      <w:r>
+        <w:rPr>
+          <w:rFonts w:ascii="Cambria" w:hAnsi="Cambria" w:cs="Apple Color Emoji" w:hint="eastAsia"/>
+          <w:lang w:val="en-US"/>
+        </w:rPr>
+        <w:t>；相同聲阻抗的不同組織造成分界難以辨別</w:t>
+      </w:r>
+      <w:r>
+        <w:rPr>
+          <w:rFonts w:ascii="Cambria" w:hAnsi="Cambria" w:cs="Apple Color Emoji" w:hint="eastAsia"/>
+          <w:lang w:val="en-US"/>
+        </w:rPr>
+        <w:t>；</w:t>
+      </w:r>
+      <w:r>
+        <w:rPr>
+          <w:rFonts w:ascii="Apple Color Emoji" w:hAnsi="Apple Color Emoji" w:cs="Apple Color Emoji" w:hint="eastAsia"/>
+          <w:lang w:val="en-US"/>
+        </w:rPr>
+        <w:t>這是超音波先天上的特性</w:t>
+      </w:r>
+      <w:r>
+        <w:rPr>
+          <w:rFonts w:ascii="Apple Color Emoji" w:hAnsi="Apple Color Emoji" w:cs="Apple Color Emoji" w:hint="eastAsia"/>
+          <w:lang w:val="en-US"/>
+        </w:rPr>
+        <w:t>；所以我們需要受過訓練有經驗的超音波師來判斷邊界。</w:t>
+      </w:r>
+    </w:p>
+    <w:p>
+      <w:pPr>
+        <w:pStyle w:val="TimesNewRoman"/>
+        <w:rPr>
+          <w:rFonts w:ascii="Apple Color Emoji" w:hAnsi="Apple Color Emoji" w:cs="Apple Color Emoji"/>
+          <w:lang w:val="en-US"/>
+        </w:rPr>
+      </w:pPr>
+    </w:p>
+    <w:p>
+      <w:pPr>
+        <w:pStyle w:val="TimesNewRoman"/>
+        <w:rPr>
+          <w:rFonts w:ascii="Apple Color Emoji" w:hAnsi="Apple Color Emoji" w:cs="Apple Color Emoji"/>
+          <w:lang w:val="en-US"/>
+        </w:rPr>
+      </w:pPr>
+      <w:r>
+        <w:rPr>
+          <w:rFonts w:ascii="Apple Color Emoji" w:hAnsi="Apple Color Emoji" w:cs="Apple Color Emoji" w:hint="eastAsia"/>
+          <w:lang w:val="en-US"/>
+        </w:rPr>
+        <w:t>而除了上述的困難點，還有一個也很棘手的問題就是根據超音波師們的判斷經驗不同及手法操作不同，所得到的造影及判斷也會有所不同；所以本論文想藉由神經網路來改善這個問題，去計算出一個不因人為而變動的標準</w:t>
+      </w:r>
+      <w:r>
+        <w:rPr>
+          <w:rFonts w:ascii="Apple Color Emoji" w:hAnsi="Apple Color Emoji" w:cs="Apple Color Emoji" w:hint="eastAsia"/>
+          <w:lang w:val="en-US"/>
+        </w:rPr>
+        <w:t>。</w:t>
+      </w:r>
+    </w:p>
+    <w:p>
+      <w:pPr>
+        <w:pStyle w:val="TimesNewRoman"/>
+        <w:rPr>
+          <w:rFonts w:ascii="Apple Color Emoji" w:hAnsi="Apple Color Emoji" w:cs="Apple Color Emoji"/>
+          <w:lang w:val="en-US"/>
+        </w:rPr>
+      </w:pPr>
+    </w:p>
+    <w:p>
+      <w:pPr>
+        <w:pStyle w:val="TimesNewRoman"/>
+        <w:rPr>
+          <w:rFonts w:ascii="Apple Color Emoji" w:hAnsi="Apple Color Emoji" w:cs="Apple Color Emoji" w:hint="eastAsia"/>
+          <w:lang w:val="en-US"/>
+        </w:rPr>
+      </w:pPr>
+      <w:r>
+        <w:rPr>
+          <w:rFonts w:ascii="Apple Color Emoji" w:hAnsi="Apple Color Emoji" w:cs="Apple Color Emoji" w:hint="eastAsia"/>
+          <w:lang w:val="en-US"/>
+        </w:rPr>
+        <w:t>在胎兒超音波造影中有各種胎兒</w:t>
+      </w:r>
+      <w:r>
+        <w:rPr>
+          <w:rFonts w:ascii="Cambria" w:hAnsi="Cambria" w:cs="Apple Color Emoji" w:hint="eastAsia"/>
+          <w:lang w:val="en-US"/>
+        </w:rPr>
+        <w:t>生物</w:t>
+      </w:r>
+      <w:r>
+        <w:rPr>
+          <w:rFonts w:ascii="Apple Color Emoji" w:hAnsi="Apple Color Emoji" w:cs="Apple Color Emoji" w:hint="eastAsia"/>
+          <w:lang w:val="en-US"/>
+        </w:rPr>
+        <w:t>參數可以去判斷胎兒生長狀況及異常，</w:t>
+      </w:r>
+      <w:r>
+        <w:rPr>
+          <w:rFonts w:ascii="Apple Color Emoji" w:hAnsi="Apple Color Emoji" w:cs="Apple Color Emoji" w:hint="eastAsia"/>
+          <w:lang w:val="en-US"/>
+        </w:rPr>
+        <w:t>例如：</w:t>
+      </w:r>
+      <w:r>
+        <w:rPr>
+          <w:rFonts w:ascii="Times New Roman" w:hAnsi="Times New Roman" w:cs="Times New Roman"/>
+          <w:lang w:val="en-US"/>
+        </w:rPr>
+        <w:t>biparietal</w:t>
+      </w:r>
+      <w:r>
+        <w:rPr>
+          <w:rFonts w:ascii="Times New Roman" w:hAnsi="Times New Roman" w:cs="Times New Roman"/>
+          <w:lang w:val="en-US"/>
+        </w:rPr>
+        <w:t xml:space="preserve"> </w:t>
+      </w:r>
+      <w:r>
+        <w:rPr>
+          <w:rFonts w:ascii="Times New Roman" w:hAnsi="Times New Roman" w:cs="Times New Roman"/>
+          <w:lang w:val="en-US"/>
+        </w:rPr>
+        <w:t>diameter (BPD)</w:t>
+      </w:r>
+      <w:r>
+        <w:rPr>
+          <w:rFonts w:ascii="Times New Roman" w:hAnsi="Times New Roman" w:cs="Times New Roman" w:hint="eastAsia"/>
+          <w:lang w:val="en-US"/>
+        </w:rPr>
+        <w:t>、</w:t>
+      </w:r>
+      <w:r>
+        <w:rPr>
+          <w:rFonts w:ascii="Times New Roman" w:hAnsi="Times New Roman" w:cs="Times New Roman"/>
+          <w:lang w:val="en-US"/>
+        </w:rPr>
+        <w:t>head circumference (HC)</w:t>
+      </w:r>
+      <w:r>
+        <w:rPr>
+          <w:rFonts w:ascii="Times New Roman" w:hAnsi="Times New Roman" w:cs="Times New Roman" w:hint="eastAsia"/>
+          <w:lang w:val="en-US"/>
+        </w:rPr>
+        <w:t>、</w:t>
+      </w:r>
+      <w:r>
+        <w:rPr>
+          <w:rFonts w:ascii="Times New Roman" w:hAnsi="Times New Roman" w:cs="Times New Roman"/>
+          <w:lang w:val="en-US"/>
+        </w:rPr>
+        <w:t>abdominal circumference (AC) femur length (FL)</w:t>
+      </w:r>
+      <w:r>
+        <w:rPr>
+          <w:rFonts w:ascii="Times New Roman" w:hAnsi="Times New Roman" w:cs="Times New Roman"/>
+          <w:lang w:val="en-US"/>
+        </w:rPr>
+        <w:t xml:space="preserve"> </w:t>
+      </w:r>
+      <w:r>
+        <w:rPr>
+          <w:rFonts w:ascii="Times New Roman" w:hAnsi="Times New Roman" w:cs="Times New Roman" w:hint="eastAsia"/>
+          <w:lang w:val="en-US"/>
+        </w:rPr>
+        <w:t>等等</w:t>
+      </w:r>
+      <w:r>
+        <w:rPr>
+          <w:rFonts w:ascii="Times New Roman" w:hAnsi="Times New Roman" w:cs="Times New Roman" w:hint="eastAsia"/>
+          <w:lang w:val="en-US"/>
+        </w:rPr>
+        <w:t>。本論文所評估的胎兒參數是</w:t>
+      </w:r>
+      <w:r>
+        <w:rPr>
+          <w:rFonts w:ascii="Times New Roman" w:hAnsi="Times New Roman" w:cs="Times New Roman" w:hint="eastAsia"/>
+          <w:lang w:val="en-US"/>
+        </w:rPr>
+        <w:t>H</w:t>
+      </w:r>
+      <w:r>
+        <w:rPr>
+          <w:rFonts w:ascii="Times New Roman" w:hAnsi="Times New Roman" w:cs="Times New Roman"/>
+          <w:lang w:val="en-US"/>
+        </w:rPr>
+        <w:t>C</w:t>
+      </w:r>
+      <w:r>
+        <w:rPr>
+          <w:rFonts w:ascii="Times New Roman" w:hAnsi="Times New Roman" w:cs="Times New Roman" w:hint="eastAsia"/>
+          <w:lang w:val="en-US"/>
+        </w:rPr>
+        <w:t>這是由於他是其中</w:t>
+      </w:r>
+      <w:r>
+        <w:rPr>
+          <w:rFonts w:hint="eastAsia"/>
+          <w:lang w:val="en-US"/>
+        </w:rPr>
+        <w:t>最明顯且好估計的指標</w:t>
+      </w:r>
+      <w:r>
+        <w:rPr>
+          <w:rFonts w:hint="eastAsia"/>
+          <w:lang w:val="en-US"/>
+        </w:rPr>
+        <w:t>。</w:t>
+      </w:r>
+    </w:p>
+    <w:p>
+      <w:pPr>
+        <w:pStyle w:val="TimesNewRoman"/>
+        <w:rPr>
+          <w:rFonts w:ascii="Apple Color Emoji" w:hAnsi="Apple Color Emoji" w:cs="Apple Color Emoji"/>
+          <w:lang w:val="en-US"/>
+        </w:rPr>
+      </w:pPr>
+    </w:p>
+    <w:p>
+      <w:pPr>
+        <w:pStyle w:val="TimesNewRoman"/>
+        <w:rPr>
+          <w:rFonts w:ascii="Times New Roman" w:hAnsi="Times New Roman" w:cs="Times New Roman"/>
+          <w:lang w:val="en-US"/>
+        </w:rPr>
+      </w:pPr>
+      <w:r>
+        <w:rPr>
+          <w:rFonts w:ascii="Apple Color Emoji" w:hAnsi="Apple Color Emoji" w:cs="Apple Color Emoji" w:hint="eastAsia"/>
+          <w:lang w:val="en-US"/>
+        </w:rPr>
+        <w:t>本論文所採用的方法是</w:t>
+      </w:r>
+      <w:r>
+        <w:rPr>
+          <w:rFonts w:ascii="Cambria" w:hAnsi="Cambria" w:cs="Apple Color Emoji"/>
+          <w:lang w:val="en-US"/>
+        </w:rPr>
+        <w:t xml:space="preserve">Unet3+ </w:t>
+      </w:r>
+      <w:r>
+        <w:rPr>
+          <w:rFonts w:ascii="Cambria" w:hAnsi="Cambria" w:cs="Apple Color Emoji" w:hint="eastAsia"/>
+          <w:lang w:val="en-US"/>
+        </w:rPr>
+        <w:t>加上</w:t>
+      </w:r>
+      <w:r>
+        <w:rPr>
+          <w:rFonts w:ascii="Cambria" w:hAnsi="Cambria" w:cs="Apple Color Emoji" w:hint="eastAsia"/>
+          <w:lang w:val="en-US"/>
+        </w:rPr>
+        <w:t xml:space="preserve"> </w:t>
+      </w:r>
+      <w:r>
+        <w:rPr>
+          <w:rFonts w:hint="eastAsia"/>
+        </w:rPr>
+        <w:t>A</w:t>
+      </w:r>
+      <w:r>
+        <w:t>ttention Gate</w:t>
+      </w:r>
+      <w:r>
+        <w:rPr>
+          <w:rFonts w:hint="eastAsia"/>
+          <w:lang w:val="en-US"/>
+        </w:rPr>
+        <w:t>，得到精確的分割再使用最小二乘橢圓擬合得到</w:t>
+      </w:r>
+      <w:r>
+        <w:rPr>
+          <w:rFonts w:hint="eastAsia"/>
+          <w:lang w:val="en-US"/>
+        </w:rPr>
+        <w:t>H</w:t>
+      </w:r>
+      <w:r>
+        <w:rPr>
+          <w:lang w:val="en-US"/>
+        </w:rPr>
+        <w:t>C</w:t>
+      </w:r>
+      <w:r>
+        <w:rPr>
+          <w:rFonts w:hint="eastAsia"/>
+          <w:lang w:val="en-US"/>
+        </w:rPr>
+        <w:t>估算結果，在</w:t>
+      </w:r>
+      <w:r>
+        <w:rPr>
+          <w:lang w:val="en-US"/>
+        </w:rPr>
+        <w:t xml:space="preserve">DICE </w:t>
+      </w:r>
+      <w:r>
+        <w:rPr>
+          <w:rFonts w:hint="eastAsia"/>
+          <w:lang w:val="en-US"/>
+        </w:rPr>
+        <w:t>係數上的分數為</w:t>
+      </w:r>
+      <w:r>
+        <w:rPr>
+          <w:lang w:val="en-US"/>
+        </w:rPr>
+        <w:t>97.89 ± 1.39</w:t>
+      </w:r>
+      <w:r>
+        <w:rPr>
+          <w:lang w:val="en-US"/>
+        </w:rPr>
+        <w:t xml:space="preserve"> </w:t>
+      </w:r>
+      <w:r>
+        <w:rPr>
+          <w:rFonts w:ascii="Cambria" w:hAnsi="Cambria" w:cs="Apple Color Emoji"/>
+          <w:lang w:val="en-US"/>
+        </w:rPr>
+        <w:t>%</w:t>
+      </w:r>
+      <w:r>
+        <w:rPr>
+          <w:rFonts w:ascii="Cambria" w:hAnsi="Cambria" w:cs="Apple Color Emoji" w:hint="eastAsia"/>
+          <w:lang w:val="en-US"/>
+        </w:rPr>
+        <w:t>、</w:t>
+      </w:r>
+      <w:proofErr w:type="spellStart"/>
+      <w:r>
+        <w:rPr>
+          <w:rFonts w:ascii="Times New Roman" w:hAnsi="Times New Roman" w:cs="Times New Roman"/>
+          <w:lang w:val="en-US"/>
+        </w:rPr>
+        <w:t>Hausdorff</w:t>
+      </w:r>
+      <w:proofErr w:type="spellEnd"/>
+      <w:r>
+        <w:rPr>
+          <w:rFonts w:ascii="Times New Roman" w:hAnsi="Times New Roman" w:cs="Times New Roman"/>
+          <w:lang w:val="en-US"/>
+        </w:rPr>
+        <w:t xml:space="preserve"> Distance</w:t>
+      </w:r>
+      <w:r>
+        <w:rPr>
+          <w:rFonts w:ascii="Cambria" w:hAnsi="Cambria" w:cs="Apple Color Emoji" w:hint="eastAsia"/>
+          <w:lang w:val="en-US"/>
+        </w:rPr>
+        <w:t>為</w:t>
+      </w:r>
+      <w:r>
+        <w:rPr>
+          <w:rFonts w:ascii="Times New Roman" w:hAnsi="Times New Roman" w:cs="Times New Roman"/>
+          <w:lang w:val="en-US"/>
+        </w:rPr>
+        <w:t>1.29 ± 0.83</w:t>
+      </w:r>
+      <w:r>
+        <w:rPr>
+          <w:rFonts w:ascii="Times New Roman" w:hAnsi="Times New Roman" w:cs="Times New Roman"/>
+          <w:lang w:val="en-US"/>
+        </w:rPr>
+        <w:t xml:space="preserve"> mm</w:t>
+      </w:r>
+      <w:r>
+        <w:rPr>
+          <w:rFonts w:ascii="Times New Roman" w:hAnsi="Times New Roman" w:cs="Times New Roman"/>
+          <w:lang w:val="en-US"/>
+        </w:rPr>
+        <w:t>、</w:t>
+      </w:r>
+      <w:r>
+        <w:rPr>
+          <w:rFonts w:ascii="Times New Roman" w:hAnsi="Times New Roman" w:cs="Times New Roman"/>
+          <w:lang w:val="en-US"/>
+        </w:rPr>
+        <w:t>Absolution Difference</w:t>
+      </w:r>
+      <w:r>
+        <w:rPr>
+          <w:rFonts w:ascii="Cambria" w:hAnsi="Cambria" w:cs="Apple Color Emoji" w:hint="eastAsia"/>
+          <w:lang w:val="en-US"/>
+        </w:rPr>
+        <w:t>為</w:t>
+      </w:r>
+      <w:r>
+        <w:rPr>
+          <w:rFonts w:ascii="Cambria" w:hAnsi="Cambria" w:cs="Apple Color Emoji"/>
+          <w:lang w:val="en-US"/>
+        </w:rPr>
+        <w:t xml:space="preserve"> </w:t>
+      </w:r>
+      <w:r>
+        <w:rPr>
+          <w:rFonts w:ascii="Times New Roman" w:hAnsi="Times New Roman" w:cs="Times New Roman"/>
+          <w:lang w:val="en-US"/>
+        </w:rPr>
+        <w:t>1.90 ± 1.80</w:t>
+      </w:r>
+      <w:r>
+        <w:rPr>
+          <w:rFonts w:ascii="Times New Roman" w:hAnsi="Times New Roman" w:cs="Times New Roman"/>
+          <w:lang w:val="en-US"/>
+        </w:rPr>
+        <w:t xml:space="preserve"> mm</w:t>
+      </w:r>
+      <w:r>
+        <w:rPr>
+          <w:rFonts w:ascii="Times New Roman" w:hAnsi="Times New Roman" w:cs="Times New Roman"/>
+          <w:lang w:val="en-US"/>
+        </w:rPr>
+        <w:t>、</w:t>
+      </w:r>
+      <w:r>
+        <w:rPr>
+          <w:rFonts w:ascii="Times New Roman" w:hAnsi="Times New Roman" w:cs="Times New Roman"/>
+          <w:lang w:val="en-US"/>
+        </w:rPr>
+        <w:t>Difference</w:t>
+      </w:r>
+      <w:r>
+        <w:rPr>
+          <w:rFonts w:ascii="Times New Roman" w:hAnsi="Times New Roman" w:cs="Times New Roman"/>
+          <w:lang w:val="en-US"/>
+        </w:rPr>
+        <w:t>為</w:t>
+      </w:r>
+      <w:r>
+        <w:rPr>
+          <w:rFonts w:ascii="Times New Roman" w:hAnsi="Times New Roman" w:cs="Times New Roman"/>
+          <w:lang w:val="en-US"/>
+        </w:rPr>
+        <w:t xml:space="preserve"> </w:t>
+      </w:r>
+      <w:r>
+        <w:rPr>
+          <w:rFonts w:ascii="Times New Roman" w:hAnsi="Times New Roman" w:cs="Times New Roman"/>
+          <w:lang w:val="en-US"/>
+        </w:rPr>
+        <w:t>-0.51 ± 2.57</w:t>
+      </w:r>
+      <w:r>
+        <w:rPr>
+          <w:rFonts w:ascii="Times New Roman" w:hAnsi="Times New Roman" w:cs="Times New Roman"/>
+          <w:lang w:val="en-US"/>
+        </w:rPr>
+        <w:t xml:space="preserve"> mm</w:t>
+      </w:r>
+      <w:r>
+        <w:rPr>
+          <w:rFonts w:ascii="Times New Roman" w:hAnsi="Times New Roman" w:cs="Times New Roman"/>
+          <w:lang w:val="en-US"/>
+        </w:rPr>
+        <w:t>。</w:t>
       </w:r>
     </w:p>
     <w:sectPr>
@@ -544,10 +1199,30 @@
     <w:name w:val="Normal"/>
     <w:qFormat/>
   </w:style>
+  <w:style w:type="paragraph" w:styleId="Heading1">
+    <w:name w:val="heading 1"/>
+    <w:basedOn w:val="Normal"/>
+    <w:next w:val="Normal"/>
+    <w:link w:val="Heading1Char"/>
+    <w:uiPriority w:val="9"/>
+    <w:qFormat/>
+    <w:rsid w:val="008428B5"/>
+    <w:pPr>
+      <w:keepNext/>
+      <w:keepLines/>
+      <w:spacing w:before="240"/>
+      <w:outlineLvl w:val="0"/>
+    </w:pPr>
+    <w:rPr>
+      <w:rFonts w:asciiTheme="majorHAnsi" w:eastAsiaTheme="majorEastAsia" w:hAnsiTheme="majorHAnsi" w:cstheme="majorBidi"/>
+      <w:color w:val="2F5496" w:themeColor="accent1" w:themeShade="BF"/>
+      <w:sz w:val="32"/>
+      <w:szCs w:val="32"/>
+    </w:rPr>
+  </w:style>
   <w:style w:type="character" w:default="1" w:styleId="DefaultParagraphFont">
     <w:name w:val="Default Paragraph Font"/>
     <w:uiPriority w:val="1"/>
-    <w:semiHidden/>
     <w:unhideWhenUsed/>
   </w:style>
   <w:style w:type="table" w:default="1" w:styleId="TableNormal">
@@ -603,6 +1278,30 @@
       <w:sz w:val="56"/>
       <w:szCs w:val="56"/>
     </w:rPr>
+  </w:style>
+  <w:style w:type="character" w:customStyle="1" w:styleId="Heading1Char">
+    <w:name w:val="Heading 1 Char"/>
+    <w:basedOn w:val="DefaultParagraphFont"/>
+    <w:link w:val="Heading1"/>
+    <w:uiPriority w:val="9"/>
+    <w:rsid w:val="008428B5"/>
+    <w:rPr>
+      <w:rFonts w:asciiTheme="majorHAnsi" w:eastAsiaTheme="majorEastAsia" w:hAnsiTheme="majorHAnsi" w:cstheme="majorBidi"/>
+      <w:color w:val="2F5496" w:themeColor="accent1" w:themeShade="BF"/>
+      <w:sz w:val="32"/>
+      <w:szCs w:val="32"/>
+    </w:rPr>
+  </w:style>
+  <w:style w:type="paragraph" w:customStyle="1" w:styleId="TimesNewRoman">
+    <w:name w:val="Times New Roman"/>
+    <w:basedOn w:val="Normal"/>
+    <w:qFormat/>
+    <w:rsid w:val="008428B5"/>
+    <w:pPr>
+      <w:tabs>
+        <w:tab w:val="left" w:pos="2240"/>
+      </w:tabs>
+    </w:pPr>
   </w:style>
 </w:styles>
 </file>

</xml_diff>

<commit_message>
Add Unet series introduction and a flowchat in Method section
</commit_message>
<xml_diff>
--- a/MyPaper.docx
+++ b/MyPaper.docx
@@ -196,7 +196,7 @@
       <w:pPr>
         <w:pStyle w:val="TimesNewRoman"/>
         <w:rPr>
-          <w:rFonts w:ascii="Apple Color Emoji" w:hAnsi="Apple Color Emoji" w:cs="Apple Color Emoji" w:hint="eastAsia"/>
+          <w:rFonts w:ascii="Apple Color Emoji" w:hAnsi="Apple Color Emoji" w:cs="Apple Color Emoji"/>
           <w:lang w:val="en-US"/>
         </w:rPr>
       </w:pPr>
@@ -407,36 +407,35 @@
       <w:pPr>
         <w:pStyle w:val="TimesNewRoman"/>
         <w:rPr>
+          <w:lang w:val="en-US"/>
+        </w:rPr>
+      </w:pPr>
+      <w:r>
+        <w:rPr>
           <w:rFonts w:ascii="Apple Color Emoji" w:hAnsi="Apple Color Emoji" w:cs="Apple Color Emoji" w:hint="eastAsia"/>
           <w:lang w:val="en-US"/>
         </w:rPr>
-      </w:pPr>
+        <w:t>在胎兒超音波造影中有各種胎兒</w:t>
+      </w:r>
+      <w:r>
+        <w:rPr>
+          <w:rFonts w:ascii="Cambria" w:hAnsi="Cambria" w:cs="Apple Color Emoji" w:hint="eastAsia"/>
+          <w:lang w:val="en-US"/>
+        </w:rPr>
+        <w:t>生物</w:t>
+      </w:r>
       <w:r>
         <w:rPr>
           <w:rFonts w:ascii="Apple Color Emoji" w:hAnsi="Apple Color Emoji" w:cs="Apple Color Emoji" w:hint="eastAsia"/>
           <w:lang w:val="en-US"/>
         </w:rPr>
-        <w:t>在胎兒超音波造影中有各種胎兒</w:t>
-      </w:r>
-      <w:r>
-        <w:rPr>
-          <w:rFonts w:ascii="Cambria" w:hAnsi="Cambria" w:cs="Apple Color Emoji" w:hint="eastAsia"/>
-          <w:lang w:val="en-US"/>
-        </w:rPr>
-        <w:t>生物</w:t>
+        <w:t>參數可以去判斷胎兒生長狀況及異常，</w:t>
       </w:r>
       <w:r>
         <w:rPr>
           <w:rFonts w:ascii="Apple Color Emoji" w:hAnsi="Apple Color Emoji" w:cs="Apple Color Emoji" w:hint="eastAsia"/>
           <w:lang w:val="en-US"/>
         </w:rPr>
-        <w:t>參數可以去判斷胎兒生長狀況及異常，</w:t>
-      </w:r>
-      <w:r>
-        <w:rPr>
-          <w:rFonts w:ascii="Apple Color Emoji" w:hAnsi="Apple Color Emoji" w:cs="Apple Color Emoji" w:hint="eastAsia"/>
-          <w:lang w:val="en-US"/>
-        </w:rPr>
         <w:t>例如：</w:t>
       </w:r>
       <w:r>
@@ -444,90 +443,76 @@
           <w:rFonts w:ascii="Times New Roman" w:hAnsi="Times New Roman" w:cs="Times New Roman"/>
           <w:lang w:val="en-US"/>
         </w:rPr>
-        <w:t>biparietal</w:t>
+        <w:t>biparietal diameter (BPD)</w:t>
+      </w:r>
+      <w:r>
+        <w:rPr>
+          <w:rFonts w:ascii="Times New Roman" w:hAnsi="Times New Roman" w:cs="Times New Roman" w:hint="eastAsia"/>
+          <w:lang w:val="en-US"/>
+        </w:rPr>
+        <w:t>、</w:t>
       </w:r>
       <w:r>
         <w:rPr>
           <w:rFonts w:ascii="Times New Roman" w:hAnsi="Times New Roman" w:cs="Times New Roman"/>
           <w:lang w:val="en-US"/>
         </w:rPr>
+        <w:t>head circumference (HC)</w:t>
+      </w:r>
+      <w:r>
+        <w:rPr>
+          <w:rFonts w:ascii="Times New Roman" w:hAnsi="Times New Roman" w:cs="Times New Roman" w:hint="eastAsia"/>
+          <w:lang w:val="en-US"/>
+        </w:rPr>
+        <w:t>、</w:t>
+      </w:r>
+      <w:r>
+        <w:rPr>
+          <w:rFonts w:ascii="Times New Roman" w:hAnsi="Times New Roman" w:cs="Times New Roman"/>
+          <w:lang w:val="en-US"/>
+        </w:rPr>
+        <w:t>abdominal circumference (AC) femur length (FL)</w:t>
+      </w:r>
+      <w:r>
+        <w:rPr>
+          <w:rFonts w:ascii="Times New Roman" w:hAnsi="Times New Roman" w:cs="Times New Roman"/>
+          <w:lang w:val="en-US"/>
+        </w:rPr>
         <w:t xml:space="preserve"> </w:t>
       </w:r>
       <w:r>
         <w:rPr>
+          <w:rFonts w:ascii="Times New Roman" w:hAnsi="Times New Roman" w:cs="Times New Roman" w:hint="eastAsia"/>
+          <w:lang w:val="en-US"/>
+        </w:rPr>
+        <w:t>等等</w:t>
+      </w:r>
+      <w:r>
+        <w:rPr>
+          <w:rFonts w:ascii="Times New Roman" w:hAnsi="Times New Roman" w:cs="Times New Roman" w:hint="eastAsia"/>
+          <w:lang w:val="en-US"/>
+        </w:rPr>
+        <w:t>。本論文所評估的胎兒參數是</w:t>
+      </w:r>
+      <w:r>
+        <w:rPr>
+          <w:rFonts w:ascii="Times New Roman" w:hAnsi="Times New Roman" w:cs="Times New Roman" w:hint="eastAsia"/>
+          <w:lang w:val="en-US"/>
+        </w:rPr>
+        <w:t>H</w:t>
+      </w:r>
+      <w:r>
+        <w:rPr>
           <w:rFonts w:ascii="Times New Roman" w:hAnsi="Times New Roman" w:cs="Times New Roman"/>
           <w:lang w:val="en-US"/>
         </w:rPr>
-        <w:t>diameter (BPD)</w:t>
+        <w:t>C</w:t>
       </w:r>
       <w:r>
         <w:rPr>
           <w:rFonts w:ascii="Times New Roman" w:hAnsi="Times New Roman" w:cs="Times New Roman" w:hint="eastAsia"/>
           <w:lang w:val="en-US"/>
         </w:rPr>
-        <w:t>、</w:t>
-      </w:r>
-      <w:r>
-        <w:rPr>
-          <w:rFonts w:ascii="Times New Roman" w:hAnsi="Times New Roman" w:cs="Times New Roman"/>
-          <w:lang w:val="en-US"/>
-        </w:rPr>
-        <w:t>head circumference (HC)</w:t>
-      </w:r>
-      <w:r>
-        <w:rPr>
-          <w:rFonts w:ascii="Times New Roman" w:hAnsi="Times New Roman" w:cs="Times New Roman" w:hint="eastAsia"/>
-          <w:lang w:val="en-US"/>
-        </w:rPr>
-        <w:t>、</w:t>
-      </w:r>
-      <w:r>
-        <w:rPr>
-          <w:rFonts w:ascii="Times New Roman" w:hAnsi="Times New Roman" w:cs="Times New Roman"/>
-          <w:lang w:val="en-US"/>
-        </w:rPr>
-        <w:t>abdominal circumference (AC) femur length (FL)</w:t>
-      </w:r>
-      <w:r>
-        <w:rPr>
-          <w:rFonts w:ascii="Times New Roman" w:hAnsi="Times New Roman" w:cs="Times New Roman"/>
-          <w:lang w:val="en-US"/>
-        </w:rPr>
-        <w:t xml:space="preserve"> </w:t>
-      </w:r>
-      <w:r>
-        <w:rPr>
-          <w:rFonts w:ascii="Times New Roman" w:hAnsi="Times New Roman" w:cs="Times New Roman" w:hint="eastAsia"/>
-          <w:lang w:val="en-US"/>
-        </w:rPr>
-        <w:t>等等</w:t>
-      </w:r>
-      <w:r>
-        <w:rPr>
-          <w:rFonts w:ascii="Times New Roman" w:hAnsi="Times New Roman" w:cs="Times New Roman" w:hint="eastAsia"/>
-          <w:lang w:val="en-US"/>
-        </w:rPr>
-        <w:t>。本論文所評估的胎兒參數是</w:t>
-      </w:r>
-      <w:r>
-        <w:rPr>
-          <w:rFonts w:ascii="Times New Roman" w:hAnsi="Times New Roman" w:cs="Times New Roman" w:hint="eastAsia"/>
-          <w:lang w:val="en-US"/>
-        </w:rPr>
-        <w:t>H</w:t>
-      </w:r>
-      <w:r>
-        <w:rPr>
-          <w:rFonts w:ascii="Times New Roman" w:hAnsi="Times New Roman" w:cs="Times New Roman"/>
-          <w:lang w:val="en-US"/>
-        </w:rPr>
-        <w:t>C</w:t>
-      </w:r>
-      <w:r>
-        <w:rPr>
-          <w:rFonts w:ascii="Times New Roman" w:hAnsi="Times New Roman" w:cs="Times New Roman" w:hint="eastAsia"/>
-          <w:lang w:val="en-US"/>
-        </w:rPr>
         <w:t>這是由於他是其中</w:t>
       </w:r>
       <w:r>
@@ -535,21 +520,13 @@
           <w:rFonts w:hint="eastAsia"/>
           <w:lang w:val="en-US"/>
         </w:rPr>
-        <w:t>最明顯且好估計的指標</w:t>
-      </w:r>
-      <w:r>
-        <w:rPr>
-          <w:rFonts w:hint="eastAsia"/>
-          <w:lang w:val="en-US"/>
-        </w:rPr>
-        <w:t>。</w:t>
+        <w:t>最明顯且好估計的指標。</w:t>
       </w:r>
     </w:p>
     <w:p>
       <w:pPr>
         <w:pStyle w:val="TimesNewRoman"/>
         <w:rPr>
-          <w:rFonts w:ascii="Apple Color Emoji" w:hAnsi="Apple Color Emoji" w:cs="Apple Color Emoji"/>
           <w:lang w:val="en-US"/>
         </w:rPr>
       </w:pPr>
@@ -558,35 +535,399 @@
       <w:pPr>
         <w:pStyle w:val="TimesNewRoman"/>
         <w:rPr>
-          <w:rFonts w:ascii="Times New Roman" w:hAnsi="Times New Roman" w:cs="Times New Roman"/>
+          <w:rFonts w:ascii="Apple Color Emoji" w:hAnsi="Apple Color Emoji" w:cs="Apple Color Emoji" w:hint="eastAsia"/>
           <w:lang w:val="en-US"/>
         </w:rPr>
       </w:pPr>
       <w:r>
         <w:rPr>
+          <w:rFonts w:hint="eastAsia"/>
+          <w:lang w:val="en-US"/>
+        </w:rPr>
+        <w:t>近幾年隨著神經網路的崛起，人們開始把神經網路用臨床研究上，在之中</w:t>
+      </w:r>
+      <w:r>
+        <w:rPr>
+          <w:lang w:val="en-US"/>
+        </w:rPr>
+        <w:t>CNN</w:t>
+      </w:r>
+      <w:r>
+        <w:rPr>
+          <w:rFonts w:hint="eastAsia"/>
+          <w:lang w:val="en-US"/>
+        </w:rPr>
+        <w:t>對於圖片有更良好的分割結果，如：</w:t>
+      </w:r>
+      <w:r>
+        <w:rPr>
+          <w:lang w:val="en-US"/>
+        </w:rPr>
+        <w:t>FCNs</w:t>
+      </w:r>
+      <w:r>
+        <w:rPr>
+          <w:rFonts w:hint="eastAsia"/>
+          <w:lang w:val="en-US"/>
+        </w:rPr>
+        <w:t>，</w:t>
+      </w:r>
+      <w:proofErr w:type="spellStart"/>
+      <w:r>
+        <w:rPr>
+          <w:rFonts w:hint="eastAsia"/>
+          <w:lang w:val="en-US"/>
+        </w:rPr>
+        <w:t>U</w:t>
+      </w:r>
+      <w:r>
+        <w:rPr>
+          <w:lang w:val="en-US"/>
+        </w:rPr>
+        <w:t>Net</w:t>
+      </w:r>
+      <w:proofErr w:type="spellEnd"/>
+      <w:r>
+        <w:rPr>
+          <w:rFonts w:hint="eastAsia"/>
+          <w:lang w:val="en-US"/>
+        </w:rPr>
+        <w:t>，</w:t>
+      </w:r>
+      <w:proofErr w:type="spellStart"/>
+      <w:r>
+        <w:rPr>
+          <w:lang w:val="en-US"/>
+        </w:rPr>
+        <w:t>PSPNet</w:t>
+      </w:r>
+      <w:proofErr w:type="spellEnd"/>
+      <w:r>
+        <w:rPr>
+          <w:rFonts w:hint="eastAsia"/>
+          <w:lang w:val="en-US"/>
+        </w:rPr>
+        <w:t>；</w:t>
+      </w:r>
+      <w:r>
+        <w:rPr>
+          <w:rFonts w:hint="eastAsia"/>
+          <w:lang w:val="en-US"/>
+        </w:rPr>
+        <w:t>其中</w:t>
+      </w:r>
+      <w:proofErr w:type="spellStart"/>
+      <w:r>
+        <w:rPr>
+          <w:lang w:val="en-US"/>
+        </w:rPr>
+        <w:t>Unet</w:t>
+      </w:r>
+      <w:proofErr w:type="spellEnd"/>
+      <w:r>
+        <w:rPr>
+          <w:rFonts w:hint="eastAsia"/>
+          <w:lang w:val="en-US"/>
+        </w:rPr>
+        <w:t>最廣泛應用於醫療影像，它</w:t>
+      </w:r>
+      <w:r>
+        <w:rPr>
+          <w:rFonts w:hint="eastAsia"/>
+          <w:lang w:val="en-US"/>
+        </w:rPr>
+        <w:t>的特色是</w:t>
+      </w:r>
+      <w:r>
+        <w:rPr>
+          <w:rFonts w:hint="eastAsia"/>
+          <w:lang w:val="en-US"/>
+        </w:rPr>
+        <w:t>編碼在解碼的架構</w:t>
+      </w:r>
+      <w:r>
+        <w:rPr>
+          <w:rFonts w:hint="eastAsia"/>
+          <w:lang w:val="en-US"/>
+        </w:rPr>
+        <w:t>，並用跳躍連接讓解碼層考慮到因為降採樣而消失的細部特徵。</w:t>
+      </w:r>
+      <w:r>
+        <w:rPr>
+          <w:rFonts w:hint="eastAsia"/>
+          <w:lang w:val="en-US"/>
+        </w:rPr>
+        <w:t>之後</w:t>
+      </w:r>
+      <w:proofErr w:type="spellStart"/>
+      <w:r>
+        <w:rPr>
+          <w:lang w:val="en-US"/>
+        </w:rPr>
+        <w:t>Unet</w:t>
+      </w:r>
+      <w:proofErr w:type="spellEnd"/>
+      <w:r>
+        <w:rPr>
+          <w:lang w:val="en-US"/>
+        </w:rPr>
+        <w:t>++</w:t>
+      </w:r>
+      <w:r>
+        <w:rPr>
+          <w:rFonts w:hint="eastAsia"/>
+          <w:lang w:val="en-US"/>
+        </w:rPr>
+        <w:t>在</w:t>
+      </w:r>
+      <w:r>
+        <w:rPr>
+          <w:rFonts w:hint="eastAsia"/>
+          <w:lang w:val="en-US"/>
+        </w:rPr>
+        <w:t>被提出，他改變了</w:t>
+      </w:r>
+      <w:proofErr w:type="spellStart"/>
+      <w:r>
+        <w:rPr>
+          <w:lang w:val="en-US"/>
+        </w:rPr>
+        <w:t>Unet</w:t>
+      </w:r>
+      <w:proofErr w:type="spellEnd"/>
+      <w:r>
+        <w:rPr>
+          <w:rFonts w:hint="eastAsia"/>
+          <w:lang w:val="en-US"/>
+        </w:rPr>
+        <w:t>跳躍連接的方式，改用了密集的跳躍連接，大大改善提升了</w:t>
+      </w:r>
+      <w:proofErr w:type="spellStart"/>
+      <w:r>
+        <w:rPr>
+          <w:lang w:val="en-US"/>
+        </w:rPr>
+        <w:t>UNet</w:t>
+      </w:r>
+      <w:proofErr w:type="spellEnd"/>
+      <w:r>
+        <w:rPr>
+          <w:rFonts w:hint="eastAsia"/>
+          <w:lang w:val="en-US"/>
+        </w:rPr>
+        <w:t>的各項分割指標</w:t>
+      </w:r>
+      <w:r>
+        <w:rPr>
+          <w:rFonts w:hint="eastAsia"/>
+          <w:lang w:val="en-US"/>
+        </w:rPr>
+        <w:t>，</w:t>
+      </w:r>
+      <w:r>
+        <w:rPr>
+          <w:rFonts w:hint="eastAsia"/>
+          <w:lang w:val="en-US"/>
+        </w:rPr>
+        <w:t>達成類似</w:t>
+      </w:r>
+      <w:r>
+        <w:rPr>
+          <w:lang w:val="en-US"/>
+        </w:rPr>
+        <w:t>Ensemble</w:t>
+      </w:r>
+      <w:r>
+        <w:rPr>
+          <w:rFonts w:hint="eastAsia"/>
+          <w:lang w:val="en-US"/>
+        </w:rPr>
+        <w:t>的方式</w:t>
+      </w:r>
+      <w:r>
+        <w:rPr>
+          <w:rFonts w:hint="eastAsia"/>
+          <w:lang w:val="en-US"/>
+        </w:rPr>
+        <w:t>，</w:t>
+      </w:r>
+      <w:r>
+        <w:rPr>
+          <w:rFonts w:hint="eastAsia"/>
+          <w:lang w:val="en-US"/>
+        </w:rPr>
+        <w:t>但是由於改採用密集的跳躍連接使得需訓練的參數大幅增加，增加了訓練成本，因此</w:t>
+      </w:r>
+      <w:r>
+        <w:rPr>
+          <w:lang w:val="en-US"/>
+        </w:rPr>
+        <w:t>Unet3+</w:t>
+      </w:r>
+      <w:r>
+        <w:rPr>
+          <w:rFonts w:hint="eastAsia"/>
+          <w:lang w:val="en-US"/>
+        </w:rPr>
+        <w:t>被提出；</w:t>
+      </w:r>
+      <w:r>
+        <w:rPr>
+          <w:lang w:val="en-US"/>
+        </w:rPr>
+        <w:t>Unet3+</w:t>
+      </w:r>
+      <w:r>
+        <w:rPr>
+          <w:rFonts w:hint="eastAsia"/>
+          <w:lang w:val="en-US"/>
+        </w:rPr>
+        <w:t>也改變了跳躍連接的部分，在</w:t>
+      </w:r>
+      <w:proofErr w:type="spellStart"/>
+      <w:r>
+        <w:rPr>
+          <w:lang w:val="en-US"/>
+        </w:rPr>
+        <w:t>UNet</w:t>
+      </w:r>
+      <w:proofErr w:type="spellEnd"/>
+      <w:r>
+        <w:rPr>
+          <w:lang w:val="en-US"/>
+        </w:rPr>
+        <w:t>++</w:t>
+      </w:r>
+      <w:r>
+        <w:rPr>
+          <w:rFonts w:hint="eastAsia"/>
+          <w:lang w:val="en-US"/>
+        </w:rPr>
+        <w:t>中的跳躍連接的深層解碼層的特徵圖並沒有考慮</w:t>
+      </w:r>
+      <w:r>
+        <w:rPr>
+          <w:lang w:val="en-US"/>
+        </w:rPr>
+        <w:t>(</w:t>
+      </w:r>
+      <w:r>
+        <w:rPr>
+          <w:rFonts w:hint="eastAsia"/>
+          <w:lang w:val="en-US"/>
+        </w:rPr>
+        <w:t>併接</w:t>
+      </w:r>
+      <w:r>
+        <w:rPr>
+          <w:rFonts w:hint="eastAsia"/>
+          <w:lang w:val="en-US"/>
+        </w:rPr>
+        <w:t>)</w:t>
+      </w:r>
+      <w:r>
+        <w:rPr>
+          <w:rFonts w:hint="eastAsia"/>
+          <w:lang w:val="en-US"/>
+        </w:rPr>
+        <w:t>到較淺層的編碼層所輸出的特徵圖，所以無法去融合淺層特徵考慮到細部特徵，</w:t>
+      </w:r>
+      <w:r>
+        <w:rPr>
+          <w:lang w:val="en-US"/>
+        </w:rPr>
+        <w:t>Unet3+</w:t>
+      </w:r>
+      <w:r>
+        <w:rPr>
+          <w:rFonts w:hint="eastAsia"/>
+          <w:lang w:val="en-US"/>
+        </w:rPr>
+        <w:t>改善的地方就是在此，</w:t>
+      </w:r>
+      <w:r>
+        <w:rPr>
+          <w:rFonts w:hint="eastAsia"/>
+          <w:lang w:val="en-US"/>
+        </w:rPr>
+        <w:t>在每一個解碼層，都併接到所有編碼層的特徵圖，達到多尺度的考量，並切需訓練的參數量也比</w:t>
+      </w:r>
+      <w:proofErr w:type="spellStart"/>
+      <w:r>
+        <w:rPr>
+          <w:lang w:val="en-US"/>
+        </w:rPr>
+        <w:t>Unet</w:t>
+      </w:r>
+      <w:proofErr w:type="spellEnd"/>
+      <w:r>
+        <w:rPr>
+          <w:lang w:val="en-US"/>
+        </w:rPr>
+        <w:t>++</w:t>
+      </w:r>
+      <w:r>
+        <w:rPr>
+          <w:rFonts w:hint="eastAsia"/>
+          <w:lang w:val="en-US"/>
+        </w:rPr>
+        <w:t>更少，在分割結果上則比</w:t>
+      </w:r>
+      <w:proofErr w:type="spellStart"/>
+      <w:r>
+        <w:rPr>
+          <w:lang w:val="en-US"/>
+        </w:rPr>
+        <w:t>Unet</w:t>
+      </w:r>
+      <w:proofErr w:type="spellEnd"/>
+      <w:r>
+        <w:rPr>
+          <w:lang w:val="en-US"/>
+        </w:rPr>
+        <w:t>++</w:t>
+      </w:r>
+      <w:r>
+        <w:rPr>
+          <w:rFonts w:hint="eastAsia"/>
+          <w:lang w:val="en-US"/>
+        </w:rPr>
+        <w:t>稍微提升。</w:t>
+      </w:r>
+    </w:p>
+    <w:p>
+      <w:pPr>
+        <w:pStyle w:val="TimesNewRoman"/>
+        <w:rPr>
+          <w:rFonts w:ascii="Apple Color Emoji" w:hAnsi="Apple Color Emoji" w:cs="Apple Color Emoji"/>
+        </w:rPr>
+      </w:pPr>
+    </w:p>
+    <w:p>
+      <w:pPr>
+        <w:pStyle w:val="NoSpacing"/>
+      </w:pPr>
+      <w:r>
+        <w:rPr>
           <w:rFonts w:ascii="Apple Color Emoji" w:hAnsi="Apple Color Emoji" w:cs="Apple Color Emoji" w:hint="eastAsia"/>
-          <w:lang w:val="en-US"/>
         </w:rPr>
         <w:t>本論文所採用的方法是</w:t>
       </w:r>
       <w:r>
         <w:rPr>
           <w:rFonts w:ascii="Cambria" w:hAnsi="Cambria" w:cs="Apple Color Emoji"/>
-          <w:lang w:val="en-US"/>
         </w:rPr>
         <w:t xml:space="preserve">Unet3+ </w:t>
       </w:r>
       <w:r>
         <w:rPr>
           <w:rFonts w:ascii="Cambria" w:hAnsi="Cambria" w:cs="Apple Color Emoji" w:hint="eastAsia"/>
-          <w:lang w:val="en-US"/>
         </w:rPr>
         <w:t>加上</w:t>
       </w:r>
       <w:r>
         <w:rPr>
           <w:rFonts w:ascii="Cambria" w:hAnsi="Cambria" w:cs="Apple Color Emoji" w:hint="eastAsia"/>
-          <w:lang w:val="en-US"/>
         </w:rPr>
         <w:t xml:space="preserve"> </w:t>
       </w:r>
@@ -602,196 +943,200 @@
       <w:r>
         <w:rPr>
           <w:rFonts w:hint="eastAsia"/>
-          <w:lang w:val="en-US"/>
         </w:rPr>
         <w:t>，得到精確的分割再使用最小二乘橢圓擬合得到</w:t>
       </w:r>
       <w:r>
         <w:rPr>
           <w:rFonts w:hint="eastAsia"/>
-          <w:lang w:val="en-US"/>
         </w:rPr>
         <w:t>H</w:t>
       </w:r>
       <w:r>
-        <w:rPr>
-          <w:lang w:val="en-US"/>
-        </w:rPr>
         <w:t>C</w:t>
       </w:r>
       <w:r>
         <w:rPr>
           <w:rFonts w:hint="eastAsia"/>
-          <w:lang w:val="en-US"/>
         </w:rPr>
         <w:t>估算結果，在</w:t>
       </w:r>
       <w:r>
-        <w:rPr>
-          <w:lang w:val="en-US"/>
-        </w:rPr>
         <w:t xml:space="preserve">DICE </w:t>
       </w:r>
       <w:r>
         <w:rPr>
           <w:rFonts w:hint="eastAsia"/>
-          <w:lang w:val="en-US"/>
         </w:rPr>
         <w:t>係數上的分數為</w:t>
       </w:r>
       <w:r>
-        <w:rPr>
-          <w:lang w:val="en-US"/>
-        </w:rPr>
-        <w:t>97.89 ± 1.39</w:t>
-      </w:r>
-      <w:r>
-        <w:rPr>
-          <w:lang w:val="en-US"/>
+        <w:t xml:space="preserve">97.89 ± 1.39 </w:t>
+      </w:r>
+      <w:r>
+        <w:rPr>
+          <w:rFonts w:ascii="Cambria" w:hAnsi="Cambria" w:cs="Apple Color Emoji"/>
+        </w:rPr>
+        <w:t>%</w:t>
+      </w:r>
+      <w:r>
+        <w:rPr>
+          <w:rFonts w:ascii="Cambria" w:hAnsi="Cambria" w:cs="Apple Color Emoji" w:hint="eastAsia"/>
+        </w:rPr>
+        <w:t>、</w:t>
+      </w:r>
+      <w:r>
+        <w:t>Hausdorff Distance</w:t>
+      </w:r>
+      <w:r>
+        <w:rPr>
+          <w:rFonts w:ascii="Cambria" w:hAnsi="Cambria" w:cs="Apple Color Emoji" w:hint="eastAsia"/>
+        </w:rPr>
+        <w:t>為</w:t>
+      </w:r>
+      <w:r>
+        <w:t>1.29 ± 0.83 mm</w:t>
+      </w:r>
+      <w:r>
+        <w:t>、</w:t>
+      </w:r>
+      <w:r>
+        <w:t>Absolution Difference</w:t>
+      </w:r>
+      <w:r>
+        <w:rPr>
+          <w:rFonts w:ascii="Cambria" w:hAnsi="Cambria" w:cs="Apple Color Emoji" w:hint="eastAsia"/>
+        </w:rPr>
+        <w:t>為</w:t>
+      </w:r>
+      <w:r>
+        <w:rPr>
+          <w:rFonts w:ascii="Cambria" w:hAnsi="Cambria" w:cs="Apple Color Emoji"/>
         </w:rPr>
         <w:t xml:space="preserve"> </w:t>
       </w:r>
       <w:r>
-        <w:rPr>
-          <w:rFonts w:ascii="Cambria" w:hAnsi="Cambria" w:cs="Apple Color Emoji"/>
-          <w:lang w:val="en-US"/>
-        </w:rPr>
-        <w:t>%</w:t>
-      </w:r>
-      <w:r>
-        <w:rPr>
-          <w:rFonts w:ascii="Cambria" w:hAnsi="Cambria" w:cs="Apple Color Emoji" w:hint="eastAsia"/>
-          <w:lang w:val="en-US"/>
-        </w:rPr>
+        <w:t>1.90 ± 1.80 mm</w:t>
+      </w:r>
+      <w:r>
         <w:t>、</w:t>
       </w:r>
-      <w:proofErr w:type="spellStart"/>
-      <w:r>
-        <w:rPr>
-          <w:rFonts w:ascii="Times New Roman" w:hAnsi="Times New Roman" w:cs="Times New Roman"/>
-          <w:lang w:val="en-US"/>
-        </w:rPr>
-        <w:t>Hausdorff</w:t>
-      </w:r>
-      <w:proofErr w:type="spellEnd"/>
-      <w:r>
-        <w:rPr>
-          <w:rFonts w:ascii="Times New Roman" w:hAnsi="Times New Roman" w:cs="Times New Roman"/>
-          <w:lang w:val="en-US"/>
-        </w:rPr>
-        <w:t xml:space="preserve"> Distance</w:t>
-      </w:r>
-      <w:r>
-        <w:rPr>
-          <w:rFonts w:ascii="Cambria" w:hAnsi="Cambria" w:cs="Apple Color Emoji" w:hint="eastAsia"/>
-          <w:lang w:val="en-US"/>
+      <w:r>
+        <w:br/>
+      </w:r>
+      <w:r>
+        <w:t>Difference</w:t>
+      </w:r>
+      <w:r>
+        <w:rPr>
+          <w:rFonts w:hint="eastAsia"/>
         </w:rPr>
         <w:t>為</w:t>
       </w:r>
       <w:r>
-        <w:rPr>
-          <w:rFonts w:ascii="Times New Roman" w:hAnsi="Times New Roman" w:cs="Times New Roman"/>
-          <w:lang w:val="en-US"/>
-        </w:rPr>
-        <w:t>1.29 ± 0.83</w:t>
-      </w:r>
-      <w:r>
-        <w:rPr>
-          <w:rFonts w:ascii="Times New Roman" w:hAnsi="Times New Roman" w:cs="Times New Roman"/>
-          <w:lang w:val="en-US"/>
-        </w:rPr>
-        <w:t xml:space="preserve"> mm</w:t>
-      </w:r>
-      <w:r>
-        <w:rPr>
-          <w:rFonts w:ascii="Times New Roman" w:hAnsi="Times New Roman" w:cs="Times New Roman"/>
-          <w:lang w:val="en-US"/>
-        </w:rPr>
-        <w:t>、</w:t>
-      </w:r>
-      <w:r>
-        <w:rPr>
-          <w:rFonts w:ascii="Times New Roman" w:hAnsi="Times New Roman" w:cs="Times New Roman"/>
-          <w:lang w:val="en-US"/>
-        </w:rPr>
-        <w:t>Absolution Difference</w:t>
-      </w:r>
-      <w:r>
-        <w:rPr>
-          <w:rFonts w:ascii="Cambria" w:hAnsi="Cambria" w:cs="Apple Color Emoji" w:hint="eastAsia"/>
-          <w:lang w:val="en-US"/>
-        </w:rPr>
-        <w:t>為</w:t>
-      </w:r>
-      <w:r>
-        <w:rPr>
-          <w:rFonts w:ascii="Cambria" w:hAnsi="Cambria" w:cs="Apple Color Emoji"/>
-          <w:lang w:val="en-US"/>
-        </w:rPr>
-        <w:t xml:space="preserve"> </w:t>
-      </w:r>
-      <w:r>
-        <w:rPr>
-          <w:rFonts w:ascii="Times New Roman" w:hAnsi="Times New Roman" w:cs="Times New Roman"/>
-          <w:lang w:val="en-US"/>
-        </w:rPr>
-        <w:t>1.90 ± 1.80</w:t>
-      </w:r>
-      <w:r>
-        <w:rPr>
-          <w:rFonts w:ascii="Times New Roman" w:hAnsi="Times New Roman" w:cs="Times New Roman"/>
-          <w:lang w:val="en-US"/>
-        </w:rPr>
-        <w:t xml:space="preserve"> mm</w:t>
-      </w:r>
-      <w:r>
-        <w:rPr>
-          <w:rFonts w:ascii="Times New Roman" w:hAnsi="Times New Roman" w:cs="Times New Roman"/>
-          <w:lang w:val="en-US"/>
-        </w:rPr>
-        <w:t>、</w:t>
-      </w:r>
-      <w:r>
-        <w:rPr>
-          <w:rFonts w:ascii="Times New Roman" w:hAnsi="Times New Roman" w:cs="Times New Roman"/>
-          <w:lang w:val="en-US"/>
-        </w:rPr>
-        <w:t>Difference</w:t>
-      </w:r>
-      <w:r>
-        <w:rPr>
-          <w:rFonts w:ascii="Times New Roman" w:hAnsi="Times New Roman" w:cs="Times New Roman"/>
-          <w:lang w:val="en-US"/>
-        </w:rPr>
-        <w:t>為</w:t>
-      </w:r>
-      <w:r>
-        <w:rPr>
-          <w:rFonts w:ascii="Times New Roman" w:hAnsi="Times New Roman" w:cs="Times New Roman"/>
-          <w:lang w:val="en-US"/>
-        </w:rPr>
-        <w:t xml:space="preserve"> </w:t>
-      </w:r>
-      <w:r>
-        <w:rPr>
-          <w:rFonts w:ascii="Times New Roman" w:hAnsi="Times New Roman" w:cs="Times New Roman"/>
-          <w:lang w:val="en-US"/>
-        </w:rPr>
-        <w:t>-0.51 ± 2.57</w:t>
-      </w:r>
-      <w:r>
-        <w:rPr>
-          <w:rFonts w:ascii="Times New Roman" w:hAnsi="Times New Roman" w:cs="Times New Roman"/>
-          <w:lang w:val="en-US"/>
-        </w:rPr>
-        <w:t xml:space="preserve"> mm</w:t>
-      </w:r>
-      <w:r>
-        <w:rPr>
-          <w:rFonts w:ascii="Times New Roman" w:hAnsi="Times New Roman" w:cs="Times New Roman"/>
-          <w:lang w:val="en-US"/>
-        </w:rPr>
+        <w:t xml:space="preserve"> -0.51 ± 2.57 mm</w:t>
+      </w:r>
+      <w:r>
         <w:t>。</w:t>
+      </w:r>
+    </w:p>
+    <w:p>
+      <w:pPr>
+        <w:pStyle w:val="Title"/>
+        <w:jc w:val="center"/>
+        <w:rPr>
+          <w:lang w:val="en-US"/>
+        </w:rPr>
+      </w:pPr>
+      <w:r>
+        <w:rPr>
+          <w:rFonts w:hint="eastAsia"/>
+          <w:lang w:val="en-US"/>
+        </w:rPr>
+        <w:t>方法：</w:t>
+      </w:r>
+    </w:p>
+    <w:p>
+      <w:pPr>
+        <w:rPr>
+          <w:lang w:val="en-US"/>
+        </w:rPr>
+      </w:pPr>
+      <w:r>
+        <w:rPr>
+          <w:noProof/>
+          <w:lang w:val="en-US"/>
+        </w:rPr>
+        <w:lastRenderedPageBreak/>
+        <w:drawing>
+          <wp:inline distT="0" distB="0" distL="0" distR="0" wp14:anchorId="1402830C" wp14:editId="7EBA77C4">
+            <wp:extent cx="5727700" cy="1052830"/>
+            <wp:effectExtent l="0" t="0" r="0" b="1270"/>
+            <wp:docPr id="2" name="Picture 2"/>
+            <wp:cNvGraphicFramePr>
+              <a:graphicFrameLocks xmlns:a="http://schemas.openxmlformats.org/drawingml/2006/main" noChangeAspect="1"/>
+            </wp:cNvGraphicFramePr>
+            <a:graphic xmlns:a="http://schemas.openxmlformats.org/drawingml/2006/main">
+              <a:graphicData uri="http://schemas.openxmlformats.org/drawingml/2006/picture">
+                <pic:pic xmlns:pic="http://schemas.openxmlformats.org/drawingml/2006/picture">
+                  <pic:nvPicPr>
+                    <pic:cNvPr id="2" name="Picture 2"/>
+                    <pic:cNvPicPr/>
+                  </pic:nvPicPr>
+                  <pic:blipFill>
+                    <a:blip r:embed="rId4" cstate="print">
+                      <a:extLst>
+                        <a:ext uri="{28A0092B-C50C-407E-A947-70E740481C1C}">
+                          <a14:useLocalDpi xmlns:a14="http://schemas.microsoft.com/office/drawing/2010/main" val="0"/>
+                        </a:ext>
+                      </a:extLst>
+                    </a:blip>
+                    <a:stretch>
+                      <a:fillRect/>
+                    </a:stretch>
+                  </pic:blipFill>
+                  <pic:spPr>
+                    <a:xfrm>
+                      <a:off x="0" y="0"/>
+                      <a:ext cx="5727700" cy="1052830"/>
+                    </a:xfrm>
+                    <a:prstGeom prst="rect">
+                      <a:avLst/>
+                    </a:prstGeom>
+                  </pic:spPr>
+                </pic:pic>
+              </a:graphicData>
+            </a:graphic>
+          </wp:inline>
+        </w:drawing>
+      </w:r>
+    </w:p>
+    <w:p>
+      <w:pPr>
+        <w:pStyle w:val="Heading1"/>
+        <w:rPr>
+          <w:lang w:val="en-US"/>
+        </w:rPr>
+      </w:pPr>
+      <w:r>
+        <w:rPr>
+          <w:rFonts w:hint="eastAsia"/>
+          <w:lang w:val="en-US"/>
+        </w:rPr>
+        <w:t>方法</w:t>
+      </w:r>
+      <w:r>
+        <w:rPr>
+          <w:lang w:val="en-US"/>
+        </w:rPr>
+        <w:t xml:space="preserve">-1:Unet3+ </w:t>
+      </w:r>
+      <w:r>
+        <w:rPr>
+          <w:rFonts w:hint="eastAsia"/>
+          <w:lang w:val="en-US"/>
+        </w:rPr>
+        <w:t>神經網路介紹：</w:t>
       </w:r>
     </w:p>
     <w:sectPr>
@@ -1223,6 +1568,7 @@
   <w:style w:type="character" w:default="1" w:styleId="DefaultParagraphFont">
     <w:name w:val="Default Paragraph Font"/>
     <w:uiPriority w:val="1"/>
+    <w:semiHidden/>
     <w:unhideWhenUsed/>
   </w:style>
   <w:style w:type="table" w:default="1" w:styleId="TableNormal">
@@ -1302,6 +1648,12 @@
         <w:tab w:val="left" w:pos="2240"/>
       </w:tabs>
     </w:pPr>
+  </w:style>
+  <w:style w:type="paragraph" w:styleId="NoSpacing">
+    <w:name w:val="No Spacing"/>
+    <w:uiPriority w:val="1"/>
+    <w:qFormat/>
+    <w:rsid w:val="00205E28"/>
   </w:style>
 </w:styles>
 </file>

</xml_diff>

<commit_message>
Add Atunt3+ network structure figure
</commit_message>
<xml_diff>
--- a/MyPaper.docx
+++ b/MyPaper.docx
@@ -535,7 +535,7 @@
       <w:pPr>
         <w:pStyle w:val="TimesNewRoman"/>
         <w:rPr>
-          <w:rFonts w:ascii="Apple Color Emoji" w:hAnsi="Apple Color Emoji" w:cs="Apple Color Emoji" w:hint="eastAsia"/>
+          <w:rFonts w:ascii="Apple Color Emoji" w:hAnsi="Apple Color Emoji" w:cs="Apple Color Emoji"/>
           <w:lang w:val="en-US"/>
         </w:rPr>
       </w:pPr>
@@ -1120,24 +1120,379 @@
       </w:pPr>
       <w:r>
         <w:rPr>
-          <w:rFonts w:hint="eastAsia"/>
-          <w:lang w:val="en-US"/>
-        </w:rPr>
-        <w:t>方法</w:t>
-      </w:r>
-      <w:r>
-        <w:rPr>
-          <w:lang w:val="en-US"/>
-        </w:rPr>
-        <w:t xml:space="preserve">-1:Unet3+ </w:t>
-      </w:r>
-      <w:r>
-        <w:rPr>
-          <w:rFonts w:hint="eastAsia"/>
-          <w:lang w:val="en-US"/>
-        </w:rPr>
-        <w:t>神經網路介紹：</w:t>
-      </w:r>
+          <w:noProof/>
+          <w:lang w:val="en-US"/>
+        </w:rPr>
+        <w:drawing>
+          <wp:inline distT="0" distB="0" distL="0" distR="0" wp14:anchorId="66D4988B" wp14:editId="21A16E76">
+            <wp:extent cx="5727700" cy="2733675"/>
+            <wp:effectExtent l="0" t="0" r="0" b="0"/>
+            <wp:docPr id="4" name="Picture 4"/>
+            <wp:cNvGraphicFramePr>
+              <a:graphicFrameLocks xmlns:a="http://schemas.openxmlformats.org/drawingml/2006/main" noChangeAspect="1"/>
+            </wp:cNvGraphicFramePr>
+            <a:graphic xmlns:a="http://schemas.openxmlformats.org/drawingml/2006/main">
+              <a:graphicData uri="http://schemas.openxmlformats.org/drawingml/2006/picture">
+                <pic:pic xmlns:pic="http://schemas.openxmlformats.org/drawingml/2006/picture">
+                  <pic:nvPicPr>
+                    <pic:cNvPr id="4" name="Picture 4"/>
+                    <pic:cNvPicPr/>
+                  </pic:nvPicPr>
+                  <pic:blipFill>
+                    <a:blip r:embed="rId5" cstate="print">
+                      <a:extLst>
+                        <a:ext uri="{28A0092B-C50C-407E-A947-70E740481C1C}">
+                          <a14:useLocalDpi xmlns:a14="http://schemas.microsoft.com/office/drawing/2010/main" val="0"/>
+                        </a:ext>
+                      </a:extLst>
+                    </a:blip>
+                    <a:stretch>
+                      <a:fillRect/>
+                    </a:stretch>
+                  </pic:blipFill>
+                  <pic:spPr>
+                    <a:xfrm>
+                      <a:off x="0" y="0"/>
+                      <a:ext cx="5727700" cy="2733675"/>
+                    </a:xfrm>
+                    <a:prstGeom prst="rect">
+                      <a:avLst/>
+                    </a:prstGeom>
+                  </pic:spPr>
+                </pic:pic>
+              </a:graphicData>
+            </a:graphic>
+          </wp:inline>
+        </w:drawing>
+      </w:r>
+    </w:p>
+    <w:p>
+      <w:pPr>
+        <w:pStyle w:val="Heading1"/>
+        <w:rPr>
+          <w:lang w:val="en-US"/>
+        </w:rPr>
+      </w:pPr>
+      <w:r>
+        <w:rPr>
+          <w:noProof/>
+          <w:lang w:val="en-US"/>
+        </w:rPr>
+        <w:drawing>
+          <wp:inline distT="0" distB="0" distL="0" distR="0" wp14:anchorId="1FE9311F" wp14:editId="26DE73BF">
+            <wp:extent cx="5727700" cy="2034540"/>
+            <wp:effectExtent l="0" t="0" r="0" b="0"/>
+            <wp:docPr id="5" name="Picture 5"/>
+            <wp:cNvGraphicFramePr>
+              <a:graphicFrameLocks xmlns:a="http://schemas.openxmlformats.org/drawingml/2006/main" noChangeAspect="1"/>
+            </wp:cNvGraphicFramePr>
+            <a:graphic xmlns:a="http://schemas.openxmlformats.org/drawingml/2006/main">
+              <a:graphicData uri="http://schemas.openxmlformats.org/drawingml/2006/picture">
+                <pic:pic xmlns:pic="http://schemas.openxmlformats.org/drawingml/2006/picture">
+                  <pic:nvPicPr>
+                    <pic:cNvPr id="5" name="Picture 5"/>
+                    <pic:cNvPicPr/>
+                  </pic:nvPicPr>
+                  <pic:blipFill>
+                    <a:blip r:embed="rId6" cstate="print">
+                      <a:extLst>
+                        <a:ext uri="{28A0092B-C50C-407E-A947-70E740481C1C}">
+                          <a14:useLocalDpi xmlns:a14="http://schemas.microsoft.com/office/drawing/2010/main" val="0"/>
+                        </a:ext>
+                      </a:extLst>
+                    </a:blip>
+                    <a:stretch>
+                      <a:fillRect/>
+                    </a:stretch>
+                  </pic:blipFill>
+                  <pic:spPr>
+                    <a:xfrm>
+                      <a:off x="0" y="0"/>
+                      <a:ext cx="5727700" cy="2034540"/>
+                    </a:xfrm>
+                    <a:prstGeom prst="rect">
+                      <a:avLst/>
+                    </a:prstGeom>
+                  </pic:spPr>
+                </pic:pic>
+              </a:graphicData>
+            </a:graphic>
+          </wp:inline>
+        </w:drawing>
+      </w:r>
+    </w:p>
+    <w:p>
+      <w:pPr>
+        <w:pStyle w:val="Heading1"/>
+        <w:rPr>
+          <w:lang w:val="en-US"/>
+        </w:rPr>
+      </w:pPr>
+      <w:r>
+        <w:rPr>
+          <w:rFonts w:hint="eastAsia"/>
+          <w:lang w:val="en-US"/>
+        </w:rPr>
+        <w:t>方法介紹</w:t>
+      </w:r>
+    </w:p>
+    <w:p>
+      <w:pPr>
+        <w:rPr>
+          <w:rFonts w:hint="eastAsia"/>
+          <w:lang w:val="en-US"/>
+        </w:rPr>
+      </w:pPr>
+      <w:r>
+        <w:rPr>
+          <w:rFonts w:hint="eastAsia"/>
+          <w:lang w:val="en-US"/>
+        </w:rPr>
+        <w:t>流程圖如</w:t>
+      </w:r>
+      <w:r>
+        <w:rPr>
+          <w:lang w:val="en-US"/>
+        </w:rPr>
+        <w:t xml:space="preserve">Fig.1 </w:t>
+      </w:r>
+      <w:r>
+        <w:rPr>
+          <w:rFonts w:hint="eastAsia"/>
+          <w:lang w:val="en-US"/>
+        </w:rPr>
+        <w:t>透過本論文提出的</w:t>
+      </w:r>
+      <w:r>
+        <w:rPr>
+          <w:lang w:val="en-US"/>
+        </w:rPr>
+        <w:t>ATUnet3+</w:t>
+      </w:r>
+      <w:r>
+        <w:rPr>
+          <w:rFonts w:hint="eastAsia"/>
+          <w:lang w:val="en-US"/>
+        </w:rPr>
+        <w:t>取得胎兒頭部</w:t>
+      </w:r>
+      <w:r>
+        <w:rPr>
+          <w:lang w:val="en-US"/>
+        </w:rPr>
+        <w:t>ROI</w:t>
+      </w:r>
+      <w:r>
+        <w:rPr>
+          <w:rFonts w:hint="eastAsia"/>
+          <w:lang w:val="en-US"/>
+        </w:rPr>
+        <w:t>，然後抽取邊緣再用橢圓擬合得到最終輪廓。</w:t>
+      </w:r>
+    </w:p>
+    <w:p>
+      <w:pPr>
+        <w:rPr>
+          <w:lang w:val="en-US"/>
+        </w:rPr>
+      </w:pPr>
+      <w:r>
+        <w:rPr>
+          <w:lang w:val="en-US"/>
+        </w:rPr>
+        <w:t>Unet3+</w:t>
+      </w:r>
+      <w:r>
+        <w:rPr>
+          <w:rFonts w:hint="eastAsia"/>
+          <w:lang w:val="en-US"/>
+        </w:rPr>
+        <w:t>由</w:t>
+      </w:r>
+      <w:proofErr w:type="spellStart"/>
+      <w:r>
+        <w:rPr>
+          <w:lang w:val="en-US"/>
+        </w:rPr>
+        <w:t>Huimin</w:t>
+      </w:r>
+      <w:proofErr w:type="spellEnd"/>
+      <w:r>
+        <w:rPr>
+          <w:lang w:val="en-US"/>
+        </w:rPr>
+        <w:t xml:space="preserve"> Huang</w:t>
+      </w:r>
+      <w:r>
+        <w:rPr>
+          <w:lang w:val="en-US"/>
+        </w:rPr>
+        <w:t xml:space="preserve"> </w:t>
+      </w:r>
+      <w:r>
+        <w:rPr>
+          <w:rFonts w:hint="eastAsia"/>
+          <w:lang w:val="en-US"/>
+        </w:rPr>
+        <w:t>等人提出，將編碼層各個尺度的特徵圖，併接到每個解碼層，讓他的可以參考多尺度的特徵，輸出較好的分割結果。</w:t>
+      </w:r>
+    </w:p>
+    <w:p>
+      <w:pPr>
+        <w:rPr>
+          <w:lang w:val="en-US"/>
+        </w:rPr>
+      </w:pPr>
+      <w:proofErr w:type="spellStart"/>
+      <w:r>
+        <w:rPr>
+          <w:lang w:val="en-US"/>
+        </w:rPr>
+        <w:t>Attetion</w:t>
+      </w:r>
+      <w:proofErr w:type="spellEnd"/>
+      <w:r>
+        <w:rPr>
+          <w:lang w:val="en-US"/>
+        </w:rPr>
+        <w:t xml:space="preserve"> gate </w:t>
+      </w:r>
+      <w:r>
+        <w:rPr>
+          <w:rFonts w:hint="eastAsia"/>
+          <w:lang w:val="en-US"/>
+        </w:rPr>
+        <w:t>方式由</w:t>
+      </w:r>
+      <w:proofErr w:type="spellStart"/>
+      <w:r>
+        <w:rPr>
+          <w:lang w:val="en-US"/>
+        </w:rPr>
+        <w:t>JoSchlemper</w:t>
+      </w:r>
+      <w:proofErr w:type="spellEnd"/>
+      <w:r>
+        <w:rPr>
+          <w:rFonts w:hint="eastAsia"/>
+          <w:lang w:val="en-US"/>
+        </w:rPr>
+        <w:t>等人提出，該方法能讓機器給特徵圖中重要區域的比較大的權重，抑制不相關的區域，因為一般跳躍連結</w:t>
+      </w:r>
+      <w:r>
+        <w:rPr>
+          <w:lang w:val="en-US"/>
+        </w:rPr>
+        <w:t>(</w:t>
+      </w:r>
+      <w:proofErr w:type="spellStart"/>
+      <w:r>
+        <w:rPr>
+          <w:lang w:val="en-US"/>
+        </w:rPr>
+        <w:t>Unet</w:t>
+      </w:r>
+      <w:proofErr w:type="spellEnd"/>
+      <w:r>
+        <w:rPr>
+          <w:lang w:val="en-US"/>
+        </w:rPr>
+        <w:t>)</w:t>
+      </w:r>
+      <w:r>
+        <w:rPr>
+          <w:rFonts w:hint="eastAsia"/>
+          <w:lang w:val="en-US"/>
+        </w:rPr>
+        <w:t>是直接和解碼層做合併，沒有去挑選重要的部分</w:t>
+      </w:r>
+      <w:r>
+        <w:rPr>
+          <w:lang w:val="en-US"/>
+        </w:rPr>
+        <w:t>Fig.2</w:t>
+      </w:r>
+      <w:r>
+        <w:rPr>
+          <w:rFonts w:hint="eastAsia"/>
+          <w:lang w:val="en-US"/>
+        </w:rPr>
+        <w:t>。</w:t>
+      </w:r>
+    </w:p>
+    <w:p>
+      <w:pPr>
+        <w:rPr>
+          <w:lang w:val="en-US"/>
+        </w:rPr>
+      </w:pPr>
+      <w:r>
+        <w:rPr>
+          <w:rFonts w:hint="eastAsia"/>
+          <w:lang w:val="en-US"/>
+        </w:rPr>
+        <w:t>結合以上兩點，我們提出了</w:t>
+      </w:r>
+      <w:r>
+        <w:rPr>
+          <w:rFonts w:hint="eastAsia"/>
+          <w:lang w:val="en-US"/>
+        </w:rPr>
+        <w:t>A</w:t>
+      </w:r>
+      <w:r>
+        <w:rPr>
+          <w:lang w:val="en-US"/>
+        </w:rPr>
+        <w:t>TUnet3+(</w:t>
+      </w:r>
+      <w:proofErr w:type="spellStart"/>
+      <w:r>
+        <w:rPr>
+          <w:lang w:val="en-US"/>
+        </w:rPr>
+        <w:t>Attetion</w:t>
+      </w:r>
+      <w:proofErr w:type="spellEnd"/>
+      <w:r>
+        <w:rPr>
+          <w:lang w:val="en-US"/>
+        </w:rPr>
+        <w:t xml:space="preserve"> Unet3+)</w:t>
+      </w:r>
+      <w:r>
+        <w:rPr>
+          <w:rFonts w:hint="eastAsia"/>
+          <w:lang w:val="en-US"/>
+        </w:rPr>
+        <w:t>的架構</w:t>
+      </w:r>
+      <w:r>
+        <w:rPr>
+          <w:lang w:val="en-US"/>
+        </w:rPr>
+        <w:t>Fig.</w:t>
+      </w:r>
+      <w:r>
+        <w:rPr>
+          <w:lang w:val="en-US"/>
+        </w:rPr>
+        <w:t>3</w:t>
+      </w:r>
+      <w:r>
+        <w:rPr>
+          <w:rFonts w:hint="eastAsia"/>
+          <w:lang w:val="en-US"/>
+        </w:rPr>
+        <w:t>，達到不錯的分割結果。</w:t>
+      </w:r>
+    </w:p>
+    <w:p>
+      <w:pPr>
+        <w:rPr>
+          <w:lang w:val="en-US"/>
+        </w:rPr>
+      </w:pPr>
     </w:p>
     <w:sectPr>
       <w:pgSz w:w="11900" w:h="16840"/>
@@ -1568,7 +1923,6 @@
   <w:style w:type="character" w:default="1" w:styleId="DefaultParagraphFont">
     <w:name w:val="Default Paragraph Font"/>
     <w:uiPriority w:val="1"/>
-    <w:semiHidden/>
     <w:unhideWhenUsed/>
   </w:style>
   <w:style w:type="table" w:default="1" w:styleId="TableNormal">
@@ -1654,6 +2008,29 @@
     <w:uiPriority w:val="1"/>
     <w:qFormat/>
     <w:rsid w:val="00205E28"/>
+  </w:style>
+  <w:style w:type="character" w:styleId="Hyperlink">
+    <w:name w:val="Hyperlink"/>
+    <w:basedOn w:val="DefaultParagraphFont"/>
+    <w:uiPriority w:val="99"/>
+    <w:unhideWhenUsed/>
+    <w:rsid w:val="00164CA3"/>
+    <w:rPr>
+      <w:color w:val="0563C1" w:themeColor="hyperlink"/>
+      <w:u w:val="single"/>
+    </w:rPr>
+  </w:style>
+  <w:style w:type="character" w:styleId="UnresolvedMention">
+    <w:name w:val="Unresolved Mention"/>
+    <w:basedOn w:val="DefaultParagraphFont"/>
+    <w:uiPriority w:val="99"/>
+    <w:semiHidden/>
+    <w:unhideWhenUsed/>
+    <w:rsid w:val="00164CA3"/>
+    <w:rPr>
+      <w:color w:val="605E5C"/>
+      <w:shd w:val="clear" w:color="auto" w:fill="E1DFDD"/>
+    </w:rPr>
   </w:style>
 </w:styles>
 </file>

</xml_diff>

<commit_message>
Add math formulas toexplain ATUnet3+ structure
</commit_message>
<xml_diff>
--- a/MyPaper.docx
+++ b/MyPaper.docx
@@ -1124,10 +1124,10 @@
           <w:lang w:val="en-US"/>
         </w:rPr>
         <w:drawing>
-          <wp:inline distT="0" distB="0" distL="0" distR="0" wp14:anchorId="66D4988B" wp14:editId="21A16E76">
-            <wp:extent cx="5727700" cy="2733675"/>
-            <wp:effectExtent l="0" t="0" r="0" b="0"/>
-            <wp:docPr id="4" name="Picture 4"/>
+          <wp:inline distT="0" distB="0" distL="0" distR="0" wp14:anchorId="43A28799" wp14:editId="0DFA541E">
+            <wp:extent cx="5727700" cy="2585085"/>
+            <wp:effectExtent l="0" t="0" r="0" b="5715"/>
+            <wp:docPr id="6" name="Picture 6"/>
             <wp:cNvGraphicFramePr>
               <a:graphicFrameLocks xmlns:a="http://schemas.openxmlformats.org/drawingml/2006/main" noChangeAspect="1"/>
             </wp:cNvGraphicFramePr>
@@ -1135,7 +1135,7 @@
               <a:graphicData uri="http://schemas.openxmlformats.org/drawingml/2006/picture">
                 <pic:pic xmlns:pic="http://schemas.openxmlformats.org/drawingml/2006/picture">
                   <pic:nvPicPr>
-                    <pic:cNvPr id="4" name="Picture 4"/>
+                    <pic:cNvPr id="6" name="Picture 6"/>
                     <pic:cNvPicPr/>
                   </pic:nvPicPr>
                   <pic:blipFill>
@@ -1153,7 +1153,7 @@
                   <pic:spPr>
                     <a:xfrm>
                       <a:off x="0" y="0"/>
-                      <a:ext cx="5727700" cy="2733675"/>
+                      <a:ext cx="5727700" cy="2585085"/>
                     </a:xfrm>
                     <a:prstGeom prst="rect">
                       <a:avLst/>
@@ -1334,7 +1334,57 @@
           <w:rFonts w:hint="eastAsia"/>
           <w:lang w:val="en-US"/>
         </w:rPr>
-        <w:t>等人提出，將編碼層各個尺度的特徵圖，併接到每個解碼層，讓他的可以參考多尺度的特徵，輸出較好的分割結果。</w:t>
+        <w:t>等人提出，將編碼層各個尺度的特徵圖，併接到每個解碼層，讓他的可以參考多尺度的特徵，輸出較好的分割結果</w:t>
+      </w:r>
+      <w:r>
+        <w:rPr>
+          <w:rFonts w:hint="eastAsia"/>
+          <w:lang w:val="en-US"/>
+        </w:rPr>
+        <w:t>，然後加上訓練參數少於</w:t>
+      </w:r>
+      <w:proofErr w:type="spellStart"/>
+      <w:r>
+        <w:rPr>
+          <w:lang w:val="en-US"/>
+        </w:rPr>
+        <w:t>unet</w:t>
+      </w:r>
+      <w:proofErr w:type="spellEnd"/>
+      <w:r>
+        <w:rPr>
+          <w:rFonts w:hint="eastAsia"/>
+          <w:lang w:val="en-US"/>
+        </w:rPr>
+        <w:t>和</w:t>
+      </w:r>
+      <w:proofErr w:type="spellStart"/>
+      <w:r>
+        <w:rPr>
+          <w:lang w:val="en-US"/>
+        </w:rPr>
+        <w:t>unet</w:t>
+      </w:r>
+      <w:proofErr w:type="spellEnd"/>
+      <w:r>
+        <w:rPr>
+          <w:lang w:val="en-US"/>
+        </w:rPr>
+        <w:t>++</w:t>
+      </w:r>
+      <w:r>
+        <w:rPr>
+          <w:rFonts w:hint="eastAsia"/>
+          <w:lang w:val="en-US"/>
+        </w:rPr>
+        <w:t>可以更快收斂及運行速度更快</w:t>
+      </w:r>
+      <w:r>
+        <w:rPr>
+          <w:rFonts w:hint="eastAsia"/>
+          <w:lang w:val="en-US"/>
+        </w:rPr>
+        <w:t>。</w:t>
       </w:r>
     </w:p>
     <w:p>
@@ -1348,76 +1398,21 @@
         <w:rPr>
           <w:lang w:val="en-US"/>
         </w:rPr>
-        <w:t>Attetion</w:t>
+        <w:t>Unet</w:t>
       </w:r>
       <w:proofErr w:type="spellEnd"/>
       <w:r>
         <w:rPr>
           <w:lang w:val="en-US"/>
         </w:rPr>
-        <w:t xml:space="preserve"> gate </w:t>
-      </w:r>
-      <w:r>
-        <w:rPr>
-          <w:rFonts w:hint="eastAsia"/>
-          <w:lang w:val="en-US"/>
-        </w:rPr>
-        <w:t>方式由</w:t>
-      </w:r>
-      <w:proofErr w:type="spellStart"/>
-      <w:r>
-        <w:rPr>
-          <w:lang w:val="en-US"/>
-        </w:rPr>
-        <w:t>JoSchlemper</w:t>
-      </w:r>
-      <w:proofErr w:type="spellEnd"/>
-      <w:r>
-        <w:rPr>
-          <w:rFonts w:hint="eastAsia"/>
-          <w:lang w:val="en-US"/>
-        </w:rPr>
-        <w:t>等人提出，該方法能讓機器給特徵圖中重要區域的比較大的權重，抑制不相關的區域，因為一般跳躍連結</w:t>
-      </w:r>
-      <w:r>
-        <w:rPr>
-          <w:lang w:val="en-US"/>
-        </w:rPr>
-        <w:t>(</w:t>
-      </w:r>
-      <w:proofErr w:type="spellStart"/>
-      <w:r>
-        <w:rPr>
-          <w:lang w:val="en-US"/>
-        </w:rPr>
-        <w:t>Unet</w:t>
-      </w:r>
-      <w:proofErr w:type="spellEnd"/>
-      <w:r>
-        <w:rPr>
-          <w:lang w:val="en-US"/>
-        </w:rPr>
-        <w:t>)</w:t>
-      </w:r>
-      <w:r>
-        <w:rPr>
-          <w:rFonts w:hint="eastAsia"/>
-          <w:lang w:val="en-US"/>
-        </w:rPr>
-        <w:t>是直接和解碼層做合併，沒有去挑選重要的部分</w:t>
-      </w:r>
-      <w:r>
-        <w:rPr>
-          <w:lang w:val="en-US"/>
-        </w:rPr>
-        <w:t>Fig.2</w:t>
-      </w:r>
-      <w:r>
-        <w:rPr>
-          <w:rFonts w:hint="eastAsia"/>
-          <w:lang w:val="en-US"/>
-        </w:rPr>
-        <w:t>。</w:t>
+        <w:t xml:space="preserve"> </w:t>
+      </w:r>
+      <w:r>
+        <w:rPr>
+          <w:rFonts w:hint="eastAsia"/>
+          <w:lang w:val="en-US"/>
+        </w:rPr>
+        <w:t>解碼層參數計算：</w:t>
       </w:r>
     </w:p>
     <w:p>
@@ -1426,69 +1421,1621 @@
           <w:lang w:val="en-US"/>
         </w:rPr>
       </w:pPr>
-      <w:r>
-        <w:rPr>
-          <w:rFonts w:hint="eastAsia"/>
-          <w:lang w:val="en-US"/>
-        </w:rPr>
-        <w:t>結合以上兩點，我們提出了</w:t>
-      </w:r>
-      <w:r>
-        <w:rPr>
-          <w:rFonts w:hint="eastAsia"/>
-          <w:lang w:val="en-US"/>
-        </w:rPr>
-        <w:t>A</w:t>
-      </w:r>
-      <w:r>
-        <w:rPr>
-          <w:lang w:val="en-US"/>
-        </w:rPr>
-        <w:t>TUnet3+(</w:t>
-      </w:r>
-      <w:proofErr w:type="spellStart"/>
-      <w:r>
-        <w:rPr>
-          <w:lang w:val="en-US"/>
-        </w:rPr>
-        <w:t>Attetion</w:t>
-      </w:r>
-      <w:proofErr w:type="spellEnd"/>
-      <w:r>
-        <w:rPr>
-          <w:lang w:val="en-US"/>
-        </w:rPr>
-        <w:t xml:space="preserve"> Unet3+)</w:t>
-      </w:r>
-      <w:r>
-        <w:rPr>
-          <w:rFonts w:hint="eastAsia"/>
-          <w:lang w:val="en-US"/>
-        </w:rPr>
-        <w:t>的架構</w:t>
-      </w:r>
-      <w:r>
-        <w:rPr>
-          <w:lang w:val="en-US"/>
-        </w:rPr>
-        <w:t>Fig.</w:t>
-      </w:r>
-      <w:r>
-        <w:rPr>
-          <w:lang w:val="en-US"/>
-        </w:rPr>
-        <w:t>3</w:t>
-      </w:r>
-      <w:r>
-        <w:rPr>
-          <w:rFonts w:hint="eastAsia"/>
-          <w:lang w:val="en-US"/>
-        </w:rPr>
-        <w:t>，達到不錯的分割結果。</w:t>
-      </w:r>
+      <m:oMathPara>
+        <m:oMath>
+          <m:sSubSup>
+            <m:sSubSupPr>
+              <m:ctrlPr>
+                <w:rPr>
+                  <w:rFonts w:ascii="Cambria Math" w:hAnsi="Cambria Math"/>
+                  <w:i/>
+                  <w:lang w:val="en-US"/>
+                </w:rPr>
+              </m:ctrlPr>
+            </m:sSubSupPr>
+            <m:e>
+              <m:r>
+                <w:rPr>
+                  <w:rFonts w:ascii="Cambria Math" w:hAnsi="Cambria Math"/>
+                  <w:lang w:val="en-US"/>
+                </w:rPr>
+                <m:t>P</m:t>
+              </m:r>
+            </m:e>
+            <m:sub>
+              <m:r>
+                <w:rPr>
+                  <w:rFonts w:ascii="Cambria Math" w:hAnsi="Cambria Math"/>
+                  <w:lang w:val="en-US"/>
+                </w:rPr>
+                <m:t>Unet-D</m:t>
+              </m:r>
+              <m:r>
+                <w:rPr>
+                  <w:rFonts w:ascii="Cambria Math" w:hAnsi="Cambria Math"/>
+                  <w:lang w:val="en-US"/>
+                </w:rPr>
+                <m:t>ecoder</m:t>
+              </m:r>
+            </m:sub>
+            <m:sup>
+              <m:r>
+                <w:rPr>
+                  <w:rFonts w:ascii="Cambria Math" w:hAnsi="Cambria Math"/>
+                  <w:lang w:val="en-US"/>
+                </w:rPr>
+                <m:t>i</m:t>
+              </m:r>
+            </m:sup>
+          </m:sSubSup>
+          <m:r>
+            <w:rPr>
+              <w:rFonts w:ascii="Cambria Math" w:hAnsi="Cambria Math"/>
+              <w:lang w:val="en-US"/>
+            </w:rPr>
+            <m:t>= K×</m:t>
+          </m:r>
+          <m:r>
+            <w:rPr>
+              <w:rFonts w:ascii="Cambria Math" w:hAnsi="Cambria Math"/>
+              <w:lang w:val="en-US"/>
+            </w:rPr>
+            <m:t>K</m:t>
+          </m:r>
+          <m:r>
+            <w:rPr>
+              <w:rFonts w:ascii="Cambria Math" w:hAnsi="Cambria Math"/>
+              <w:lang w:val="en-US"/>
+            </w:rPr>
+            <m:t>×</m:t>
+          </m:r>
+          <m:d>
+            <m:dPr>
+              <m:begChr m:val="["/>
+              <m:endChr m:val="]"/>
+              <m:ctrlPr>
+                <w:rPr>
+                  <w:rFonts w:ascii="Cambria Math" w:hAnsi="Cambria Math"/>
+                  <w:i/>
+                  <w:lang w:val="en-US"/>
+                </w:rPr>
+              </m:ctrlPr>
+            </m:dPr>
+            <m:e>
+              <m:r>
+                <w:rPr>
+                  <w:rFonts w:ascii="Cambria Math" w:hAnsi="Cambria Math"/>
+                  <w:lang w:val="en-US"/>
+                </w:rPr>
+                <m:t>d</m:t>
+              </m:r>
+              <m:d>
+                <m:dPr>
+                  <m:ctrlPr>
+                    <w:rPr>
+                      <w:rFonts w:ascii="Cambria Math" w:hAnsi="Cambria Math"/>
+                      <w:i/>
+                      <w:lang w:val="en-US"/>
+                    </w:rPr>
+                  </m:ctrlPr>
+                </m:dPr>
+                <m:e>
+                  <m:sSubSup>
+                    <m:sSubSupPr>
+                      <m:ctrlPr>
+                        <w:rPr>
+                          <w:rFonts w:ascii="Cambria Math" w:hAnsi="Cambria Math"/>
+                          <w:i/>
+                          <w:lang w:val="en-US"/>
+                        </w:rPr>
+                      </m:ctrlPr>
+                    </m:sSubSupPr>
+                    <m:e>
+                      <m:r>
+                        <w:rPr>
+                          <w:rFonts w:ascii="Cambria Math" w:hAnsi="Cambria Math"/>
+                          <w:lang w:val="en-US"/>
+                        </w:rPr>
+                        <m:t>X</m:t>
+                      </m:r>
+                    </m:e>
+                    <m:sub>
+                      <m:r>
+                        <w:rPr>
+                          <w:rFonts w:ascii="Cambria Math" w:hAnsi="Cambria Math"/>
+                          <w:lang w:val="en-US"/>
+                        </w:rPr>
+                        <m:t>d</m:t>
+                      </m:r>
+                    </m:sub>
+                    <m:sup>
+                      <m:r>
+                        <w:rPr>
+                          <w:rFonts w:ascii="Cambria Math" w:hAnsi="Cambria Math"/>
+                          <w:lang w:val="en-US"/>
+                        </w:rPr>
+                        <m:t>i+1</m:t>
+                      </m:r>
+                    </m:sup>
+                  </m:sSubSup>
+                </m:e>
+              </m:d>
+              <m:r>
+                <w:rPr>
+                  <w:rFonts w:ascii="Cambria Math" w:hAnsi="Cambria Math"/>
+                  <w:lang w:val="en-US"/>
+                </w:rPr>
+                <m:t>×</m:t>
+              </m:r>
+              <m:sSubSup>
+                <m:sSubSupPr>
+                  <m:ctrlPr>
+                    <w:rPr>
+                      <w:rFonts w:ascii="Cambria Math" w:hAnsi="Cambria Math"/>
+                      <w:i/>
+                      <w:lang w:val="en-US"/>
+                    </w:rPr>
+                  </m:ctrlPr>
+                </m:sSubSupPr>
+                <m:e>
+                  <m:r>
+                    <w:rPr>
+                      <w:rFonts w:ascii="Cambria Math" w:hAnsi="Cambria Math"/>
+                      <w:lang w:val="en-US"/>
+                    </w:rPr>
+                    <m:t>d(X</m:t>
+                  </m:r>
+                </m:e>
+                <m:sub>
+                  <m:r>
+                    <w:rPr>
+                      <w:rFonts w:ascii="Cambria Math" w:hAnsi="Cambria Math"/>
+                      <w:lang w:val="en-US"/>
+                    </w:rPr>
+                    <m:t>d</m:t>
+                  </m:r>
+                </m:sub>
+                <m:sup>
+                  <m:r>
+                    <w:rPr>
+                      <w:rFonts w:ascii="Cambria Math" w:hAnsi="Cambria Math"/>
+                      <w:lang w:val="en-US"/>
+                    </w:rPr>
+                    <m:t>i</m:t>
+                  </m:r>
+                </m:sup>
+              </m:sSubSup>
+              <m:r>
+                <w:rPr>
+                  <w:rFonts w:ascii="Cambria Math" w:hAnsi="Cambria Math"/>
+                  <w:lang w:val="en-US"/>
+                </w:rPr>
+                <m:t>)+</m:t>
+              </m:r>
+              <m:sSup>
+                <m:sSupPr>
+                  <m:ctrlPr>
+                    <w:rPr>
+                      <w:rFonts w:ascii="Cambria Math" w:hAnsi="Cambria Math"/>
+                      <w:i/>
+                      <w:lang w:val="en-US"/>
+                    </w:rPr>
+                  </m:ctrlPr>
+                </m:sSupPr>
+                <m:e>
+                  <m:sSubSup>
+                    <m:sSubSupPr>
+                      <m:ctrlPr>
+                        <w:rPr>
+                          <w:rFonts w:ascii="Cambria Math" w:hAnsi="Cambria Math"/>
+                          <w:i/>
+                          <w:lang w:val="en-US"/>
+                        </w:rPr>
+                      </m:ctrlPr>
+                    </m:sSubSupPr>
+                    <m:e>
+                      <m:r>
+                        <w:rPr>
+                          <w:rFonts w:ascii="Cambria Math" w:hAnsi="Cambria Math"/>
+                          <w:lang w:val="en-US"/>
+                        </w:rPr>
+                        <m:t>d(X</m:t>
+                      </m:r>
+                    </m:e>
+                    <m:sub>
+                      <m:r>
+                        <w:rPr>
+                          <w:rFonts w:ascii="Cambria Math" w:hAnsi="Cambria Math"/>
+                          <w:lang w:val="en-US"/>
+                        </w:rPr>
+                        <m:t>d</m:t>
+                      </m:r>
+                    </m:sub>
+                    <m:sup>
+                      <m:r>
+                        <w:rPr>
+                          <w:rFonts w:ascii="Cambria Math" w:hAnsi="Cambria Math"/>
+                          <w:lang w:val="en-US"/>
+                        </w:rPr>
+                        <m:t>i</m:t>
+                      </m:r>
+                    </m:sup>
+                  </m:sSubSup>
+                  <m:r>
+                    <w:rPr>
+                      <w:rFonts w:ascii="Cambria Math" w:hAnsi="Cambria Math"/>
+                      <w:lang w:val="en-US"/>
+                    </w:rPr>
+                    <m:t>)</m:t>
+                  </m:r>
+                </m:e>
+                <m:sup>
+                  <m:r>
+                    <w:rPr>
+                      <w:rFonts w:ascii="Cambria Math" w:hAnsi="Cambria Math"/>
+                      <w:lang w:val="en-US"/>
+                    </w:rPr>
+                    <m:t>2</m:t>
+                  </m:r>
+                </m:sup>
+              </m:sSup>
+              <m:r>
+                <w:rPr>
+                  <w:rFonts w:ascii="Cambria Math" w:hAnsi="Cambria Math"/>
+                  <w:lang w:val="en-US"/>
+                </w:rPr>
+                <m:t>+</m:t>
+              </m:r>
+              <m:d>
+                <m:dPr>
+                  <m:ctrlPr>
+                    <w:rPr>
+                      <w:rFonts w:ascii="Cambria Math" w:hAnsi="Cambria Math"/>
+                      <w:i/>
+                      <w:lang w:val="en-US"/>
+                    </w:rPr>
+                  </m:ctrlPr>
+                </m:dPr>
+                <m:e>
+                  <m:r>
+                    <w:rPr>
+                      <w:rFonts w:ascii="Cambria Math" w:hAnsi="Cambria Math"/>
+                      <w:lang w:val="en-US"/>
+                    </w:rPr>
+                    <m:t>d</m:t>
+                  </m:r>
+                  <m:d>
+                    <m:dPr>
+                      <m:ctrlPr>
+                        <w:rPr>
+                          <w:rFonts w:ascii="Cambria Math" w:hAnsi="Cambria Math"/>
+                          <w:i/>
+                          <w:lang w:val="en-US"/>
+                        </w:rPr>
+                      </m:ctrlPr>
+                    </m:dPr>
+                    <m:e>
+                      <m:sSubSup>
+                        <m:sSubSupPr>
+                          <m:ctrlPr>
+                            <w:rPr>
+                              <w:rFonts w:ascii="Cambria Math" w:hAnsi="Cambria Math"/>
+                              <w:i/>
+                              <w:lang w:val="en-US"/>
+                            </w:rPr>
+                          </m:ctrlPr>
+                        </m:sSubSupPr>
+                        <m:e>
+                          <m:r>
+                            <w:rPr>
+                              <w:rFonts w:ascii="Cambria Math" w:hAnsi="Cambria Math"/>
+                              <w:lang w:val="en-US"/>
+                            </w:rPr>
+                            <m:t>X</m:t>
+                          </m:r>
+                        </m:e>
+                        <m:sub>
+                          <m:r>
+                            <w:rPr>
+                              <w:rFonts w:ascii="Cambria Math" w:hAnsi="Cambria Math"/>
+                              <w:lang w:val="en-US"/>
+                            </w:rPr>
+                            <m:t>d</m:t>
+                          </m:r>
+                        </m:sub>
+                        <m:sup>
+                          <m:r>
+                            <w:rPr>
+                              <w:rFonts w:ascii="Cambria Math" w:hAnsi="Cambria Math"/>
+                              <w:lang w:val="en-US"/>
+                            </w:rPr>
+                            <m:t>i+1</m:t>
+                          </m:r>
+                        </m:sup>
+                      </m:sSubSup>
+                    </m:e>
+                  </m:d>
+                  <m:r>
+                    <w:rPr>
+                      <w:rFonts w:ascii="Cambria Math" w:hAnsi="Cambria Math"/>
+                      <w:lang w:val="en-US"/>
+                    </w:rPr>
+                    <m:t>+d</m:t>
+                  </m:r>
+                  <m:sSubSup>
+                    <m:sSubSupPr>
+                      <m:ctrlPr>
+                        <w:rPr>
+                          <w:rFonts w:ascii="Cambria Math" w:hAnsi="Cambria Math"/>
+                          <w:i/>
+                          <w:lang w:val="en-US"/>
+                        </w:rPr>
+                      </m:ctrlPr>
+                    </m:sSubSupPr>
+                    <m:e>
+                      <m:r>
+                        <w:rPr>
+                          <w:rFonts w:ascii="Cambria Math" w:hAnsi="Cambria Math"/>
+                          <w:lang w:val="en-US"/>
+                        </w:rPr>
+                        <m:t>(X</m:t>
+                      </m:r>
+                    </m:e>
+                    <m:sub>
+                      <m:r>
+                        <w:rPr>
+                          <w:rFonts w:ascii="Cambria Math" w:hAnsi="Cambria Math"/>
+                          <w:lang w:val="en-US"/>
+                        </w:rPr>
+                        <m:t>e</m:t>
+                      </m:r>
+                    </m:sub>
+                    <m:sup>
+                      <m:r>
+                        <w:rPr>
+                          <w:rFonts w:ascii="Cambria Math" w:hAnsi="Cambria Math"/>
+                          <w:lang w:val="en-US"/>
+                        </w:rPr>
+                        <m:t>i</m:t>
+                      </m:r>
+                    </m:sup>
+                  </m:sSubSup>
+                  <m:r>
+                    <w:rPr>
+                      <w:rFonts w:ascii="Cambria Math" w:hAnsi="Cambria Math"/>
+                      <w:lang w:val="en-US"/>
+                    </w:rPr>
+                    <m:t>)</m:t>
+                  </m:r>
+                </m:e>
+              </m:d>
+              <m:r>
+                <w:rPr>
+                  <w:rFonts w:ascii="Cambria Math" w:hAnsi="Cambria Math"/>
+                  <w:lang w:val="en-US"/>
+                </w:rPr>
+                <m:t>×</m:t>
+              </m:r>
+              <m:sSubSup>
+                <m:sSubSupPr>
+                  <m:ctrlPr>
+                    <w:rPr>
+                      <w:rFonts w:ascii="Cambria Math" w:hAnsi="Cambria Math"/>
+                      <w:i/>
+                      <w:lang w:val="en-US"/>
+                    </w:rPr>
+                  </m:ctrlPr>
+                </m:sSubSupPr>
+                <m:e>
+                  <m:r>
+                    <w:rPr>
+                      <w:rFonts w:ascii="Cambria Math" w:hAnsi="Cambria Math"/>
+                      <w:lang w:val="en-US"/>
+                    </w:rPr>
+                    <m:t>d(X</m:t>
+                  </m:r>
+                </m:e>
+                <m:sub>
+                  <m:r>
+                    <w:rPr>
+                      <w:rFonts w:ascii="Cambria Math" w:hAnsi="Cambria Math"/>
+                      <w:lang w:val="en-US"/>
+                    </w:rPr>
+                    <m:t>d</m:t>
+                  </m:r>
+                </m:sub>
+                <m:sup>
+                  <m:r>
+                    <w:rPr>
+                      <w:rFonts w:ascii="Cambria Math" w:hAnsi="Cambria Math"/>
+                      <w:lang w:val="en-US"/>
+                    </w:rPr>
+                    <m:t>i</m:t>
+                  </m:r>
+                </m:sup>
+              </m:sSubSup>
+              <m:r>
+                <w:rPr>
+                  <w:rFonts w:ascii="Cambria Math" w:hAnsi="Cambria Math"/>
+                  <w:lang w:val="en-US"/>
+                </w:rPr>
+                <m:t>)</m:t>
+              </m:r>
+            </m:e>
+          </m:d>
+        </m:oMath>
+      </m:oMathPara>
     </w:p>
     <w:p>
       <w:pPr>
+        <w:rPr>
+          <w:rFonts w:hint="eastAsia"/>
+          <w:lang w:val="en-US"/>
+        </w:rPr>
+      </w:pPr>
+      <w:r>
+        <w:rPr>
+          <w:lang w:val="en-US"/>
+        </w:rPr>
+        <w:t xml:space="preserve">K: </w:t>
+      </w:r>
+      <w:r>
+        <w:rPr>
+          <w:rFonts w:hint="eastAsia"/>
+          <w:lang w:val="en-US"/>
+        </w:rPr>
+        <w:t>卷積核大小，一般來說常用的是</w:t>
+      </w:r>
+      <w:r>
+        <w:rPr>
+          <w:lang w:val="en-US"/>
+        </w:rPr>
+        <w:t>3</w:t>
+      </w:r>
+      <w:r>
+        <w:rPr>
+          <w:rFonts w:hint="eastAsia"/>
+          <w:lang w:val="en-US"/>
+        </w:rPr>
+        <w:tab/>
+      </w:r>
+    </w:p>
+    <w:p>
+      <w:pPr>
+        <w:rPr>
+          <w:rFonts w:hint="eastAsia"/>
+          <w:lang w:val="en-US"/>
+        </w:rPr>
+      </w:pPr>
+      <w:r>
+        <w:rPr>
+          <w:lang w:val="en-US"/>
+        </w:rPr>
+        <w:t xml:space="preserve">d: </w:t>
+      </w:r>
+      <m:oMath>
+        <m:sSubSup>
+          <m:sSubSupPr>
+            <m:ctrlPr>
+              <w:rPr>
+                <w:rFonts w:ascii="Cambria Math" w:hAnsi="Cambria Math"/>
+                <w:i/>
+                <w:lang w:val="en-US"/>
+              </w:rPr>
+            </m:ctrlPr>
+          </m:sSubSupPr>
+          <m:e>
+            <m:r>
+              <w:rPr>
+                <w:rFonts w:ascii="Cambria Math" w:hAnsi="Cambria Math"/>
+                <w:lang w:val="en-US"/>
+              </w:rPr>
+              <m:t>X</m:t>
+            </m:r>
+          </m:e>
+          <m:sub>
+            <m:r>
+              <w:rPr>
+                <w:rFonts w:ascii="Cambria Math" w:hAnsi="Cambria Math"/>
+                <w:lang w:val="en-US"/>
+              </w:rPr>
+              <m:t>d/e</m:t>
+            </m:r>
+          </m:sub>
+          <m:sup>
+            <m:r>
+              <w:rPr>
+                <w:rFonts w:ascii="Cambria Math" w:hAnsi="Cambria Math"/>
+                <w:lang w:val="en-US"/>
+              </w:rPr>
+              <m:t>i</m:t>
+            </m:r>
+          </m:sup>
+        </m:sSubSup>
+      </m:oMath>
+      <w:r>
+        <w:rPr>
+          <w:rFonts w:hint="eastAsia"/>
+          <w:lang w:val="en-US"/>
+        </w:rPr>
+        <w:t>的</w:t>
+      </w:r>
+      <w:r>
+        <w:rPr>
+          <w:lang w:val="en-US"/>
+        </w:rPr>
+        <w:t>channels</w:t>
+      </w:r>
+      <w:r>
+        <w:rPr>
+          <w:rFonts w:hint="eastAsia"/>
+          <w:lang w:val="en-US"/>
+        </w:rPr>
+        <w:t>數</w:t>
+      </w:r>
+    </w:p>
+    <w:p>
+      <w:pPr>
+        <w:rPr>
+          <w:lang w:val="en-US"/>
+        </w:rPr>
+      </w:pPr>
+    </w:p>
+    <w:p>
+      <w:pPr>
+        <w:rPr>
+          <w:lang w:val="en-US"/>
+        </w:rPr>
+      </w:pPr>
+    </w:p>
+    <w:p>
+      <w:pPr>
+        <w:rPr>
+          <w:rFonts w:hint="eastAsia"/>
+          <w:lang w:val="en-US"/>
+        </w:rPr>
+      </w:pPr>
+    </w:p>
+    <w:p>
+      <w:pPr>
+        <w:rPr>
+          <w:lang w:val="en-US"/>
+        </w:rPr>
+      </w:pPr>
+      <w:proofErr w:type="spellStart"/>
+      <w:r>
+        <w:rPr>
+          <w:lang w:val="en-US"/>
+        </w:rPr>
+        <w:lastRenderedPageBreak/>
+        <w:t>Attetion</w:t>
+      </w:r>
+      <w:proofErr w:type="spellEnd"/>
+      <w:r>
+        <w:rPr>
+          <w:lang w:val="en-US"/>
+        </w:rPr>
+        <w:t xml:space="preserve"> gate </w:t>
+      </w:r>
+      <w:r>
+        <w:rPr>
+          <w:rFonts w:hint="eastAsia"/>
+          <w:lang w:val="en-US"/>
+        </w:rPr>
+        <w:t>方式由</w:t>
+      </w:r>
+      <w:proofErr w:type="spellStart"/>
+      <w:r>
+        <w:rPr>
+          <w:lang w:val="en-US"/>
+        </w:rPr>
+        <w:t>JoSchlemper</w:t>
+      </w:r>
+      <w:proofErr w:type="spellEnd"/>
+      <w:r>
+        <w:rPr>
+          <w:rFonts w:hint="eastAsia"/>
+          <w:lang w:val="en-US"/>
+        </w:rPr>
+        <w:t>等人提出，該方法能讓機器給特徵圖中重要區域的比較大的權重，抑制不相關的區域，因為一般跳躍連結</w:t>
+      </w:r>
+      <w:r>
+        <w:rPr>
+          <w:lang w:val="en-US"/>
+        </w:rPr>
+        <w:t>(</w:t>
+      </w:r>
+      <w:proofErr w:type="spellStart"/>
+      <w:r>
+        <w:rPr>
+          <w:lang w:val="en-US"/>
+        </w:rPr>
+        <w:t>Unet</w:t>
+      </w:r>
+      <w:proofErr w:type="spellEnd"/>
+      <w:r>
+        <w:rPr>
+          <w:lang w:val="en-US"/>
+        </w:rPr>
+        <w:t>)</w:t>
+      </w:r>
+      <w:r>
+        <w:rPr>
+          <w:rFonts w:hint="eastAsia"/>
+          <w:lang w:val="en-US"/>
+        </w:rPr>
+        <w:t>是直接和解碼層做合併，沒有去挑選重要的部分</w:t>
+      </w:r>
+      <w:r>
+        <w:rPr>
+          <w:lang w:val="en-US"/>
+        </w:rPr>
+        <w:t>Fig.2</w:t>
+      </w:r>
+      <w:r>
+        <w:rPr>
+          <w:rFonts w:hint="eastAsia"/>
+          <w:lang w:val="en-US"/>
+        </w:rPr>
+        <w:t>。</w:t>
+      </w:r>
+    </w:p>
+    <w:p>
+      <w:pPr>
+        <w:rPr>
+          <w:lang w:val="en-US"/>
+        </w:rPr>
+      </w:pPr>
+      <w:r>
+        <w:rPr>
+          <w:rFonts w:hint="eastAsia"/>
+          <w:lang w:val="en-US"/>
+        </w:rPr>
+        <w:t>結合以上兩點，我們提出了</w:t>
+      </w:r>
+      <w:r>
+        <w:rPr>
+          <w:rFonts w:hint="eastAsia"/>
+          <w:lang w:val="en-US"/>
+        </w:rPr>
+        <w:t>A</w:t>
+      </w:r>
+      <w:r>
+        <w:rPr>
+          <w:lang w:val="en-US"/>
+        </w:rPr>
+        <w:t>TUnet3+(</w:t>
+      </w:r>
+      <w:proofErr w:type="spellStart"/>
+      <w:r>
+        <w:rPr>
+          <w:lang w:val="en-US"/>
+        </w:rPr>
+        <w:t>Attetion</w:t>
+      </w:r>
+      <w:proofErr w:type="spellEnd"/>
+      <w:r>
+        <w:rPr>
+          <w:lang w:val="en-US"/>
+        </w:rPr>
+        <w:t xml:space="preserve"> Unet3+)</w:t>
+      </w:r>
+      <w:r>
+        <w:rPr>
+          <w:rFonts w:hint="eastAsia"/>
+          <w:lang w:val="en-US"/>
+        </w:rPr>
+        <w:t>的架構</w:t>
+      </w:r>
+      <w:r>
+        <w:rPr>
+          <w:lang w:val="en-US"/>
+        </w:rPr>
+        <w:t>Fig.</w:t>
+      </w:r>
+      <w:r>
+        <w:rPr>
+          <w:lang w:val="en-US"/>
+        </w:rPr>
+        <w:t>3</w:t>
+      </w:r>
+      <w:r>
+        <w:rPr>
+          <w:rFonts w:hint="eastAsia"/>
+          <w:lang w:val="en-US"/>
+        </w:rPr>
+        <w:t>，</w:t>
+      </w:r>
+      <w:r>
+        <w:rPr>
+          <w:rFonts w:hint="eastAsia"/>
+          <w:lang w:val="en-US"/>
+        </w:rPr>
+        <w:t>改善多尺度特徵圖的跳躍連接直接到解碼層，讓機器去學習這些特徵圖哪些部份是要著重的，從而</w:t>
+      </w:r>
+      <w:r>
+        <w:rPr>
+          <w:rFonts w:hint="eastAsia"/>
+          <w:lang w:val="en-US"/>
+        </w:rPr>
+        <w:br/>
+      </w:r>
+      <w:r>
+        <w:rPr>
+          <w:rFonts w:hint="eastAsia"/>
+          <w:lang w:val="en-US"/>
+        </w:rPr>
+        <w:t>達到不錯的分割結果。</w:t>
+      </w:r>
+    </w:p>
+    <w:p>
+      <w:pPr>
+        <w:rPr>
+          <w:rFonts w:hint="eastAsia"/>
+          <w:lang w:val="en-US"/>
+        </w:rPr>
+      </w:pPr>
+    </w:p>
+    <w:p>
+      <w:pPr>
+        <w:rPr>
+          <w:lang w:val="en-US"/>
+        </w:rPr>
+      </w:pPr>
+    </w:p>
+    <w:p>
+      <w:pPr>
+        <w:rPr>
+          <w:lang w:val="en-US"/>
+        </w:rPr>
+      </w:pPr>
+      <m:oMath>
+        <m:sSubSup>
+          <m:sSubSupPr>
+            <m:ctrlPr>
+              <w:rPr>
+                <w:rFonts w:ascii="Cambria Math" w:hAnsi="Cambria Math"/>
+                <w:i/>
+                <w:lang w:val="en-US"/>
+              </w:rPr>
+            </m:ctrlPr>
+          </m:sSubSupPr>
+          <m:e>
+            <m:r>
+              <w:rPr>
+                <w:rFonts w:ascii="Cambria Math" w:hAnsi="Cambria Math"/>
+                <w:lang w:val="en-US"/>
+              </w:rPr>
+              <m:t>X</m:t>
+            </m:r>
+          </m:e>
+          <m:sub>
+            <m:r>
+              <w:rPr>
+                <w:rFonts w:ascii="Cambria Math" w:hAnsi="Cambria Math"/>
+                <w:lang w:val="en-US"/>
+              </w:rPr>
+              <m:t>d</m:t>
+            </m:r>
+          </m:sub>
+          <m:sup>
+            <m:r>
+              <w:rPr>
+                <w:rFonts w:ascii="Cambria Math" w:hAnsi="Cambria Math"/>
+                <w:lang w:val="en-US"/>
+              </w:rPr>
+              <m:t>i</m:t>
+            </m:r>
+          </m:sup>
+        </m:sSubSup>
+        <m:r>
+          <w:rPr>
+            <w:rFonts w:ascii="Cambria Math" w:hAnsi="Cambria Math"/>
+            <w:lang w:val="en-US"/>
+          </w:rPr>
+          <m:t xml:space="preserve">= </m:t>
+        </m:r>
+        <m:d>
+          <m:dPr>
+            <m:begChr m:val="{"/>
+            <m:endChr m:val=""/>
+            <m:ctrlPr>
+              <w:rPr>
+                <w:rFonts w:ascii="Cambria Math" w:hAnsi="Cambria Math"/>
+                <w:i/>
+                <w:lang w:val="en-US"/>
+              </w:rPr>
+            </m:ctrlPr>
+          </m:dPr>
+          <m:e>
+            <m:eqArr>
+              <m:eqArrPr>
+                <m:ctrlPr>
+                  <w:rPr>
+                    <w:rFonts w:ascii="Cambria Math" w:hAnsi="Cambria Math"/>
+                    <w:i/>
+                    <w:lang w:val="en-US"/>
+                  </w:rPr>
+                </m:ctrlPr>
+              </m:eqArrPr>
+              <m:e>
+                <m:sSubSup>
+                  <m:sSubSupPr>
+                    <m:ctrlPr>
+                      <w:rPr>
+                        <w:rFonts w:ascii="Cambria Math" w:hAnsi="Cambria Math"/>
+                        <w:i/>
+                        <w:lang w:val="en-US"/>
+                      </w:rPr>
+                    </m:ctrlPr>
+                  </m:sSubSupPr>
+                  <m:e>
+                    <m:r>
+                      <w:rPr>
+                        <w:rFonts w:ascii="Cambria Math" w:hAnsi="Cambria Math"/>
+                        <w:lang w:val="en-US"/>
+                      </w:rPr>
+                      <m:t>X</m:t>
+                    </m:r>
+                  </m:e>
+                  <m:sub>
+                    <m:r>
+                      <w:rPr>
+                        <w:rFonts w:ascii="Cambria Math" w:hAnsi="Cambria Math"/>
+                        <w:lang w:val="en-US"/>
+                      </w:rPr>
+                      <m:t>e</m:t>
+                    </m:r>
+                  </m:sub>
+                  <m:sup>
+                    <m:r>
+                      <w:rPr>
+                        <w:rFonts w:ascii="Cambria Math" w:hAnsi="Cambria Math"/>
+                        <w:lang w:val="en-US"/>
+                      </w:rPr>
+                      <m:t>i</m:t>
+                    </m:r>
+                  </m:sup>
+                </m:sSubSup>
+                <m:r>
+                  <w:rPr>
+                    <w:rFonts w:ascii="Cambria Math" w:hAnsi="Cambria Math"/>
+                    <w:lang w:val="en-US"/>
+                  </w:rPr>
+                  <m:t>,</m:t>
+                </m:r>
+                <m:r>
+                  <w:rPr>
+                    <w:rFonts w:ascii="Cambria Math" w:hAnsi="Cambria Math"/>
+                    <w:lang w:val="en-US"/>
+                  </w:rPr>
+                  <m:t xml:space="preserve">  </m:t>
+                </m:r>
+                <m:r>
+                  <w:rPr>
+                    <w:rFonts w:ascii="Cambria Math" w:hAnsi="Cambria Math"/>
+                    <w:lang w:val="en-US"/>
+                  </w:rPr>
+                  <m:t>i=N</m:t>
+                </m:r>
+                <m:ctrlPr>
+                  <w:rPr>
+                    <w:rFonts w:ascii="Cambria Math" w:hAnsi="Cambria Math" w:hint="eastAsia"/>
+                    <w:i/>
+                    <w:lang w:val="en-US"/>
+                  </w:rPr>
+                </m:ctrlPr>
+              </m:e>
+              <m:e>
+                <m:r>
+                  <w:rPr>
+                    <w:rFonts w:ascii="Cambria Math" w:hAnsi="Cambria Math"/>
+                    <w:lang w:val="en-US"/>
+                  </w:rPr>
+                  <m:t>H</m:t>
+                </m:r>
+                <m:d>
+                  <m:dPr>
+                    <m:ctrlPr>
+                      <w:rPr>
+                        <w:rFonts w:ascii="Cambria Math" w:hAnsi="Cambria Math"/>
+                        <w:i/>
+                        <w:lang w:val="en-US"/>
+                      </w:rPr>
+                    </m:ctrlPr>
+                  </m:dPr>
+                  <m:e>
+                    <m:sSubSup>
+                      <m:sSubSupPr>
+                        <m:ctrlPr>
+                          <w:rPr>
+                            <w:rFonts w:ascii="Cambria Math" w:hAnsi="Cambria Math"/>
+                            <w:i/>
+                            <w:lang w:val="en-US"/>
+                          </w:rPr>
+                        </m:ctrlPr>
+                      </m:sSubSupPr>
+                      <m:e>
+                        <m:r>
+                          <w:rPr>
+                            <w:rFonts w:ascii="Cambria Math" w:hAnsi="Cambria Math"/>
+                            <w:lang w:val="en-US"/>
+                          </w:rPr>
+                          <m:t>G</m:t>
+                        </m:r>
+                        <m:d>
+                          <m:dPr>
+                            <m:begChr m:val="〈"/>
+                            <m:endChr m:val="〉"/>
+                            <m:ctrlPr>
+                              <w:rPr>
+                                <w:rFonts w:ascii="Cambria Math" w:hAnsi="Cambria Math"/>
+                                <w:i/>
+                                <w:lang w:val="en-US"/>
+                              </w:rPr>
+                            </m:ctrlPr>
+                          </m:dPr>
+                          <m:e>
+                            <m:r>
+                              <w:rPr>
+                                <w:rFonts w:ascii="Cambria Math" w:hAnsi="Cambria Math"/>
+                                <w:lang w:val="en-US"/>
+                              </w:rPr>
+                              <m:t>C</m:t>
+                            </m:r>
+                            <m:d>
+                              <m:dPr>
+                                <m:ctrlPr>
+                                  <w:rPr>
+                                    <w:rFonts w:ascii="Cambria Math" w:hAnsi="Cambria Math"/>
+                                    <w:i/>
+                                    <w:lang w:val="en-US"/>
+                                  </w:rPr>
+                                </m:ctrlPr>
+                              </m:dPr>
+                              <m:e>
+                                <m:r>
+                                  <w:rPr>
+                                    <w:rFonts w:ascii="Cambria Math" w:hAnsi="Cambria Math"/>
+                                    <w:lang w:val="en-US"/>
+                                  </w:rPr>
+                                  <m:t>D</m:t>
+                                </m:r>
+                                <m:d>
+                                  <m:dPr>
+                                    <m:ctrlPr>
+                                      <w:rPr>
+                                        <w:rFonts w:ascii="Cambria Math" w:hAnsi="Cambria Math"/>
+                                        <w:i/>
+                                        <w:lang w:val="en-US"/>
+                                      </w:rPr>
+                                    </m:ctrlPr>
+                                  </m:dPr>
+                                  <m:e>
+                                    <m:sSubSup>
+                                      <m:sSubSupPr>
+                                        <m:ctrlPr>
+                                          <w:rPr>
+                                            <w:rFonts w:ascii="Cambria Math" w:hAnsi="Cambria Math"/>
+                                            <w:i/>
+                                            <w:lang w:val="en-US"/>
+                                          </w:rPr>
+                                        </m:ctrlPr>
+                                      </m:sSubSupPr>
+                                      <m:e>
+                                        <m:r>
+                                          <w:rPr>
+                                            <w:rFonts w:ascii="Cambria Math" w:hAnsi="Cambria Math"/>
+                                            <w:lang w:val="en-US"/>
+                                          </w:rPr>
+                                          <m:t>X</m:t>
+                                        </m:r>
+                                      </m:e>
+                                      <m:sub>
+                                        <m:r>
+                                          <w:rPr>
+                                            <w:rFonts w:ascii="Cambria Math" w:hAnsi="Cambria Math"/>
+                                            <w:lang w:val="en-US"/>
+                                          </w:rPr>
+                                          <m:t>e</m:t>
+                                        </m:r>
+                                      </m:sub>
+                                      <m:sup>
+                                        <m:r>
+                                          <w:rPr>
+                                            <w:rFonts w:ascii="Cambria Math" w:hAnsi="Cambria Math"/>
+                                            <w:lang w:val="en-US"/>
+                                          </w:rPr>
+                                          <m:t>k</m:t>
+                                        </m:r>
+                                      </m:sup>
+                                    </m:sSubSup>
+                                  </m:e>
+                                </m:d>
+                              </m:e>
+                            </m:d>
+                          </m:e>
+                        </m:d>
+                      </m:e>
+                      <m:sub>
+                        <m:r>
+                          <w:rPr>
+                            <w:rFonts w:ascii="Cambria Math" w:hAnsi="Cambria Math"/>
+                            <w:lang w:val="en-US"/>
+                          </w:rPr>
+                          <m:t>k=1</m:t>
+                        </m:r>
+                      </m:sub>
+                      <m:sup>
+                        <m:r>
+                          <w:rPr>
+                            <w:rFonts w:ascii="Cambria Math" w:hAnsi="Cambria Math"/>
+                            <w:lang w:val="en-US"/>
+                          </w:rPr>
+                          <m:t>i-1</m:t>
+                        </m:r>
+                      </m:sup>
+                    </m:sSubSup>
+                    <m:r>
+                      <w:rPr>
+                        <w:rFonts w:ascii="Cambria Math" w:hAnsi="Cambria Math"/>
+                        <w:lang w:val="en-US"/>
+                      </w:rPr>
+                      <m:t>,</m:t>
+                    </m:r>
+                    <m:r>
+                      <w:rPr>
+                        <w:rFonts w:ascii="Cambria Math" w:hAnsi="Cambria Math"/>
+                        <w:lang w:val="en-US"/>
+                      </w:rPr>
+                      <m:t>G</m:t>
+                    </m:r>
+                    <m:d>
+                      <m:dPr>
+                        <m:ctrlPr>
+                          <w:rPr>
+                            <w:rFonts w:ascii="Cambria Math" w:hAnsi="Cambria Math"/>
+                            <w:i/>
+                            <w:lang w:val="en-US"/>
+                          </w:rPr>
+                        </m:ctrlPr>
+                      </m:dPr>
+                      <m:e>
+                        <m:r>
+                          <w:rPr>
+                            <w:rFonts w:ascii="Cambria Math" w:hAnsi="Cambria Math"/>
+                            <w:lang w:val="en-US"/>
+                          </w:rPr>
+                          <m:t>C</m:t>
+                        </m:r>
+                        <m:d>
+                          <m:dPr>
+                            <m:ctrlPr>
+                              <w:rPr>
+                                <w:rFonts w:ascii="Cambria Math" w:hAnsi="Cambria Math"/>
+                                <w:i/>
+                                <w:lang w:val="en-US"/>
+                              </w:rPr>
+                            </m:ctrlPr>
+                          </m:dPr>
+                          <m:e>
+                            <m:sSubSup>
+                              <m:sSubSupPr>
+                                <m:ctrlPr>
+                                  <w:rPr>
+                                    <w:rFonts w:ascii="Cambria Math" w:hAnsi="Cambria Math"/>
+                                    <w:i/>
+                                    <w:lang w:val="en-US"/>
+                                  </w:rPr>
+                                </m:ctrlPr>
+                              </m:sSubSupPr>
+                              <m:e>
+                                <m:r>
+                                  <w:rPr>
+                                    <w:rFonts w:ascii="Cambria Math" w:hAnsi="Cambria Math"/>
+                                    <w:lang w:val="en-US"/>
+                                  </w:rPr>
+                                  <m:t>X</m:t>
+                                </m:r>
+                              </m:e>
+                              <m:sub>
+                                <m:r>
+                                  <w:rPr>
+                                    <w:rFonts w:ascii="Cambria Math" w:hAnsi="Cambria Math"/>
+                                    <w:lang w:val="en-US"/>
+                                  </w:rPr>
+                                  <m:t>e</m:t>
+                                </m:r>
+                              </m:sub>
+                              <m:sup>
+                                <m:r>
+                                  <w:rPr>
+                                    <w:rFonts w:ascii="Cambria Math" w:hAnsi="Cambria Math"/>
+                                    <w:lang w:val="en-US"/>
+                                  </w:rPr>
+                                  <m:t>i</m:t>
+                                </m:r>
+                              </m:sup>
+                            </m:sSubSup>
+                          </m:e>
+                        </m:d>
+                      </m:e>
+                    </m:d>
+                    <m:r>
+                      <w:rPr>
+                        <w:rFonts w:ascii="Cambria Math" w:hAnsi="Cambria Math"/>
+                        <w:lang w:val="en-US"/>
+                      </w:rPr>
+                      <m:t xml:space="preserve"> </m:t>
+                    </m:r>
+                    <m:r>
+                      <w:rPr>
+                        <w:rFonts w:ascii="Cambria Math" w:hAnsi="Cambria Math"/>
+                        <w:lang w:val="en-US"/>
+                      </w:rPr>
+                      <m:t>,</m:t>
+                    </m:r>
+                    <m:sSubSup>
+                      <m:sSubSupPr>
+                        <m:ctrlPr>
+                          <w:rPr>
+                            <w:rFonts w:ascii="Cambria Math" w:hAnsi="Cambria Math"/>
+                            <w:i/>
+                            <w:lang w:val="en-US"/>
+                          </w:rPr>
+                        </m:ctrlPr>
+                      </m:sSubSupPr>
+                      <m:e>
+                        <m:r>
+                          <w:rPr>
+                            <w:rFonts w:ascii="Cambria Math" w:hAnsi="Cambria Math"/>
+                            <w:lang w:val="en-US"/>
+                          </w:rPr>
+                          <m:t>C</m:t>
+                        </m:r>
+                        <m:d>
+                          <m:dPr>
+                            <m:begChr m:val="〈"/>
+                            <m:endChr m:val="〉"/>
+                            <m:ctrlPr>
+                              <w:rPr>
+                                <w:rFonts w:ascii="Cambria Math" w:hAnsi="Cambria Math"/>
+                                <w:i/>
+                                <w:lang w:val="en-US"/>
+                              </w:rPr>
+                            </m:ctrlPr>
+                          </m:dPr>
+                          <m:e>
+                            <m:r>
+                              <w:rPr>
+                                <w:rFonts w:ascii="Cambria Math" w:hAnsi="Cambria Math"/>
+                                <w:lang w:val="en-US"/>
+                              </w:rPr>
+                              <m:t>U</m:t>
+                            </m:r>
+                            <m:d>
+                              <m:dPr>
+                                <m:ctrlPr>
+                                  <w:rPr>
+                                    <w:rFonts w:ascii="Cambria Math" w:hAnsi="Cambria Math"/>
+                                    <w:i/>
+                                    <w:lang w:val="en-US"/>
+                                  </w:rPr>
+                                </m:ctrlPr>
+                              </m:dPr>
+                              <m:e>
+                                <m:sSubSup>
+                                  <m:sSubSupPr>
+                                    <m:ctrlPr>
+                                      <w:rPr>
+                                        <w:rFonts w:ascii="Cambria Math" w:hAnsi="Cambria Math"/>
+                                        <w:i/>
+                                        <w:lang w:val="en-US"/>
+                                      </w:rPr>
+                                    </m:ctrlPr>
+                                  </m:sSubSupPr>
+                                  <m:e>
+                                    <m:r>
+                                      <w:rPr>
+                                        <w:rFonts w:ascii="Cambria Math" w:hAnsi="Cambria Math"/>
+                                        <w:lang w:val="en-US"/>
+                                      </w:rPr>
+                                      <m:t>X</m:t>
+                                    </m:r>
+                                  </m:e>
+                                  <m:sub>
+                                    <m:r>
+                                      <w:rPr>
+                                        <w:rFonts w:ascii="Cambria Math" w:hAnsi="Cambria Math"/>
+                                        <w:lang w:val="en-US"/>
+                                      </w:rPr>
+                                      <m:t>d</m:t>
+                                    </m:r>
+                                  </m:sub>
+                                  <m:sup>
+                                    <m:r>
+                                      <w:rPr>
+                                        <w:rFonts w:ascii="Cambria Math" w:hAnsi="Cambria Math"/>
+                                        <w:lang w:val="en-US"/>
+                                      </w:rPr>
+                                      <m:t>k</m:t>
+                                    </m:r>
+                                  </m:sup>
+                                </m:sSubSup>
+                              </m:e>
+                            </m:d>
+                          </m:e>
+                        </m:d>
+                      </m:e>
+                      <m:sub>
+                        <m:r>
+                          <w:rPr>
+                            <w:rFonts w:ascii="Cambria Math" w:hAnsi="Cambria Math"/>
+                            <w:lang w:val="en-US"/>
+                          </w:rPr>
+                          <m:t>k=i+1</m:t>
+                        </m:r>
+                      </m:sub>
+                      <m:sup>
+                        <m:r>
+                          <w:rPr>
+                            <w:rFonts w:ascii="Cambria Math" w:hAnsi="Cambria Math"/>
+                            <w:lang w:val="en-US"/>
+                          </w:rPr>
+                          <m:t>N</m:t>
+                        </m:r>
+                      </m:sup>
+                    </m:sSubSup>
+                  </m:e>
+                </m:d>
+                <m:r>
+                  <w:rPr>
+                    <w:rFonts w:ascii="Cambria Math" w:hAnsi="Cambria Math"/>
+                    <w:lang w:val="en-US"/>
+                  </w:rPr>
+                  <m:t>,</m:t>
+                </m:r>
+                <m:r>
+                  <w:rPr>
+                    <w:rFonts w:ascii="Cambria Math" w:hAnsi="Cambria Math"/>
+                    <w:lang w:val="en-US"/>
+                  </w:rPr>
+                  <m:t xml:space="preserve">  </m:t>
+                </m:r>
+                <m:r>
+                  <w:rPr>
+                    <w:rFonts w:ascii="Cambria Math" w:hAnsi="Cambria Math"/>
+                    <w:lang w:val="en-US"/>
+                  </w:rPr>
+                  <m:t>1≤</m:t>
+                </m:r>
+                <m:r>
+                  <w:rPr>
+                    <w:rFonts w:ascii="Cambria Math" w:hAnsi="Cambria Math" w:hint="eastAsia"/>
+                    <w:lang w:val="en-US"/>
+                  </w:rPr>
+                  <m:t>i</m:t>
+                </m:r>
+                <m:r>
+                  <w:rPr>
+                    <w:rFonts w:ascii="Cambria Math" w:hAnsi="Cambria Math"/>
+                    <w:lang w:val="en-US"/>
+                  </w:rPr>
+                  <m:t>≤N-1</m:t>
+                </m:r>
+              </m:e>
+            </m:eqArr>
+          </m:e>
+        </m:d>
+      </m:oMath>
+      <w:r>
+        <w:rPr>
+          <w:lang w:val="en-US"/>
+        </w:rPr>
+        <w:tab/>
+        <w:t>(1)</w:t>
+      </w:r>
+    </w:p>
+    <w:p>
+      <w:pPr>
+        <w:rPr>
+          <w:lang w:val="en-US"/>
+        </w:rPr>
+      </w:pPr>
+    </w:p>
+    <w:p>
+      <w:pPr>
+        <w:rPr>
+          <w:lang w:val="en-US"/>
+        </w:rPr>
+      </w:pPr>
+      <w:r>
+        <w:rPr>
+          <w:rFonts w:hint="eastAsia"/>
+          <w:lang w:val="en-US"/>
+        </w:rPr>
+        <w:t>通過</w:t>
+      </w:r>
+      <w:r>
+        <w:rPr>
+          <w:rFonts w:hint="eastAsia"/>
+          <w:lang w:val="en-US"/>
+        </w:rPr>
+        <w:t>(</w:t>
+      </w:r>
+      <w:r>
+        <w:rPr>
+          <w:lang w:val="en-US"/>
+        </w:rPr>
+        <w:t>1)</w:t>
+      </w:r>
+      <w:r>
+        <w:rPr>
+          <w:rFonts w:hint="eastAsia"/>
+          <w:lang w:val="en-US"/>
+        </w:rPr>
+        <w:t>可以得到每個層解碼的輸出，</w:t>
+      </w:r>
+    </w:p>
+    <w:p>
+      <w:pPr>
+        <w:rPr>
+          <w:rFonts w:hint="eastAsia"/>
+          <w:i/>
+          <w:lang w:val="en-US"/>
+        </w:rPr>
+      </w:pPr>
+      <m:oMath>
+        <m:sSubSup>
+          <m:sSubSupPr>
+            <m:ctrlPr>
+              <w:rPr>
+                <w:rFonts w:ascii="Cambria Math" w:hAnsi="Cambria Math"/>
+                <w:i/>
+                <w:lang w:val="en-US"/>
+              </w:rPr>
+            </m:ctrlPr>
+          </m:sSubSupPr>
+          <m:e>
+            <m:r>
+              <w:rPr>
+                <w:rFonts w:ascii="Cambria Math" w:hAnsi="Cambria Math"/>
+                <w:lang w:val="en-US"/>
+              </w:rPr>
+              <m:t>X</m:t>
+            </m:r>
+          </m:e>
+          <m:sub>
+            <m:r>
+              <w:rPr>
+                <w:rFonts w:ascii="Cambria Math" w:hAnsi="Cambria Math"/>
+                <w:lang w:val="en-US"/>
+              </w:rPr>
+              <m:t>d</m:t>
+            </m:r>
+          </m:sub>
+          <m:sup>
+            <m:r>
+              <w:rPr>
+                <w:rFonts w:ascii="Cambria Math" w:hAnsi="Cambria Math"/>
+                <w:lang w:val="en-US"/>
+              </w:rPr>
+              <m:t>i</m:t>
+            </m:r>
+          </m:sup>
+        </m:sSubSup>
+      </m:oMath>
+      <w:r>
+        <w:rPr>
+          <w:i/>
+          <w:lang w:val="en-US"/>
+        </w:rPr>
+        <w:t xml:space="preserve"> </w:t>
+      </w:r>
+      <w:r>
+        <w:rPr>
+          <w:rFonts w:hint="eastAsia"/>
+          <w:lang w:val="en-US"/>
+        </w:rPr>
+        <w:t>：是第</w:t>
+      </w:r>
+      <w:proofErr w:type="spellStart"/>
+      <w:r>
+        <w:rPr>
+          <w:lang w:val="en-US"/>
+        </w:rPr>
+        <w:t>i</w:t>
+      </w:r>
+      <w:proofErr w:type="spellEnd"/>
+      <w:r>
+        <w:rPr>
+          <w:rFonts w:hint="eastAsia"/>
+          <w:lang w:val="en-US"/>
+        </w:rPr>
+        <w:t>層的解碼層輸出，</w:t>
+      </w:r>
+      <w:r>
+        <w:rPr>
+          <w:lang w:val="en-US"/>
+        </w:rPr>
+        <w:t>N</w:t>
+      </w:r>
+      <w:r>
+        <w:rPr>
+          <w:rFonts w:hint="eastAsia"/>
+          <w:lang w:val="en-US"/>
+        </w:rPr>
+        <w:t>：是總共有多少個解碼器</w:t>
+      </w:r>
+    </w:p>
+    <w:p>
+      <w:pPr>
+        <w:rPr>
+          <w:rFonts w:hint="eastAsia"/>
+        </w:rPr>
+      </w:pPr>
+      <w:r>
+        <w:rPr>
+          <w:lang w:val="en-US"/>
+        </w:rPr>
+        <w:t>H(</w:t>
+      </w:r>
+      <w:proofErr w:type="gramStart"/>
+      <w:r>
+        <w:rPr>
+          <w:lang w:val="en-US"/>
+        </w:rPr>
+        <w:t>·</w:t>
+      </w:r>
+      <w:r>
+        <w:rPr>
+          <w:rFonts w:hint="eastAsia"/>
+          <w:lang w:val="en-US"/>
+        </w:rPr>
+        <w:t>)</w:t>
+      </w:r>
+      <w:r>
+        <w:rPr>
+          <w:rFonts w:hint="eastAsia"/>
+          <w:lang w:val="en-US"/>
+        </w:rPr>
+        <w:t>是對特徵圖做併接</w:t>
+      </w:r>
+      <w:proofErr w:type="gramEnd"/>
+      <w:r>
+        <w:rPr>
+          <w:rFonts w:hint="eastAsia"/>
+          <w:lang w:val="en-US"/>
+        </w:rPr>
+        <w:t>，</w:t>
+      </w:r>
+      <w:r>
+        <w:rPr>
+          <w:lang w:val="en-US"/>
+        </w:rPr>
+        <w:t>G&lt;</w:t>
+      </w:r>
+      <w:r>
+        <w:rPr>
+          <w:rFonts w:ascii="STIXGeneral-Regular" w:eastAsia="Times New Roman" w:hAnsi="STIXGeneral-Regular" w:cs="STIXGeneral-Regular"/>
+          <w:color w:val="1F1F1F"/>
+          <w:sz w:val="25"/>
+          <w:szCs w:val="25"/>
+          <w:shd w:val="clear" w:color="auto" w:fill="FFFFFF"/>
+        </w:rPr>
+        <w:t>·</w:t>
+      </w:r>
+      <w:r>
+        <w:rPr>
+          <w:lang w:val="en-US"/>
+        </w:rPr>
+        <w:t>&gt;</w:t>
+      </w:r>
+      <w:r>
+        <w:rPr>
+          <w:rFonts w:hint="eastAsia"/>
+          <w:lang w:val="en-US"/>
+        </w:rPr>
+        <w:t>是通過注意力機制後輸出，</w:t>
+      </w:r>
+      <w:r>
+        <w:rPr>
+          <w:lang w:val="en-US"/>
+        </w:rPr>
+        <w:t>C(</w:t>
+      </w:r>
+      <w:r>
+        <w:t>·</w:t>
+      </w:r>
+      <w:r>
+        <w:rPr>
+          <w:lang w:val="en-US"/>
+        </w:rPr>
+        <w:t>)</w:t>
+      </w:r>
+      <w:r>
+        <w:rPr>
+          <w:rFonts w:hint="eastAsia"/>
+          <w:lang w:val="en-US"/>
+        </w:rPr>
+        <w:t>是做卷積操作，</w:t>
+      </w:r>
+      <w:r>
+        <w:rPr>
+          <w:lang w:val="en-US"/>
+        </w:rPr>
+        <w:t>D</w:t>
+      </w:r>
+      <w:r>
+        <w:rPr>
+          <w:lang w:val="en-US"/>
+        </w:rPr>
+        <w:t>(</w:t>
+      </w:r>
+      <w:r>
+        <w:t>·</w:t>
+      </w:r>
+      <w:r>
+        <w:rPr>
+          <w:lang w:val="en-US"/>
+        </w:rPr>
+        <w:t>)</w:t>
+      </w:r>
+      <w:r>
+        <w:rPr>
+          <w:rFonts w:hint="eastAsia"/>
+          <w:lang w:val="en-US"/>
+        </w:rPr>
+        <w:t>是做下採樣動作，</w:t>
+      </w:r>
+      <w:r>
+        <w:rPr>
+          <w:lang w:val="en-US"/>
+        </w:rPr>
+        <w:t>U</w:t>
+      </w:r>
+      <w:r>
+        <w:rPr>
+          <w:lang w:val="en-US"/>
+        </w:rPr>
+        <w:t>(</w:t>
+      </w:r>
+      <w:r>
+        <w:t>·</w:t>
+      </w:r>
+      <w:r>
+        <w:rPr>
+          <w:lang w:val="en-US"/>
+        </w:rPr>
+        <w:t>)</w:t>
+      </w:r>
+      <w:r>
+        <w:rPr>
+          <w:rFonts w:hint="eastAsia"/>
+          <w:lang w:val="en-US"/>
+        </w:rPr>
+        <w:t>是做上採樣動作</w:t>
+      </w:r>
+    </w:p>
+    <w:p>
+      <w:pPr>
+        <w:rPr>
+          <w:lang w:val="en-US"/>
+        </w:rPr>
+      </w:pPr>
+    </w:p>
+    <w:p>
+      <w:pPr>
+        <w:rPr>
+          <w:lang w:val="en-US"/>
+        </w:rPr>
+      </w:pPr>
+    </w:p>
+    <w:p>
+      <w:pPr>
+        <w:tabs>
+          <w:tab w:val="left" w:pos="5560"/>
+        </w:tabs>
         <w:rPr>
           <w:lang w:val="en-US"/>
         </w:rPr>
@@ -2032,6 +3579,29 @@
       <w:shd w:val="clear" w:color="auto" w:fill="E1DFDD"/>
     </w:rPr>
   </w:style>
+  <w:style w:type="character" w:styleId="PlaceholderText">
+    <w:name w:val="Placeholder Text"/>
+    <w:basedOn w:val="DefaultParagraphFont"/>
+    <w:uiPriority w:val="99"/>
+    <w:semiHidden/>
+    <w:rsid w:val="00D64A56"/>
+    <w:rPr>
+      <w:color w:val="808080"/>
+    </w:rPr>
+  </w:style>
+  <w:style w:type="paragraph" w:styleId="NormalWeb">
+    <w:name w:val="Normal (Web)"/>
+    <w:basedOn w:val="Normal"/>
+    <w:uiPriority w:val="99"/>
+    <w:unhideWhenUsed/>
+    <w:rsid w:val="009F4C2A"/>
+    <w:pPr>
+      <w:spacing w:before="100" w:beforeAutospacing="1" w:after="100" w:afterAutospacing="1"/>
+    </w:pPr>
+    <w:rPr>
+      <w:rFonts w:ascii="Times New Roman" w:eastAsia="Times New Roman" w:hAnsi="Times New Roman" w:cs="Times New Roman"/>
+    </w:rPr>
+  </w:style>
 </w:styles>
 </file>
 

</xml_diff>

<commit_message>
Add Node structure in ATUnet3+ and Add a section about Parameters comparing with Unet and Unet++
</commit_message>
<xml_diff>
--- a/MyPaper.docx
+++ b/MyPaper.docx
@@ -1118,16 +1118,24 @@
           <w:lang w:val="en-US"/>
         </w:rPr>
       </w:pPr>
+    </w:p>
+    <w:p>
+      <w:pPr>
+        <w:pStyle w:val="Heading1"/>
+        <w:rPr>
+          <w:lang w:val="en-US"/>
+        </w:rPr>
+      </w:pPr>
       <w:r>
         <w:rPr>
           <w:noProof/>
           <w:lang w:val="en-US"/>
         </w:rPr>
         <w:drawing>
-          <wp:inline distT="0" distB="0" distL="0" distR="0" wp14:anchorId="43A28799" wp14:editId="0DFA541E">
-            <wp:extent cx="5727700" cy="2585085"/>
-            <wp:effectExtent l="0" t="0" r="0" b="5715"/>
-            <wp:docPr id="6" name="Picture 6"/>
+          <wp:inline distT="0" distB="0" distL="0" distR="0" wp14:anchorId="5209F076" wp14:editId="182E8310">
+            <wp:extent cx="5727700" cy="2010410"/>
+            <wp:effectExtent l="0" t="0" r="0" b="0"/>
+            <wp:docPr id="7" name="Picture 7"/>
             <wp:cNvGraphicFramePr>
               <a:graphicFrameLocks xmlns:a="http://schemas.openxmlformats.org/drawingml/2006/main" noChangeAspect="1"/>
             </wp:cNvGraphicFramePr>
@@ -1135,7 +1143,7 @@
               <a:graphicData uri="http://schemas.openxmlformats.org/drawingml/2006/picture">
                 <pic:pic xmlns:pic="http://schemas.openxmlformats.org/drawingml/2006/picture">
                   <pic:nvPicPr>
-                    <pic:cNvPr id="6" name="Picture 6"/>
+                    <pic:cNvPr id="7" name="Picture 7"/>
                     <pic:cNvPicPr/>
                   </pic:nvPicPr>
                   <pic:blipFill>
@@ -1153,7 +1161,7 @@
                   <pic:spPr>
                     <a:xfrm>
                       <a:off x="0" y="0"/>
-                      <a:ext cx="5727700" cy="2585085"/>
+                      <a:ext cx="5727700" cy="2010410"/>
                     </a:xfrm>
                     <a:prstGeom prst="rect">
                       <a:avLst/>
@@ -1168,7 +1176,6 @@
     </w:p>
     <w:p>
       <w:pPr>
-        <w:pStyle w:val="Heading1"/>
         <w:rPr>
           <w:lang w:val="en-US"/>
         </w:rPr>
@@ -1179,10 +1186,10 @@
           <w:lang w:val="en-US"/>
         </w:rPr>
         <w:drawing>
-          <wp:inline distT="0" distB="0" distL="0" distR="0" wp14:anchorId="1FE9311F" wp14:editId="26DE73BF">
-            <wp:extent cx="5727700" cy="2034540"/>
+          <wp:inline distT="0" distB="0" distL="0" distR="0" wp14:anchorId="3F966407" wp14:editId="04FD4847">
+            <wp:extent cx="5727700" cy="3189605"/>
             <wp:effectExtent l="0" t="0" r="0" b="0"/>
-            <wp:docPr id="5" name="Picture 5"/>
+            <wp:docPr id="1" name="Picture 1"/>
             <wp:cNvGraphicFramePr>
               <a:graphicFrameLocks xmlns:a="http://schemas.openxmlformats.org/drawingml/2006/main" noChangeAspect="1"/>
             </wp:cNvGraphicFramePr>
@@ -1190,7 +1197,7 @@
               <a:graphicData uri="http://schemas.openxmlformats.org/drawingml/2006/picture">
                 <pic:pic xmlns:pic="http://schemas.openxmlformats.org/drawingml/2006/picture">
                   <pic:nvPicPr>
-                    <pic:cNvPr id="5" name="Picture 5"/>
+                    <pic:cNvPr id="1" name="Picture 1"/>
                     <pic:cNvPicPr/>
                   </pic:nvPicPr>
                   <pic:blipFill>
@@ -1208,7 +1215,7 @@
                   <pic:spPr>
                     <a:xfrm>
                       <a:off x="0" y="0"/>
-                      <a:ext cx="5727700" cy="2034540"/>
+                      <a:ext cx="5727700" cy="3189605"/>
                     </a:xfrm>
                     <a:prstGeom prst="rect">
                       <a:avLst/>
@@ -1239,7 +1246,6 @@
     <w:p>
       <w:pPr>
         <w:rPr>
-          <w:rFonts w:hint="eastAsia"/>
           <w:lang w:val="en-US"/>
         </w:rPr>
       </w:pPr>
@@ -1393,6 +1399,55 @@
           <w:lang w:val="en-US"/>
         </w:rPr>
       </w:pPr>
+    </w:p>
+    <w:p>
+      <w:pPr>
+        <w:rPr>
+          <w:lang w:val="en-US"/>
+        </w:rPr>
+      </w:pPr>
+    </w:p>
+    <w:p>
+      <w:pPr>
+        <w:rPr>
+          <w:lang w:val="en-US"/>
+        </w:rPr>
+      </w:pPr>
+    </w:p>
+    <w:p>
+      <w:pPr>
+        <w:rPr>
+          <w:lang w:val="en-US"/>
+        </w:rPr>
+      </w:pPr>
+    </w:p>
+    <w:p>
+      <w:pPr>
+        <w:rPr>
+          <w:lang w:val="en-US"/>
+        </w:rPr>
+      </w:pPr>
+    </w:p>
+    <w:p>
+      <w:pPr>
+        <w:rPr>
+          <w:lang w:val="en-US"/>
+        </w:rPr>
+      </w:pPr>
+    </w:p>
+    <w:p>
+      <w:pPr>
+        <w:rPr>
+          <w:lang w:val="en-US"/>
+        </w:rPr>
+      </w:pPr>
+    </w:p>
+    <w:p>
+      <w:pPr>
+        <w:rPr>
+          <w:lang w:val="en-US"/>
+        </w:rPr>
+      </w:pPr>
       <w:proofErr w:type="spellStart"/>
       <w:r>
         <w:rPr>
@@ -1412,17 +1467,637 @@
           <w:rFonts w:hint="eastAsia"/>
           <w:lang w:val="en-US"/>
         </w:rPr>
-        <w:t>解碼層參數計算：</w:t>
-      </w:r>
-    </w:p>
-    <w:p>
-      <w:pPr>
+        <w:t>解碼層</w:t>
+      </w:r>
+      <w:r>
+        <w:rPr>
+          <w:rFonts w:hint="eastAsia"/>
+          <w:lang w:val="en-US"/>
+        </w:rPr>
+        <w:t>所需訓練</w:t>
+      </w:r>
+      <w:r>
+        <w:rPr>
+          <w:rFonts w:hint="eastAsia"/>
+          <w:lang w:val="en-US"/>
+        </w:rPr>
+        <w:t>參數計算：</w:t>
+      </w:r>
+    </w:p>
+    <w:p>
+      <w:pPr>
+        <w:rPr>
+          <w:lang w:val="en-US"/>
+        </w:rPr>
+      </w:pPr>
+    </w:p>
+    <w:p>
+      <w:pPr>
+        <w:rPr>
+          <w:lang w:val="en-US"/>
+        </w:rPr>
+      </w:pPr>
+      <m:oMath>
+        <m:sSubSup>
+          <m:sSubSupPr>
+            <m:ctrlPr>
+              <w:rPr>
+                <w:rFonts w:ascii="Cambria Math" w:hAnsi="Cambria Math"/>
+                <w:i/>
+                <w:lang w:val="en-US"/>
+              </w:rPr>
+            </m:ctrlPr>
+          </m:sSubSupPr>
+          <m:e>
+            <m:r>
+              <w:rPr>
+                <w:rFonts w:ascii="Cambria Math" w:hAnsi="Cambria Math"/>
+                <w:lang w:val="en-US"/>
+              </w:rPr>
+              <m:t>P</m:t>
+            </m:r>
+          </m:e>
+          <m:sub>
+            <m:r>
+              <w:rPr>
+                <w:rFonts w:ascii="Cambria Math" w:hAnsi="Cambria Math"/>
+                <w:lang w:val="en-US"/>
+              </w:rPr>
+              <m:t>Unet-Decoder</m:t>
+            </m:r>
+          </m:sub>
+          <m:sup>
+            <m:r>
+              <w:rPr>
+                <w:rFonts w:ascii="Cambria Math" w:hAnsi="Cambria Math"/>
+                <w:lang w:val="en-US"/>
+              </w:rPr>
+              <m:t>i</m:t>
+            </m:r>
+          </m:sup>
+        </m:sSubSup>
+        <m:r>
+          <w:rPr>
+            <w:rFonts w:ascii="Cambria Math" w:hAnsi="Cambria Math"/>
+            <w:lang w:val="en-US"/>
+          </w:rPr>
+          <m:t>= K×K×</m:t>
+        </m:r>
+        <m:d>
+          <m:dPr>
+            <m:begChr m:val="["/>
+            <m:endChr m:val="]"/>
+            <m:ctrlPr>
+              <w:rPr>
+                <w:rFonts w:ascii="Cambria Math" w:hAnsi="Cambria Math"/>
+                <w:i/>
+                <w:lang w:val="en-US"/>
+              </w:rPr>
+            </m:ctrlPr>
+          </m:dPr>
+          <m:e>
+            <m:r>
+              <w:rPr>
+                <w:rFonts w:ascii="Cambria Math" w:hAnsi="Cambria Math"/>
+                <w:lang w:val="en-US"/>
+              </w:rPr>
+              <m:t>d</m:t>
+            </m:r>
+            <m:d>
+              <m:dPr>
+                <m:ctrlPr>
+                  <w:rPr>
+                    <w:rFonts w:ascii="Cambria Math" w:hAnsi="Cambria Math"/>
+                    <w:i/>
+                    <w:lang w:val="en-US"/>
+                  </w:rPr>
+                </m:ctrlPr>
+              </m:dPr>
+              <m:e>
+                <m:sSubSup>
+                  <m:sSubSupPr>
+                    <m:ctrlPr>
+                      <w:rPr>
+                        <w:rFonts w:ascii="Cambria Math" w:hAnsi="Cambria Math"/>
+                        <w:i/>
+                        <w:lang w:val="en-US"/>
+                      </w:rPr>
+                    </m:ctrlPr>
+                  </m:sSubSupPr>
+                  <m:e>
+                    <m:r>
+                      <w:rPr>
+                        <w:rFonts w:ascii="Cambria Math" w:hAnsi="Cambria Math"/>
+                        <w:lang w:val="en-US"/>
+                      </w:rPr>
+                      <m:t>X</m:t>
+                    </m:r>
+                  </m:e>
+                  <m:sub>
+                    <m:r>
+                      <w:rPr>
+                        <w:rFonts w:ascii="Cambria Math" w:hAnsi="Cambria Math"/>
+                        <w:lang w:val="en-US"/>
+                      </w:rPr>
+                      <m:t>d</m:t>
+                    </m:r>
+                  </m:sub>
+                  <m:sup>
+                    <m:r>
+                      <w:rPr>
+                        <w:rFonts w:ascii="Cambria Math" w:hAnsi="Cambria Math"/>
+                        <w:lang w:val="en-US"/>
+                      </w:rPr>
+                      <m:t>i+1</m:t>
+                    </m:r>
+                  </m:sup>
+                </m:sSubSup>
+              </m:e>
+            </m:d>
+            <m:r>
+              <w:rPr>
+                <w:rFonts w:ascii="Cambria Math" w:hAnsi="Cambria Math"/>
+                <w:lang w:val="en-US"/>
+              </w:rPr>
+              <m:t>×</m:t>
+            </m:r>
+            <m:sSubSup>
+              <m:sSubSupPr>
+                <m:ctrlPr>
+                  <w:rPr>
+                    <w:rFonts w:ascii="Cambria Math" w:hAnsi="Cambria Math"/>
+                    <w:i/>
+                    <w:lang w:val="en-US"/>
+                  </w:rPr>
+                </m:ctrlPr>
+              </m:sSubSupPr>
+              <m:e>
+                <m:r>
+                  <w:rPr>
+                    <w:rFonts w:ascii="Cambria Math" w:hAnsi="Cambria Math"/>
+                    <w:lang w:val="en-US"/>
+                  </w:rPr>
+                  <m:t>d(X</m:t>
+                </m:r>
+              </m:e>
+              <m:sub>
+                <m:r>
+                  <w:rPr>
+                    <w:rFonts w:ascii="Cambria Math" w:hAnsi="Cambria Math"/>
+                    <w:lang w:val="en-US"/>
+                  </w:rPr>
+                  <m:t>d</m:t>
+                </m:r>
+              </m:sub>
+              <m:sup>
+                <m:r>
+                  <w:rPr>
+                    <w:rFonts w:ascii="Cambria Math" w:hAnsi="Cambria Math"/>
+                    <w:lang w:val="en-US"/>
+                  </w:rPr>
+                  <m:t>i</m:t>
+                </m:r>
+              </m:sup>
+            </m:sSubSup>
+            <m:r>
+              <w:rPr>
+                <w:rFonts w:ascii="Cambria Math" w:hAnsi="Cambria Math"/>
+                <w:lang w:val="en-US"/>
+              </w:rPr>
+              <m:t>)+</m:t>
+            </m:r>
+            <m:sSup>
+              <m:sSupPr>
+                <m:ctrlPr>
+                  <w:rPr>
+                    <w:rFonts w:ascii="Cambria Math" w:hAnsi="Cambria Math"/>
+                    <w:i/>
+                    <w:lang w:val="en-US"/>
+                  </w:rPr>
+                </m:ctrlPr>
+              </m:sSupPr>
+              <m:e>
+                <m:sSubSup>
+                  <m:sSubSupPr>
+                    <m:ctrlPr>
+                      <w:rPr>
+                        <w:rFonts w:ascii="Cambria Math" w:hAnsi="Cambria Math"/>
+                        <w:i/>
+                        <w:lang w:val="en-US"/>
+                      </w:rPr>
+                    </m:ctrlPr>
+                  </m:sSubSupPr>
+                  <m:e>
+                    <m:r>
+                      <w:rPr>
+                        <w:rFonts w:ascii="Cambria Math" w:hAnsi="Cambria Math"/>
+                        <w:lang w:val="en-US"/>
+                      </w:rPr>
+                      <m:t>d(X</m:t>
+                    </m:r>
+                  </m:e>
+                  <m:sub>
+                    <m:r>
+                      <w:rPr>
+                        <w:rFonts w:ascii="Cambria Math" w:hAnsi="Cambria Math"/>
+                        <w:lang w:val="en-US"/>
+                      </w:rPr>
+                      <m:t>d</m:t>
+                    </m:r>
+                  </m:sub>
+                  <m:sup>
+                    <m:r>
+                      <w:rPr>
+                        <w:rFonts w:ascii="Cambria Math" w:hAnsi="Cambria Math"/>
+                        <w:lang w:val="en-US"/>
+                      </w:rPr>
+                      <m:t>i</m:t>
+                    </m:r>
+                  </m:sup>
+                </m:sSubSup>
+                <m:r>
+                  <w:rPr>
+                    <w:rFonts w:ascii="Cambria Math" w:hAnsi="Cambria Math"/>
+                    <w:lang w:val="en-US"/>
+                  </w:rPr>
+                  <m:t>)</m:t>
+                </m:r>
+              </m:e>
+              <m:sup>
+                <m:r>
+                  <w:rPr>
+                    <w:rFonts w:ascii="Cambria Math" w:hAnsi="Cambria Math"/>
+                    <w:lang w:val="en-US"/>
+                  </w:rPr>
+                  <m:t>2</m:t>
+                </m:r>
+              </m:sup>
+            </m:sSup>
+            <m:r>
+              <w:rPr>
+                <w:rFonts w:ascii="Cambria Math" w:hAnsi="Cambria Math"/>
+                <w:lang w:val="en-US"/>
+              </w:rPr>
+              <m:t>+</m:t>
+            </m:r>
+            <m:d>
+              <m:dPr>
+                <m:ctrlPr>
+                  <w:rPr>
+                    <w:rFonts w:ascii="Cambria Math" w:hAnsi="Cambria Math"/>
+                    <w:i/>
+                    <w:lang w:val="en-US"/>
+                  </w:rPr>
+                </m:ctrlPr>
+              </m:dPr>
+              <m:e>
+                <m:r>
+                  <w:rPr>
+                    <w:rFonts w:ascii="Cambria Math" w:hAnsi="Cambria Math"/>
+                    <w:lang w:val="en-US"/>
+                  </w:rPr>
+                  <m:t>d</m:t>
+                </m:r>
+                <m:d>
+                  <m:dPr>
+                    <m:ctrlPr>
+                      <w:rPr>
+                        <w:rFonts w:ascii="Cambria Math" w:hAnsi="Cambria Math"/>
+                        <w:i/>
+                        <w:lang w:val="en-US"/>
+                      </w:rPr>
+                    </m:ctrlPr>
+                  </m:dPr>
+                  <m:e>
+                    <m:sSubSup>
+                      <m:sSubSupPr>
+                        <m:ctrlPr>
+                          <w:rPr>
+                            <w:rFonts w:ascii="Cambria Math" w:hAnsi="Cambria Math"/>
+                            <w:i/>
+                            <w:lang w:val="en-US"/>
+                          </w:rPr>
+                        </m:ctrlPr>
+                      </m:sSubSupPr>
+                      <m:e>
+                        <m:r>
+                          <w:rPr>
+                            <w:rFonts w:ascii="Cambria Math" w:hAnsi="Cambria Math"/>
+                            <w:lang w:val="en-US"/>
+                          </w:rPr>
+                          <m:t>X</m:t>
+                        </m:r>
+                      </m:e>
+                      <m:sub>
+                        <m:r>
+                          <w:rPr>
+                            <w:rFonts w:ascii="Cambria Math" w:hAnsi="Cambria Math"/>
+                            <w:lang w:val="en-US"/>
+                          </w:rPr>
+                          <m:t>d</m:t>
+                        </m:r>
+                      </m:sub>
+                      <m:sup>
+                        <m:r>
+                          <w:rPr>
+                            <w:rFonts w:ascii="Cambria Math" w:hAnsi="Cambria Math"/>
+                            <w:lang w:val="en-US"/>
+                          </w:rPr>
+                          <m:t>i</m:t>
+                        </m:r>
+                      </m:sup>
+                    </m:sSubSup>
+                  </m:e>
+                </m:d>
+                <m:r>
+                  <w:rPr>
+                    <w:rFonts w:ascii="Cambria Math" w:hAnsi="Cambria Math"/>
+                    <w:lang w:val="en-US"/>
+                  </w:rPr>
+                  <m:t>+d</m:t>
+                </m:r>
+                <m:sSubSup>
+                  <m:sSubSupPr>
+                    <m:ctrlPr>
+                      <w:rPr>
+                        <w:rFonts w:ascii="Cambria Math" w:hAnsi="Cambria Math"/>
+                        <w:i/>
+                        <w:lang w:val="en-US"/>
+                      </w:rPr>
+                    </m:ctrlPr>
+                  </m:sSubSupPr>
+                  <m:e>
+                    <m:r>
+                      <w:rPr>
+                        <w:rFonts w:ascii="Cambria Math" w:hAnsi="Cambria Math"/>
+                        <w:lang w:val="en-US"/>
+                      </w:rPr>
+                      <m:t>(X</m:t>
+                    </m:r>
+                  </m:e>
+                  <m:sub>
+                    <m:r>
+                      <w:rPr>
+                        <w:rFonts w:ascii="Cambria Math" w:hAnsi="Cambria Math"/>
+                        <w:lang w:val="en-US"/>
+                      </w:rPr>
+                      <m:t>e</m:t>
+                    </m:r>
+                  </m:sub>
+                  <m:sup>
+                    <m:r>
+                      <w:rPr>
+                        <w:rFonts w:ascii="Cambria Math" w:hAnsi="Cambria Math"/>
+                        <w:lang w:val="en-US"/>
+                      </w:rPr>
+                      <m:t>i</m:t>
+                    </m:r>
+                  </m:sup>
+                </m:sSubSup>
+                <m:r>
+                  <w:rPr>
+                    <w:rFonts w:ascii="Cambria Math" w:hAnsi="Cambria Math"/>
+                    <w:lang w:val="en-US"/>
+                  </w:rPr>
+                  <m:t>)</m:t>
+                </m:r>
+              </m:e>
+            </m:d>
+            <m:r>
+              <w:rPr>
+                <w:rFonts w:ascii="Cambria Math" w:hAnsi="Cambria Math"/>
+                <w:lang w:val="en-US"/>
+              </w:rPr>
+              <m:t>×</m:t>
+            </m:r>
+            <m:sSubSup>
+              <m:sSubSupPr>
+                <m:ctrlPr>
+                  <w:rPr>
+                    <w:rFonts w:ascii="Cambria Math" w:hAnsi="Cambria Math"/>
+                    <w:i/>
+                    <w:lang w:val="en-US"/>
+                  </w:rPr>
+                </m:ctrlPr>
+              </m:sSubSupPr>
+              <m:e>
+                <m:r>
+                  <w:rPr>
+                    <w:rFonts w:ascii="Cambria Math" w:hAnsi="Cambria Math"/>
+                    <w:lang w:val="en-US"/>
+                  </w:rPr>
+                  <m:t>d(X</m:t>
+                </m:r>
+              </m:e>
+              <m:sub>
+                <m:r>
+                  <w:rPr>
+                    <w:rFonts w:ascii="Cambria Math" w:hAnsi="Cambria Math"/>
+                    <w:lang w:val="en-US"/>
+                  </w:rPr>
+                  <m:t>d</m:t>
+                </m:r>
+              </m:sub>
+              <m:sup>
+                <m:r>
+                  <w:rPr>
+                    <w:rFonts w:ascii="Cambria Math" w:hAnsi="Cambria Math"/>
+                    <w:lang w:val="en-US"/>
+                  </w:rPr>
+                  <m:t>i</m:t>
+                </m:r>
+              </m:sup>
+            </m:sSubSup>
+            <m:r>
+              <w:rPr>
+                <w:rFonts w:ascii="Cambria Math" w:hAnsi="Cambria Math"/>
+                <w:lang w:val="en-US"/>
+              </w:rPr>
+              <m:t>)</m:t>
+            </m:r>
+          </m:e>
+        </m:d>
+      </m:oMath>
+      <w:r>
+        <w:rPr>
+          <w:lang w:val="en-US"/>
+        </w:rPr>
+        <w:t xml:space="preserve">     (1)</w:t>
+      </w:r>
+    </w:p>
+    <w:p>
+      <w:pPr>
+        <w:rPr>
+          <w:lang w:val="en-US"/>
+        </w:rPr>
+      </w:pPr>
+    </w:p>
+    <w:p>
+      <w:pPr>
+        <w:rPr>
+          <w:lang w:val="en-US"/>
+        </w:rPr>
+      </w:pPr>
+      <w:r>
+        <w:rPr>
+          <w:lang w:val="en-US"/>
+        </w:rPr>
+        <w:t xml:space="preserve">K: </w:t>
+      </w:r>
+      <w:r>
+        <w:rPr>
+          <w:rFonts w:hint="eastAsia"/>
+          <w:lang w:val="en-US"/>
+        </w:rPr>
+        <w:t>卷積核大小，一般來說常用的是</w:t>
+      </w:r>
+      <w:r>
+        <w:rPr>
+          <w:lang w:val="en-US"/>
+        </w:rPr>
+        <w:t>3</w:t>
+      </w:r>
+      <w:r>
+        <w:rPr>
+          <w:rFonts w:hint="eastAsia"/>
+          <w:lang w:val="en-US"/>
+        </w:rPr>
+        <w:tab/>
+      </w:r>
+    </w:p>
+    <w:p>
+      <w:pPr>
+        <w:rPr>
+          <w:lang w:val="en-US"/>
+        </w:rPr>
+      </w:pPr>
+      <w:r>
+        <w:rPr>
+          <w:lang w:val="en-US"/>
+        </w:rPr>
+        <w:t xml:space="preserve">d: </w:t>
+      </w:r>
+      <m:oMath>
+        <m:sSubSup>
+          <m:sSubSupPr>
+            <m:ctrlPr>
+              <w:rPr>
+                <w:rFonts w:ascii="Cambria Math" w:hAnsi="Cambria Math"/>
+                <w:i/>
+                <w:lang w:val="en-US"/>
+              </w:rPr>
+            </m:ctrlPr>
+          </m:sSubSupPr>
+          <m:e>
+            <m:r>
+              <w:rPr>
+                <w:rFonts w:ascii="Cambria Math" w:hAnsi="Cambria Math"/>
+                <w:lang w:val="en-US"/>
+              </w:rPr>
+              <m:t>X</m:t>
+            </m:r>
+          </m:e>
+          <m:sub>
+            <m:r>
+              <w:rPr>
+                <w:rFonts w:ascii="Cambria Math" w:hAnsi="Cambria Math"/>
+                <w:lang w:val="en-US"/>
+              </w:rPr>
+              <m:t>d/e</m:t>
+            </m:r>
+          </m:sub>
+          <m:sup>
+            <m:r>
+              <w:rPr>
+                <w:rFonts w:ascii="Cambria Math" w:hAnsi="Cambria Math"/>
+                <w:lang w:val="en-US"/>
+              </w:rPr>
+              <m:t>i</m:t>
+            </m:r>
+          </m:sup>
+        </m:sSubSup>
+      </m:oMath>
+      <w:r>
+        <w:rPr>
+          <w:rFonts w:hint="eastAsia"/>
+          <w:lang w:val="en-US"/>
+        </w:rPr>
+        <w:t>的</w:t>
+      </w:r>
+      <w:r>
+        <w:rPr>
+          <w:lang w:val="en-US"/>
+        </w:rPr>
+        <w:t>channels</w:t>
+      </w:r>
+      <w:r>
+        <w:rPr>
+          <w:rFonts w:hint="eastAsia"/>
+          <w:lang w:val="en-US"/>
+        </w:rPr>
+        <w:t>數</w:t>
+      </w:r>
+    </w:p>
+    <w:p>
+      <w:pPr>
+        <w:rPr>
+          <w:lang w:val="en-US"/>
+        </w:rPr>
+      </w:pPr>
+    </w:p>
+    <w:p>
+      <w:pPr>
+        <w:rPr>
+          <w:lang w:val="en-US"/>
+        </w:rPr>
+      </w:pPr>
+      <w:proofErr w:type="spellStart"/>
+      <w:r>
+        <w:rPr>
+          <w:lang w:val="en-US"/>
+        </w:rPr>
+        <w:t>Unet</w:t>
+      </w:r>
+      <w:proofErr w:type="spellEnd"/>
+      <w:r>
+        <w:rPr>
+          <w:lang w:val="en-US"/>
+        </w:rPr>
+        <w:t>++</w:t>
+      </w:r>
+      <w:r>
+        <w:rPr>
+          <w:rFonts w:hint="eastAsia"/>
+          <w:lang w:val="en-US"/>
+        </w:rPr>
+        <w:t>解碼層所需訓練參數計算：</w:t>
+      </w:r>
+      <w:r>
+        <w:rPr>
+          <w:lang w:val="en-US"/>
+        </w:rPr>
+        <w:tab/>
+      </w:r>
+    </w:p>
+    <w:p>
+      <w:pPr>
+        <w:jc w:val="center"/>
         <w:rPr>
           <w:lang w:val="en-US"/>
         </w:rPr>
       </w:pPr>
       <m:oMathPara>
         <m:oMath>
+          <m:r>
+            <m:rPr>
+              <m:sty m:val="p"/>
+            </m:rPr>
+            <w:rPr>
+              <w:rFonts w:ascii="Cambria Math" w:hAnsi="Cambria Math"/>
+              <w:lang w:val="en-US"/>
+            </w:rPr>
+            <w:br/>
+          </m:r>
           <m:sSubSup>
             <m:sSubSupPr>
               <m:ctrlPr>
@@ -1448,14 +2123,21 @@
                   <w:rFonts w:ascii="Cambria Math" w:hAnsi="Cambria Math"/>
                   <w:lang w:val="en-US"/>
                 </w:rPr>
-                <m:t>Unet-D</m:t>
+                <m:t>Unet++</m:t>
+              </m:r>
+              <m:r>
+                <w:rPr>
+                  <w:rFonts w:ascii="Cambria Math" w:hAnsi="Cambria Math" w:hint="eastAsia"/>
+                  <w:lang w:val="en-US"/>
+                </w:rPr>
+                <m:t>-</m:t>
               </m:r>
               <m:r>
                 <w:rPr>
                   <w:rFonts w:ascii="Cambria Math" w:hAnsi="Cambria Math"/>
                   <w:lang w:val="en-US"/>
                 </w:rPr>
-                <m:t>ecoder</m:t>
+                <m:t>Decoder</m:t>
               </m:r>
             </m:sub>
             <m:sup>
@@ -1464,7 +2146,7 @@
                   <w:rFonts w:ascii="Cambria Math" w:hAnsi="Cambria Math"/>
                   <w:lang w:val="en-US"/>
                 </w:rPr>
-                <m:t>i</m:t>
+                <m:t>i,N-i</m:t>
               </m:r>
             </m:sup>
           </m:sSubSup>
@@ -1473,21 +2155,7 @@
               <w:rFonts w:ascii="Cambria Math" w:hAnsi="Cambria Math"/>
               <w:lang w:val="en-US"/>
             </w:rPr>
-            <m:t>= K×</m:t>
-          </m:r>
-          <m:r>
-            <w:rPr>
-              <w:rFonts w:ascii="Cambria Math" w:hAnsi="Cambria Math"/>
-              <w:lang w:val="en-US"/>
-            </w:rPr>
-            <m:t>K</m:t>
-          </m:r>
-          <m:r>
-            <w:rPr>
-              <w:rFonts w:ascii="Cambria Math" w:hAnsi="Cambria Math"/>
-              <w:lang w:val="en-US"/>
-            </w:rPr>
-            <m:t>×</m:t>
+            <m:t>= K×K×</m:t>
           </m:r>
           <m:d>
             <m:dPr>
@@ -1554,7 +2222,7 @@
                           <w:rFonts w:ascii="Cambria Math" w:hAnsi="Cambria Math"/>
                           <w:lang w:val="en-US"/>
                         </w:rPr>
-                        <m:t>i+1</m:t>
+                        <m:t>i+1,N-(i+1)</m:t>
                       </m:r>
                     </m:sup>
                   </m:sSubSup>
@@ -1601,7 +2269,7 @@
                       <w:rFonts w:ascii="Cambria Math" w:hAnsi="Cambria Math"/>
                       <w:lang w:val="en-US"/>
                     </w:rPr>
-                    <m:t>i</m:t>
+                    <m:t>i,N-i</m:t>
                   </m:r>
                 </m:sup>
               </m:sSubSup>
@@ -1657,7 +2325,7 @@
                           <w:rFonts w:ascii="Cambria Math" w:hAnsi="Cambria Math"/>
                           <w:lang w:val="en-US"/>
                         </w:rPr>
-                        <m:t>i</m:t>
+                        <m:t>i,N-i</m:t>
                       </m:r>
                     </m:sup>
                   </m:sSubSup>
@@ -1749,12 +2417,104 @@
                               <w:rFonts w:ascii="Cambria Math" w:hAnsi="Cambria Math"/>
                               <w:lang w:val="en-US"/>
                             </w:rPr>
-                            <m:t>i+1</m:t>
+                            <m:t>i,N-i</m:t>
                           </m:r>
                         </m:sup>
                       </m:sSubSup>
                     </m:e>
                   </m:d>
+                  <m:r>
+                    <w:rPr>
+                      <w:rFonts w:ascii="Cambria Math" w:hAnsi="Cambria Math"/>
+                      <w:lang w:val="en-US"/>
+                    </w:rPr>
+                    <m:t>+</m:t>
+                  </m:r>
+                  <m:nary>
+                    <m:naryPr>
+                      <m:chr m:val="∑"/>
+                      <m:limLoc m:val="undOvr"/>
+                      <m:ctrlPr>
+                        <w:rPr>
+                          <w:rFonts w:ascii="Cambria Math" w:hAnsi="Cambria Math"/>
+                          <w:i/>
+                          <w:lang w:val="en-US"/>
+                        </w:rPr>
+                      </m:ctrlPr>
+                    </m:naryPr>
+                    <m:sub>
+                      <m:r>
+                        <w:rPr>
+                          <w:rFonts w:ascii="Cambria Math" w:hAnsi="Cambria Math"/>
+                          <w:lang w:val="en-US"/>
+                        </w:rPr>
+                        <m:t>k=1</m:t>
+                      </m:r>
+                    </m:sub>
+                    <m:sup>
+                      <m:r>
+                        <w:rPr>
+                          <w:rFonts w:ascii="Cambria Math" w:hAnsi="Cambria Math"/>
+                          <w:lang w:val="en-US"/>
+                        </w:rPr>
+                        <m:t>N-1-i</m:t>
+                      </m:r>
+                    </m:sup>
+                    <m:e>
+                      <m:r>
+                        <w:rPr>
+                          <w:rFonts w:ascii="Cambria Math" w:hAnsi="Cambria Math"/>
+                          <w:lang w:val="en-US"/>
+                        </w:rPr>
+                        <m:t>d(</m:t>
+                      </m:r>
+                      <m:sSubSup>
+                        <m:sSubSupPr>
+                          <m:ctrlPr>
+                            <w:rPr>
+                              <w:rFonts w:ascii="Cambria Math" w:hAnsi="Cambria Math"/>
+                              <w:i/>
+                              <w:lang w:val="en-US"/>
+                            </w:rPr>
+                          </m:ctrlPr>
+                        </m:sSubSupPr>
+                        <m:e>
+                          <m:r>
+                            <w:rPr>
+                              <w:rFonts w:ascii="Cambria Math" w:hAnsi="Cambria Math"/>
+                              <w:lang w:val="en-US"/>
+                            </w:rPr>
+                            <m:t>X</m:t>
+                          </m:r>
+                        </m:e>
+                        <m:sub>
+                          <m:r>
+                            <w:rPr>
+                              <w:rFonts w:ascii="Cambria Math" w:hAnsi="Cambria Math"/>
+                              <w:lang w:val="en-US"/>
+                            </w:rPr>
+                            <m:t>me</m:t>
+                          </m:r>
+                        </m:sub>
+                        <m:sup>
+                          <m:r>
+                            <w:rPr>
+                              <w:rFonts w:ascii="Cambria Math" w:hAnsi="Cambria Math"/>
+                              <w:lang w:val="en-US"/>
+                            </w:rPr>
+                            <m:t>i,k</m:t>
+                          </m:r>
+                        </m:sup>
+                      </m:sSubSup>
+                      <m:r>
+                        <w:rPr>
+                          <w:rFonts w:ascii="Cambria Math" w:hAnsi="Cambria Math"/>
+                          <w:lang w:val="en-US"/>
+                        </w:rPr>
+                        <m:t>)</m:t>
+                      </m:r>
+                    </m:e>
+                  </m:nary>
                   <m:r>
                     <w:rPr>
                       <w:rFonts w:ascii="Cambria Math" w:hAnsi="Cambria Math"/>
@@ -1796,7 +2556,7 @@
                           <w:rFonts w:ascii="Cambria Math" w:hAnsi="Cambria Math"/>
                           <w:lang w:val="en-US"/>
                         </w:rPr>
-                        <m:t>i</m:t>
+                        <m:t>i,0</m:t>
                       </m:r>
                     </m:sup>
                   </m:sSubSup>
@@ -1865,54 +2625,56 @@
           </m:d>
         </m:oMath>
       </m:oMathPara>
-    </w:p>
-    <w:p>
-      <w:pPr>
-        <w:rPr>
-          <w:rFonts w:hint="eastAsia"/>
-          <w:lang w:val="en-US"/>
-        </w:rPr>
-      </w:pPr>
-      <w:r>
-        <w:rPr>
-          <w:lang w:val="en-US"/>
-        </w:rPr>
-        <w:t xml:space="preserve">K: </w:t>
-      </w:r>
-      <w:r>
-        <w:rPr>
-          <w:rFonts w:hint="eastAsia"/>
-          <w:lang w:val="en-US"/>
-        </w:rPr>
-        <w:t>卷積核大小，一般來說常用的是</w:t>
-      </w:r>
-      <w:r>
-        <w:rPr>
-          <w:lang w:val="en-US"/>
-        </w:rPr>
-        <w:t>3</w:t>
-      </w:r>
-      <w:r>
-        <w:rPr>
-          <w:rFonts w:hint="eastAsia"/>
+      <w:r>
+        <w:rPr>
+          <w:lang w:val="en-US"/>
+        </w:rPr>
+        <w:t xml:space="preserve">      </w:t>
+      </w:r>
+      <w:r>
+        <w:rPr>
           <w:lang w:val="en-US"/>
         </w:rPr>
         <w:tab/>
       </w:r>
-    </w:p>
-    <w:p>
-      <w:pPr>
-        <w:rPr>
-          <w:rFonts w:hint="eastAsia"/>
-          <w:lang w:val="en-US"/>
-        </w:rPr>
-      </w:pPr>
-      <w:r>
-        <w:rPr>
-          <w:lang w:val="en-US"/>
-        </w:rPr>
-        <w:t xml:space="preserve">d: </w:t>
-      </w:r>
+      <w:r>
+        <w:rPr>
+          <w:lang w:val="en-US"/>
+        </w:rPr>
+        <w:tab/>
+      </w:r>
+      <w:r>
+        <w:rPr>
+          <w:lang w:val="en-US"/>
+        </w:rPr>
+        <w:tab/>
+      </w:r>
+      <w:r>
+        <w:rPr>
+          <w:lang w:val="en-US"/>
+        </w:rPr>
+        <w:tab/>
+      </w:r>
+      <w:r>
+        <w:rPr>
+          <w:lang w:val="en-US"/>
+        </w:rPr>
+        <w:tab/>
+      </w:r>
+      <w:r>
+        <w:rPr>
+          <w:lang w:val="en-US"/>
+        </w:rPr>
+        <w:tab/>
+        <w:t xml:space="preserve">               (2)</w:t>
+      </w:r>
+    </w:p>
+    <w:p>
+      <w:pPr>
+        <w:rPr>
+          <w:lang w:val="en-US"/>
+        </w:rPr>
+      </w:pPr>
       <m:oMath>
         <m:sSubSup>
           <m:sSubSupPr>
@@ -1939,7 +2701,101 @@
                 <w:rFonts w:ascii="Cambria Math" w:hAnsi="Cambria Math"/>
                 <w:lang w:val="en-US"/>
               </w:rPr>
-              <m:t>d/e</m:t>
+              <m:t>me</m:t>
+            </m:r>
+          </m:sub>
+          <m:sup>
+            <m:r>
+              <w:rPr>
+                <w:rFonts w:ascii="Cambria Math" w:hAnsi="Cambria Math"/>
+                <w:lang w:val="en-US"/>
+              </w:rPr>
+              <m:t>i,k</m:t>
+            </m:r>
+          </m:sup>
+        </m:sSubSup>
+      </m:oMath>
+      <w:r>
+        <w:rPr>
+          <w:lang w:val="en-US"/>
+        </w:rPr>
+        <w:t>:</w:t>
+      </w:r>
+      <w:r>
+        <w:rPr>
+          <w:rFonts w:hint="eastAsia"/>
+          <w:lang w:val="en-US"/>
+        </w:rPr>
+        <w:t>是中間層的節點。</w:t>
+      </w:r>
+    </w:p>
+    <w:p>
+      <w:pPr>
+        <w:rPr>
+          <w:lang w:val="en-US"/>
+        </w:rPr>
+      </w:pPr>
+    </w:p>
+    <w:p>
+      <w:pPr>
+        <w:rPr>
+          <w:lang w:val="en-US"/>
+        </w:rPr>
+      </w:pPr>
+      <w:r>
+        <w:rPr>
+          <w:lang w:val="en-US"/>
+        </w:rPr>
+        <w:t>Unet3+</w:t>
+      </w:r>
+      <w:r>
+        <w:rPr>
+          <w:rFonts w:hint="eastAsia"/>
+          <w:lang w:val="en-US"/>
+        </w:rPr>
+        <w:t>解碼層所需訓練參數計算</w:t>
+      </w:r>
+      <w:r>
+        <w:rPr>
+          <w:rFonts w:hint="eastAsia"/>
+          <w:lang w:val="en-US"/>
+        </w:rPr>
+        <w:t>：</w:t>
+      </w:r>
+    </w:p>
+    <w:p>
+      <w:pPr>
+        <w:rPr>
+          <w:lang w:val="en-US"/>
+        </w:rPr>
+      </w:pPr>
+      <m:oMath>
+        <m:sSubSup>
+          <m:sSubSupPr>
+            <m:ctrlPr>
+              <w:rPr>
+                <w:rFonts w:ascii="Cambria Math" w:hAnsi="Cambria Math"/>
+                <w:i/>
+                <w:lang w:val="en-US"/>
+              </w:rPr>
+            </m:ctrlPr>
+          </m:sSubSupPr>
+          <m:e>
+            <m:r>
+              <w:rPr>
+                <w:rFonts w:ascii="Cambria Math" w:hAnsi="Cambria Math"/>
+                <w:lang w:val="en-US"/>
+              </w:rPr>
+              <m:t>P</m:t>
+            </m:r>
+          </m:e>
+          <m:sub>
+            <m:r>
+              <w:rPr>
+                <w:rFonts w:ascii="Cambria Math" w:hAnsi="Cambria Math"/>
+                <w:lang w:val="en-US"/>
+              </w:rPr>
+              <m:t>Unet3+-Decoder</m:t>
             </m:r>
           </m:sub>
           <m:sup>
@@ -1952,9 +2808,458 @@
             </m:r>
           </m:sup>
         </m:sSubSup>
+        <m:r>
+          <w:rPr>
+            <w:rFonts w:ascii="Cambria Math" w:hAnsi="Cambria Math"/>
+            <w:lang w:val="en-US"/>
+          </w:rPr>
+          <m:t>= K×K×</m:t>
+        </m:r>
+        <m:d>
+          <m:dPr>
+            <m:begChr m:val="["/>
+            <m:endChr m:val="]"/>
+            <m:ctrlPr>
+              <w:rPr>
+                <w:rFonts w:ascii="Cambria Math" w:hAnsi="Cambria Math"/>
+                <w:i/>
+                <w:lang w:val="en-US"/>
+              </w:rPr>
+            </m:ctrlPr>
+          </m:dPr>
+          <m:e>
+            <m:d>
+              <m:dPr>
+                <m:ctrlPr>
+                  <w:rPr>
+                    <w:rFonts w:ascii="Cambria Math" w:hAnsi="Cambria Math"/>
+                    <w:i/>
+                    <w:lang w:val="en-US"/>
+                  </w:rPr>
+                </m:ctrlPr>
+              </m:dPr>
+              <m:e>
+                <m:nary>
+                  <m:naryPr>
+                    <m:chr m:val="∑"/>
+                    <m:limLoc m:val="undOvr"/>
+                    <m:ctrlPr>
+                      <w:rPr>
+                        <w:rFonts w:ascii="Cambria Math" w:hAnsi="Cambria Math"/>
+                        <w:i/>
+                        <w:lang w:val="en-US"/>
+                      </w:rPr>
+                    </m:ctrlPr>
+                  </m:naryPr>
+                  <m:sub>
+                    <m:r>
+                      <w:rPr>
+                        <w:rFonts w:ascii="Cambria Math" w:hAnsi="Cambria Math"/>
+                        <w:lang w:val="en-US"/>
+                      </w:rPr>
+                      <m:t>k=1</m:t>
+                    </m:r>
+                  </m:sub>
+                  <m:sup>
+                    <m:r>
+                      <w:rPr>
+                        <w:rFonts w:ascii="Cambria Math" w:hAnsi="Cambria Math"/>
+                        <w:lang w:val="en-US"/>
+                      </w:rPr>
+                      <m:t>i</m:t>
+                    </m:r>
+                  </m:sup>
+                  <m:e>
+                    <m:r>
+                      <w:rPr>
+                        <w:rFonts w:ascii="Cambria Math" w:hAnsi="Cambria Math"/>
+                        <w:lang w:val="en-US"/>
+                      </w:rPr>
+                      <m:t>d(</m:t>
+                    </m:r>
+                    <m:sSubSup>
+                      <m:sSubSupPr>
+                        <m:ctrlPr>
+                          <w:rPr>
+                            <w:rFonts w:ascii="Cambria Math" w:hAnsi="Cambria Math"/>
+                            <w:i/>
+                            <w:lang w:val="en-US"/>
+                          </w:rPr>
+                        </m:ctrlPr>
+                      </m:sSubSupPr>
+                      <m:e>
+                        <m:r>
+                          <w:rPr>
+                            <w:rFonts w:ascii="Cambria Math" w:hAnsi="Cambria Math"/>
+                            <w:lang w:val="en-US"/>
+                          </w:rPr>
+                          <m:t>X</m:t>
+                        </m:r>
+                      </m:e>
+                      <m:sub>
+                        <m:r>
+                          <w:rPr>
+                            <w:rFonts w:ascii="Cambria Math" w:hAnsi="Cambria Math"/>
+                            <w:lang w:val="en-US"/>
+                          </w:rPr>
+                          <m:t>e</m:t>
+                        </m:r>
+                      </m:sub>
+                      <m:sup>
+                        <m:r>
+                          <w:rPr>
+                            <w:rFonts w:ascii="Cambria Math" w:hAnsi="Cambria Math"/>
+                            <w:lang w:val="en-US"/>
+                          </w:rPr>
+                          <m:t>k</m:t>
+                        </m:r>
+                      </m:sup>
+                    </m:sSubSup>
+                    <m:r>
+                      <w:rPr>
+                        <w:rFonts w:ascii="Cambria Math" w:hAnsi="Cambria Math"/>
+                        <w:lang w:val="en-US"/>
+                      </w:rPr>
+                      <m:t>)+</m:t>
+                    </m:r>
+                    <m:nary>
+                      <m:naryPr>
+                        <m:chr m:val="∑"/>
+                        <m:limLoc m:val="undOvr"/>
+                        <m:ctrlPr>
+                          <w:rPr>
+                            <w:rFonts w:ascii="Cambria Math" w:hAnsi="Cambria Math"/>
+                            <w:i/>
+                            <w:lang w:val="en-US"/>
+                          </w:rPr>
+                        </m:ctrlPr>
+                      </m:naryPr>
+                      <m:sub>
+                        <m:r>
+                          <w:rPr>
+                            <w:rFonts w:ascii="Cambria Math" w:hAnsi="Cambria Math"/>
+                            <w:lang w:val="en-US"/>
+                          </w:rPr>
+                          <m:t>k=i+1</m:t>
+                        </m:r>
+                      </m:sub>
+                      <m:sup>
+                        <m:r>
+                          <w:rPr>
+                            <w:rFonts w:ascii="Cambria Math" w:hAnsi="Cambria Math"/>
+                            <w:lang w:val="en-US"/>
+                          </w:rPr>
+                          <m:t>N</m:t>
+                        </m:r>
+                      </m:sup>
+                      <m:e>
+                        <m:r>
+                          <w:rPr>
+                            <w:rFonts w:ascii="Cambria Math" w:hAnsi="Cambria Math"/>
+                            <w:lang w:val="en-US"/>
+                          </w:rPr>
+                          <m:t>d(</m:t>
+                        </m:r>
+                        <m:sSubSup>
+                          <m:sSubSupPr>
+                            <m:ctrlPr>
+                              <w:rPr>
+                                <w:rFonts w:ascii="Cambria Math" w:hAnsi="Cambria Math"/>
+                                <w:i/>
+                                <w:lang w:val="en-US"/>
+                              </w:rPr>
+                            </m:ctrlPr>
+                          </m:sSubSupPr>
+                          <m:e>
+                            <m:r>
+                              <w:rPr>
+                                <w:rFonts w:ascii="Cambria Math" w:hAnsi="Cambria Math"/>
+                                <w:lang w:val="en-US"/>
+                              </w:rPr>
+                              <m:t>X</m:t>
+                            </m:r>
+                          </m:e>
+                          <m:sub>
+                            <m:r>
+                              <w:rPr>
+                                <w:rFonts w:ascii="Cambria Math" w:hAnsi="Cambria Math"/>
+                                <w:lang w:val="en-US"/>
+                              </w:rPr>
+                              <m:t>d</m:t>
+                            </m:r>
+                          </m:sub>
+                          <m:sup>
+                            <m:r>
+                              <w:rPr>
+                                <w:rFonts w:ascii="Cambria Math" w:hAnsi="Cambria Math"/>
+                                <w:lang w:val="en-US"/>
+                              </w:rPr>
+                              <m:t>k</m:t>
+                            </m:r>
+                          </m:sup>
+                        </m:sSubSup>
+                        <m:r>
+                          <w:rPr>
+                            <w:rFonts w:ascii="Cambria Math" w:hAnsi="Cambria Math"/>
+                            <w:lang w:val="en-US"/>
+                          </w:rPr>
+                          <m:t>)</m:t>
+                        </m:r>
+                      </m:e>
+                    </m:nary>
+                  </m:e>
+                </m:nary>
+              </m:e>
+            </m:d>
+            <m:r>
+              <w:rPr>
+                <w:rFonts w:ascii="Cambria Math" w:hAnsi="Cambria Math"/>
+                <w:lang w:val="en-US"/>
+              </w:rPr>
+              <m:t>×64+</m:t>
+            </m:r>
+            <m:sSup>
+              <m:sSupPr>
+                <m:ctrlPr>
+                  <w:rPr>
+                    <w:rFonts w:ascii="Cambria Math" w:hAnsi="Cambria Math"/>
+                    <w:i/>
+                    <w:lang w:val="en-US"/>
+                  </w:rPr>
+                </m:ctrlPr>
+              </m:sSupPr>
+              <m:e>
+                <m:sSubSup>
+                  <m:sSubSupPr>
+                    <m:ctrlPr>
+                      <w:rPr>
+                        <w:rFonts w:ascii="Cambria Math" w:hAnsi="Cambria Math"/>
+                        <w:i/>
+                        <w:lang w:val="en-US"/>
+                      </w:rPr>
+                    </m:ctrlPr>
+                  </m:sSubSupPr>
+                  <m:e>
+                    <m:r>
+                      <w:rPr>
+                        <w:rFonts w:ascii="Cambria Math" w:hAnsi="Cambria Math"/>
+                        <w:lang w:val="en-US"/>
+                      </w:rPr>
+                      <m:t>d(X</m:t>
+                    </m:r>
+                  </m:e>
+                  <m:sub>
+                    <m:r>
+                      <w:rPr>
+                        <w:rFonts w:ascii="Cambria Math" w:hAnsi="Cambria Math"/>
+                        <w:lang w:val="en-US"/>
+                      </w:rPr>
+                      <m:t>d</m:t>
+                    </m:r>
+                  </m:sub>
+                  <m:sup>
+                    <m:r>
+                      <w:rPr>
+                        <w:rFonts w:ascii="Cambria Math" w:hAnsi="Cambria Math"/>
+                        <w:lang w:val="en-US"/>
+                      </w:rPr>
+                      <m:t>i</m:t>
+                    </m:r>
+                  </m:sup>
+                </m:sSubSup>
+                <m:r>
+                  <w:rPr>
+                    <w:rFonts w:ascii="Cambria Math" w:hAnsi="Cambria Math"/>
+                    <w:lang w:val="en-US"/>
+                  </w:rPr>
+                  <m:t>)</m:t>
+                </m:r>
+              </m:e>
+              <m:sup>
+                <m:r>
+                  <w:rPr>
+                    <w:rFonts w:ascii="Cambria Math" w:hAnsi="Cambria Math"/>
+                    <w:lang w:val="en-US"/>
+                  </w:rPr>
+                  <m:t>2</m:t>
+                </m:r>
+              </m:sup>
+            </m:sSup>
+          </m:e>
+        </m:d>
       </m:oMath>
       <w:r>
         <w:rPr>
+          <w:lang w:val="en-US"/>
+        </w:rPr>
+        <w:t xml:space="preserve">                     (3)</w:t>
+      </w:r>
+    </w:p>
+    <w:p>
+      <w:pPr>
+        <w:rPr>
+          <w:lang w:val="en-US"/>
+        </w:rPr>
+      </w:pPr>
+    </w:p>
+    <w:p>
+      <w:pPr>
+        <w:rPr>
+          <w:lang w:val="en-US"/>
+        </w:rPr>
+      </w:pPr>
+    </w:p>
+    <w:p>
+      <w:pPr>
+        <w:rPr>
+          <w:lang w:val="en-US"/>
+        </w:rPr>
+      </w:pPr>
+      <w:r>
+        <w:rPr>
+          <w:rFonts w:hint="eastAsia"/>
+          <w:lang w:val="en-US"/>
+        </w:rPr>
+        <w:t>由於</w:t>
+      </w:r>
+      <w:r>
+        <w:rPr>
+          <w:lang w:val="en-US"/>
+        </w:rPr>
+        <w:t>Encoder</w:t>
+      </w:r>
+      <w:r>
+        <w:rPr>
+          <w:rFonts w:hint="eastAsia"/>
+          <w:lang w:val="en-US"/>
+        </w:rPr>
+        <w:t>的結構一樣，所以需要的訓練參數量是一樣的，主要在於</w:t>
+      </w:r>
+      <w:r>
+        <w:rPr>
+          <w:lang w:val="en-US"/>
+        </w:rPr>
+        <w:t>Decoder</w:t>
+      </w:r>
+      <w:r>
+        <w:rPr>
+          <w:rFonts w:hint="eastAsia"/>
+          <w:lang w:val="en-US"/>
+        </w:rPr>
+        <w:t>的差別，所以我們計算他們的</w:t>
+      </w:r>
+      <w:r>
+        <w:rPr>
+          <w:lang w:val="en-US"/>
+        </w:rPr>
+        <w:t>Decoder</w:t>
+      </w:r>
+      <w:r>
+        <w:rPr>
+          <w:rFonts w:hint="eastAsia"/>
+          <w:lang w:val="en-US"/>
+        </w:rPr>
+        <w:t>所需訓練的參數就好。</w:t>
+      </w:r>
+    </w:p>
+    <w:p>
+      <w:pPr>
+        <w:rPr>
+          <w:lang w:val="en-US"/>
+        </w:rPr>
+      </w:pPr>
+    </w:p>
+    <w:p>
+      <w:pPr>
+        <w:rPr>
+          <w:lang w:val="en-US"/>
+        </w:rPr>
+      </w:pPr>
+      <w:r>
+        <w:rPr>
+          <w:rFonts w:hint="eastAsia"/>
+          <w:lang w:val="en-US"/>
+        </w:rPr>
+        <w:t>那差別主要就是</w:t>
+      </w:r>
+      <w:r>
+        <w:rPr>
+          <w:lang w:val="en-US"/>
+        </w:rPr>
+        <w:t>channel</w:t>
+      </w:r>
+      <w:r>
+        <w:rPr>
+          <w:rFonts w:hint="eastAsia"/>
+          <w:lang w:val="en-US"/>
+        </w:rPr>
+        <w:t>數，透過以上公式計算每一層解碼層的節點相加，可以發現</w:t>
+      </w:r>
+    </w:p>
+    <w:p>
+      <w:pPr>
+        <w:rPr>
+          <w:rFonts w:hint="eastAsia"/>
+          <w:lang w:val="en-US"/>
+        </w:rPr>
+      </w:pPr>
+      <w:r>
+        <w:rPr>
+          <w:lang w:val="en-US"/>
+        </w:rPr>
+        <w:t>Unet3+</w:t>
+      </w:r>
+      <w:r>
+        <w:rPr>
+          <w:rFonts w:hint="eastAsia"/>
+          <w:lang w:val="en-US"/>
+        </w:rPr>
+        <w:t>比</w:t>
+      </w:r>
+      <w:proofErr w:type="spellStart"/>
+      <w:r>
+        <w:rPr>
+          <w:lang w:val="en-US"/>
+        </w:rPr>
+        <w:t>Unet</w:t>
+      </w:r>
+      <w:proofErr w:type="spellEnd"/>
+      <w:r>
+        <w:rPr>
+          <w:rFonts w:hint="eastAsia"/>
+          <w:lang w:val="en-US"/>
+        </w:rPr>
+        <w:t>和</w:t>
+      </w:r>
+      <w:proofErr w:type="spellStart"/>
+      <w:r>
+        <w:rPr>
+          <w:lang w:val="en-US"/>
+        </w:rPr>
+        <w:t>Unet</w:t>
+      </w:r>
+      <w:proofErr w:type="spellEnd"/>
+      <w:r>
+        <w:rPr>
+          <w:lang w:val="en-US"/>
+        </w:rPr>
+        <w:t>++</w:t>
+      </w:r>
+      <w:r>
+        <w:rPr>
+          <w:rFonts w:hint="eastAsia"/>
+          <w:lang w:val="en-US"/>
+        </w:rPr>
+        <w:t>所需訓練參數更低，這是由於</w:t>
+      </w:r>
+      <w:r>
+        <w:rPr>
+          <w:lang w:val="en-US"/>
+        </w:rPr>
+        <w:t>Unet3+</w:t>
+      </w:r>
+      <w:r>
+        <w:rPr>
           <w:rFonts w:hint="eastAsia"/>
           <w:lang w:val="en-US"/>
         </w:rPr>
@@ -1962,9 +3267,150 @@
       </w:r>
       <w:r>
         <w:rPr>
-          <w:lang w:val="en-US"/>
-        </w:rPr>
-        <w:t>channels</w:t>
+          <w:rFonts w:hint="eastAsia"/>
+          <w:lang w:val="en-US"/>
+        </w:rPr>
+        <w:t>解碼層</w:t>
+      </w:r>
+      <w:r>
+        <w:rPr>
+          <w:rFonts w:hint="eastAsia"/>
+          <w:lang w:val="en-US"/>
+        </w:rPr>
+        <w:t>節</w:t>
+      </w:r>
+      <w:r>
+        <w:rPr>
+          <w:rFonts w:hint="eastAsia"/>
+          <w:lang w:val="en-US"/>
+        </w:rPr>
+        <w:t>點</w:t>
+      </w:r>
+      <w:r>
+        <w:rPr>
+          <w:rFonts w:hint="eastAsia"/>
+          <w:lang w:val="en-US"/>
+        </w:rPr>
+        <w:t>得</w:t>
+      </w:r>
+      <w:r>
+        <w:rPr>
+          <w:lang w:val="en-US"/>
+        </w:rPr>
+        <w:t>channel</w:t>
+      </w:r>
+      <w:r>
+        <w:rPr>
+          <w:rFonts w:hint="eastAsia"/>
+          <w:lang w:val="en-US"/>
+        </w:rPr>
+        <w:t>數都是固定</w:t>
+      </w:r>
+      <w:r>
+        <w:rPr>
+          <w:rFonts w:hint="eastAsia"/>
+          <w:lang w:val="en-US"/>
+        </w:rPr>
+        <w:t>3</w:t>
+      </w:r>
+      <w:r>
+        <w:rPr>
+          <w:lang w:val="en-US"/>
+        </w:rPr>
+        <w:t>20</w:t>
+      </w:r>
+      <w:r>
+        <w:rPr>
+          <w:rFonts w:hint="eastAsia"/>
+          <w:lang w:val="en-US"/>
+        </w:rPr>
+        <w:t>，而</w:t>
+      </w:r>
+      <w:proofErr w:type="spellStart"/>
+      <w:r>
+        <w:rPr>
+          <w:lang w:val="en-US"/>
+        </w:rPr>
+        <w:t>Unet</w:t>
+      </w:r>
+      <w:proofErr w:type="spellEnd"/>
+      <w:r>
+        <w:rPr>
+          <w:rFonts w:hint="eastAsia"/>
+          <w:lang w:val="en-US"/>
+        </w:rPr>
+        <w:t>和</w:t>
+      </w:r>
+      <w:proofErr w:type="spellStart"/>
+      <w:r>
+        <w:rPr>
+          <w:lang w:val="en-US"/>
+        </w:rPr>
+        <w:t>Unet</w:t>
+      </w:r>
+      <w:proofErr w:type="spellEnd"/>
+      <w:r>
+        <w:rPr>
+          <w:lang w:val="en-US"/>
+        </w:rPr>
+        <w:t>++</w:t>
+      </w:r>
+      <w:r>
+        <w:rPr>
+          <w:rFonts w:hint="eastAsia"/>
+          <w:lang w:val="en-US"/>
+        </w:rPr>
+        <w:t>都是</w:t>
+      </w:r>
+      <w:r>
+        <w:rPr>
+          <w:lang w:val="en-US"/>
+        </w:rPr>
+        <w:t>32</w:t>
+      </w:r>
+      <m:oMath>
+        <m:r>
+          <w:rPr>
+            <w:rFonts w:ascii="Cambria Math" w:hAnsi="Cambria Math" w:hint="eastAsia"/>
+            <w:lang w:val="en-US"/>
+          </w:rPr>
+          <m:t>×</m:t>
+        </m:r>
+        <m:sSup>
+          <m:sSupPr>
+            <m:ctrlPr>
+              <w:rPr>
+                <w:rFonts w:ascii="Cambria Math" w:hAnsi="Cambria Math"/>
+                <w:i/>
+                <w:lang w:val="en-US"/>
+              </w:rPr>
+            </m:ctrlPr>
+          </m:sSupPr>
+          <m:e>
+            <m:r>
+              <w:rPr>
+                <w:rFonts w:ascii="Cambria Math" w:hAnsi="Cambria Math"/>
+                <w:lang w:val="en-US"/>
+              </w:rPr>
+              <m:t>2</m:t>
+            </m:r>
+          </m:e>
+          <m:sup>
+            <m:r>
+              <w:rPr>
+                <w:rFonts w:ascii="Cambria Math" w:hAnsi="Cambria Math"/>
+                <w:lang w:val="en-US"/>
+              </w:rPr>
+              <m:t>i</m:t>
+            </m:r>
+          </m:sup>
+        </m:sSup>
+      </m:oMath>
+      <w:r>
+        <w:rPr>
+          <w:lang w:val="en-US"/>
+        </w:rPr>
+        <w:t xml:space="preserve"> channels</w:t>
       </w:r>
       <w:r>
         <w:rPr>
@@ -1977,20 +3423,6 @@
     <w:p>
       <w:pPr>
         <w:rPr>
-          <w:lang w:val="en-US"/>
-        </w:rPr>
-      </w:pPr>
-    </w:p>
-    <w:p>
-      <w:pPr>
-        <w:rPr>
-          <w:lang w:val="en-US"/>
-        </w:rPr>
-      </w:pPr>
-    </w:p>
-    <w:p>
-      <w:pPr>
-        <w:rPr>
           <w:rFonts w:hint="eastAsia"/>
           <w:lang w:val="en-US"/>
         </w:rPr>
@@ -2007,7 +3439,6 @@
         <w:rPr>
           <w:lang w:val="en-US"/>
         </w:rPr>
-        <w:lastRenderedPageBreak/>
         <w:t>Attetion</w:t>
       </w:r>
       <w:proofErr w:type="spellEnd"/>
@@ -2064,7 +3495,21 @@
           <w:rFonts w:hint="eastAsia"/>
           <w:lang w:val="en-US"/>
         </w:rPr>
-        <w:t>是直接和解碼層做合併，沒有去挑選重要的部分</w:t>
+        <w:t>是直接和解碼層做合併，沒有去</w:t>
+      </w:r>
+      <w:r>
+        <w:rPr>
+          <w:rFonts w:hint="eastAsia"/>
+          <w:lang w:val="en-US"/>
+        </w:rPr>
+        <w:t>學習</w:t>
+      </w:r>
+      <w:r>
+        <w:rPr>
+          <w:rFonts w:hint="eastAsia"/>
+          <w:lang w:val="en-US"/>
+        </w:rPr>
+        <w:t>挑選重要的部分</w:t>
       </w:r>
       <w:r>
         <w:rPr>
@@ -2083,6 +3528,14 @@
     <w:p>
       <w:pPr>
         <w:rPr>
+          <w:rFonts w:hint="eastAsia"/>
+          <w:lang w:val="en-US"/>
+        </w:rPr>
+      </w:pPr>
+    </w:p>
+    <w:p>
+      <w:pPr>
+        <w:rPr>
           <w:lang w:val="en-US"/>
         </w:rPr>
       </w:pPr>
@@ -2171,10 +3624,65 @@
     <w:p>
       <w:pPr>
         <w:rPr>
-          <w:rFonts w:hint="eastAsia"/>
-          <w:lang w:val="en-US"/>
-        </w:rPr>
-      </w:pPr>
+          <w:lang w:val="en-US"/>
+        </w:rPr>
+      </w:pPr>
+    </w:p>
+    <w:p>
+      <w:pPr>
+        <w:rPr>
+          <w:rFonts w:hint="eastAsia"/>
+          <w:lang w:val="en-US"/>
+        </w:rPr>
+      </w:pPr>
+      <w:r>
+        <w:rPr>
+          <w:rFonts w:hint="eastAsia"/>
+          <w:lang w:val="en-US"/>
+        </w:rPr>
+        <w:t>A</w:t>
+      </w:r>
+      <w:r>
+        <w:rPr>
+          <w:lang w:val="en-US"/>
+        </w:rPr>
+        <w:t>TUnet3+</w:t>
+      </w:r>
+      <w:r>
+        <w:rPr>
+          <w:rFonts w:hint="eastAsia"/>
+          <w:lang w:val="en-US"/>
+        </w:rPr>
+        <w:t>解碼層的節點輸出結構</w:t>
+      </w:r>
+      <w:r>
+        <w:rPr>
+          <w:rFonts w:hint="eastAsia"/>
+          <w:lang w:val="en-US"/>
+        </w:rPr>
+        <w:t>的</w:t>
+      </w:r>
+      <w:r>
+        <w:rPr>
+          <w:rFonts w:hint="eastAsia"/>
+          <w:lang w:val="en-US"/>
+        </w:rPr>
+        <w:t>公式</w:t>
+      </w:r>
+      <w:r>
+        <w:rPr>
+          <w:rFonts w:hint="eastAsia"/>
+          <w:lang w:val="en-US"/>
+        </w:rPr>
+        <w:t>由以下</w:t>
+      </w:r>
+      <w:r>
+        <w:rPr>
+          <w:rFonts w:hint="eastAsia"/>
+          <w:lang w:val="en-US"/>
+        </w:rPr>
+        <w:t>得出</w:t>
+      </w:r>
     </w:p>
     <w:p>
       <w:pPr>
@@ -2302,21 +3810,7 @@
                     <w:rFonts w:ascii="Cambria Math" w:hAnsi="Cambria Math"/>
                     <w:lang w:val="en-US"/>
                   </w:rPr>
-                  <m:t>,</m:t>
-                </m:r>
-                <m:r>
-                  <w:rPr>
-                    <w:rFonts w:ascii="Cambria Math" w:hAnsi="Cambria Math"/>
-                    <w:lang w:val="en-US"/>
-                  </w:rPr>
-                  <m:t xml:space="preserve">  </m:t>
-                </m:r>
-                <m:r>
-                  <w:rPr>
-                    <w:rFonts w:ascii="Cambria Math" w:hAnsi="Cambria Math"/>
-                    <w:lang w:val="en-US"/>
-                  </w:rPr>
-                  <m:t>i=N</m:t>
+                  <m:t>,  i=N</m:t>
                 </m:r>
                 <m:ctrlPr>
                   <w:rPr>
@@ -2481,14 +3975,7 @@
                         <w:rFonts w:ascii="Cambria Math" w:hAnsi="Cambria Math"/>
                         <w:lang w:val="en-US"/>
                       </w:rPr>
-                      <m:t>,</m:t>
-                    </m:r>
-                    <m:r>
-                      <w:rPr>
-                        <w:rFonts w:ascii="Cambria Math" w:hAnsi="Cambria Math"/>
-                        <w:lang w:val="en-US"/>
-                      </w:rPr>
-                      <m:t>G</m:t>
+                      <m:t>,G</m:t>
                     </m:r>
                     <m:d>
                       <m:dPr>
@@ -2566,14 +4053,7 @@
                         <w:rFonts w:ascii="Cambria Math" w:hAnsi="Cambria Math"/>
                         <w:lang w:val="en-US"/>
                       </w:rPr>
-                      <m:t xml:space="preserve"> </m:t>
-                    </m:r>
-                    <m:r>
-                      <w:rPr>
-                        <w:rFonts w:ascii="Cambria Math" w:hAnsi="Cambria Math"/>
-                        <w:lang w:val="en-US"/>
-                      </w:rPr>
-                      <m:t>,</m:t>
+                      <m:t xml:space="preserve"> ,</m:t>
                     </m:r>
                     <m:sSubSup>
                       <m:sSubSupPr>
@@ -2693,21 +4173,7 @@
                     <w:rFonts w:ascii="Cambria Math" w:hAnsi="Cambria Math"/>
                     <w:lang w:val="en-US"/>
                   </w:rPr>
-                  <m:t>,</m:t>
-                </m:r>
-                <m:r>
-                  <w:rPr>
-                    <w:rFonts w:ascii="Cambria Math" w:hAnsi="Cambria Math"/>
-                    <w:lang w:val="en-US"/>
-                  </w:rPr>
-                  <m:t xml:space="preserve">  </m:t>
-                </m:r>
-                <m:r>
-                  <w:rPr>
-                    <w:rFonts w:ascii="Cambria Math" w:hAnsi="Cambria Math"/>
-                    <w:lang w:val="en-US"/>
-                  </w:rPr>
-                  <m:t>1≤</m:t>
+                  <m:t>,  1≤</m:t>
                 </m:r>
                 <m:r>
                   <w:rPr>
@@ -2780,7 +4246,6 @@
     <w:p>
       <w:pPr>
         <w:rPr>
-          <w:rFonts w:hint="eastAsia"/>
           <w:i/>
           <w:lang w:val="en-US"/>
         </w:rPr>
@@ -2869,15 +4334,11 @@
       </w:r>
     </w:p>
     <w:p>
-      <w:pPr>
-        <w:rPr>
-          <w:rFonts w:hint="eastAsia"/>
-        </w:rPr>
-      </w:pPr>
-      <w:r>
-        <w:rPr>
-          <w:lang w:val="en-US"/>
-        </w:rPr>
+      <w:r>
+        <w:rPr>
+          <w:lang w:val="en-US"/>
+        </w:rPr>
+        <w:lastRenderedPageBreak/>
         <w:t>H(</w:t>
       </w:r>
       <w:proofErr w:type="gramStart"/>
@@ -2964,13 +4425,7 @@
         <w:rPr>
           <w:lang w:val="en-US"/>
         </w:rPr>
-        <w:t>D</w:t>
-      </w:r>
-      <w:r>
-        <w:rPr>
-          <w:lang w:val="en-US"/>
-        </w:rPr>
-        <w:t>(</w:t>
+        <w:t>D(</w:t>
       </w:r>
       <w:r>
         <w:t>·</w:t>
@@ -2992,13 +4447,7 @@
         <w:rPr>
           <w:lang w:val="en-US"/>
         </w:rPr>
-        <w:t>U</w:t>
-      </w:r>
-      <w:r>
-        <w:rPr>
-          <w:lang w:val="en-US"/>
-        </w:rPr>
-        <w:t>(</w:t>
+        <w:t>U(</w:t>
       </w:r>
       <w:r>
         <w:t>·</w:t>
@@ -3470,6 +4919,7 @@
   <w:style w:type="character" w:default="1" w:styleId="DefaultParagraphFont">
     <w:name w:val="Default Paragraph Font"/>
     <w:uiPriority w:val="1"/>
+    <w:semiHidden/>
     <w:unhideWhenUsed/>
   </w:style>
   <w:style w:type="table" w:default="1" w:styleId="TableNormal">

</xml_diff>

<commit_message>
add Bce and Dice introduction
</commit_message>
<xml_diff>
--- a/MyPaper.docx
+++ b/MyPaper.docx
@@ -3532,8 +3532,8 @@
     </w:p>
     <w:p>
       <w:pPr>
-        <w:pStyle w:val="Heading1"/>
-        <w:rPr>
+        <w:rPr>
+          <w:rFonts w:hint="eastAsia"/>
           <w:lang w:val="en-US"/>
         </w:rPr>
       </w:pPr>
@@ -3709,6 +3709,13 @@
           </wp:inline>
         </w:drawing>
       </w:r>
+    </w:p>
+    <w:p>
+      <w:pPr>
+        <w:rPr>
+          <w:lang w:val="en-US"/>
+        </w:rPr>
+      </w:pPr>
     </w:p>
     <w:p>
       <w:pPr>
@@ -4437,6 +4444,11 @@
       </w:r>
     </w:p>
     <w:p>
+      <w:pPr>
+        <w:rPr>
+          <w:lang w:val="en-US"/>
+        </w:rPr>
+      </w:pPr>
       <w:r>
         <w:rPr>
           <w:lang w:val="en-US"/>
@@ -4577,6 +4589,13 @@
     </w:p>
     <w:p>
       <w:pPr>
+        <w:rPr>
+          <w:rFonts w:hint="eastAsia"/>
+        </w:rPr>
+      </w:pPr>
+    </w:p>
+    <w:p>
+      <w:pPr>
         <w:pStyle w:val="Heading1"/>
         <w:jc w:val="center"/>
         <w:rPr>
@@ -4661,7 +4680,49 @@
         <w:rPr>
           <w:lang w:val="en-US"/>
         </w:rPr>
-        <w:t>MS-SSIM+BCE+DICE</w:t>
+        <w:t>BCE</w:t>
+      </w:r>
+      <w:r>
+        <w:rPr>
+          <w:lang w:val="en-US"/>
+        </w:rPr>
+        <w:t xml:space="preserve"> +</w:t>
+      </w:r>
+      <w:r>
+        <w:rPr>
+          <w:lang w:val="en-US"/>
+        </w:rPr>
+        <w:t xml:space="preserve"> </w:t>
+      </w:r>
+      <w:r>
+        <w:rPr>
+          <w:lang w:val="en-US"/>
+        </w:rPr>
+        <w:t>MS-SSIM</w:t>
+      </w:r>
+      <w:r>
+        <w:rPr>
+          <w:lang w:val="en-US"/>
+        </w:rPr>
+        <w:t xml:space="preserve"> </w:t>
+      </w:r>
+      <w:r>
+        <w:rPr>
+          <w:lang w:val="en-US"/>
+        </w:rPr>
+        <w:t>+</w:t>
+      </w:r>
+      <w:r>
+        <w:rPr>
+          <w:lang w:val="en-US"/>
+        </w:rPr>
+        <w:t xml:space="preserve"> </w:t>
+      </w:r>
+      <w:r>
+        <w:rPr>
+          <w:lang w:val="en-US"/>
+        </w:rPr>
+        <w:t>DICE</w:t>
       </w:r>
       <w:r>
         <w:rPr>
@@ -4680,6 +4741,28 @@
     <w:p>
       <w:pPr>
         <w:rPr>
+          <w:rFonts w:hint="eastAsia"/>
+          <w:lang w:val="en-US"/>
+        </w:rPr>
+      </w:pPr>
+      <w:r>
+        <w:rPr>
+          <w:rFonts w:hint="eastAsia"/>
+          <w:lang w:val="en-US"/>
+        </w:rPr>
+        <w:t>分別代表，像素層級、片段層級、重疊層級，各方面來幫助我們訓練。</w:t>
+      </w:r>
+    </w:p>
+    <w:p>
+      <w:pPr>
+        <w:rPr>
+          <w:lang w:val="en-US"/>
+        </w:rPr>
+      </w:pPr>
+    </w:p>
+    <w:p>
+      <w:pPr>
+        <w:rPr>
           <w:lang w:val="en-US"/>
         </w:rPr>
       </w:pPr>
@@ -4744,14 +4827,6 @@
     </w:p>
     <w:p>
       <w:pPr>
-        <w:jc w:val="center"/>
-        <w:rPr>
-          <w:rStyle w:val="Heading1Char"/>
-        </w:rPr>
-      </w:pPr>
-    </w:p>
-    <w:p>
-      <w:pPr>
         <w:rPr>
           <w:lang w:val="en-US"/>
         </w:rPr>
@@ -5076,8 +5151,53 @@
           <w:rFonts w:hint="eastAsia"/>
           <w:lang w:val="en-US"/>
         </w:rPr>
-        <w:t>，所以使用</w:t>
-      </w:r>
+        <w:t>，所以</w:t>
+      </w:r>
+      <m:oMath>
+        <m:sSub>
+          <m:sSubPr>
+            <m:ctrlPr>
+              <w:rPr>
+                <w:rFonts w:ascii="Cambria Math" w:hAnsi="Cambria Math"/>
+                <w:i/>
+                <w:lang w:val="en-US"/>
+              </w:rPr>
+            </m:ctrlPr>
+          </m:sSubPr>
+          <m:e>
+            <m:r>
+              <w:rPr>
+                <w:rFonts w:ascii="Cambria Math" w:hAnsi="Cambria Math"/>
+                <w:lang w:val="en-US"/>
+              </w:rPr>
+              <m:t>l</m:t>
+            </m:r>
+            <m:r>
+              <w:rPr>
+                <w:rFonts w:ascii="Cambria Math" w:hAnsi="Cambria Math"/>
+                <w:lang w:val="en-US"/>
+              </w:rPr>
+              <m:t>oss</m:t>
+            </m:r>
+          </m:e>
+          <m:sub>
+            <m:r>
+              <w:rPr>
+                <w:rFonts w:ascii="Cambria Math" w:hAnsi="Cambria Math"/>
+                <w:lang w:val="en-US"/>
+              </w:rPr>
+              <m:t>Ms-ssim</m:t>
+            </m:r>
+          </m:sub>
+        </m:sSub>
+        <m:r>
+          <w:rPr>
+            <w:rFonts w:ascii="Cambria Math" w:hAnsi="Cambria Math"/>
+            <w:lang w:val="en-US"/>
+          </w:rPr>
+          <m:t>=</m:t>
+        </m:r>
+      </m:oMath>
       <w:r>
         <w:rPr>
           <w:lang w:val="en-US"/>
@@ -6961,7 +7081,6 @@
           <w:rFonts w:hint="eastAsia"/>
           <w:lang w:val="en-US"/>
         </w:rPr>
-        <w:lastRenderedPageBreak/>
         <w:t>綜合以上得到</w:t>
       </w:r>
       <w:r>
@@ -7699,6 +7818,13 @@
                   <w:lang w:val="en-US"/>
                 </w:rPr>
                 <m:t>j</m:t>
+              </m:r>
+              <m:r>
+                <w:rPr>
+                  <w:rFonts w:ascii="Cambria Math" w:hAnsi="Cambria Math"/>
+                  <w:lang w:val="en-US"/>
+                </w:rPr>
+                <m:t>=1</m:t>
               </m:r>
             </m:sub>
             <m:sup>
@@ -8500,9 +8626,1070 @@
           <w:tab w:val="left" w:pos="5560"/>
         </w:tabs>
         <w:rPr>
-          <w:rFonts w:hint="eastAsia"/>
-        </w:rPr>
-      </w:pPr>
+          <w:lang w:val="en-US"/>
+        </w:rPr>
+      </w:pPr>
+      <w:r>
+        <w:rPr>
+          <w:rFonts w:hint="eastAsia"/>
+          <w:lang w:val="en-US"/>
+        </w:rPr>
+        <w:t>將所有像素點預測的機率和</w:t>
+      </w:r>
+      <w:r>
+        <w:rPr>
+          <w:rFonts w:hint="eastAsia"/>
+          <w:lang w:val="en-US"/>
+        </w:rPr>
+        <w:t>超音波師的標註的像素做評估，</w:t>
+      </w:r>
+      <w:r>
+        <w:rPr>
+          <w:rFonts w:hint="eastAsia"/>
+          <w:lang w:val="en-US"/>
+        </w:rPr>
+        <w:t>因為我們只有兩種分類，不是頭部就是背景，所以採用</w:t>
+      </w:r>
+      <w:r>
+        <w:rPr>
+          <w:lang w:val="en-US"/>
+        </w:rPr>
+        <w:t>BEC</w:t>
+      </w:r>
+      <w:r>
+        <w:rPr>
+          <w:rFonts w:hint="eastAsia"/>
+          <w:lang w:val="en-US"/>
+        </w:rPr>
+        <w:t>，</w:t>
+      </w:r>
+      <w:r>
+        <w:rPr>
+          <w:rFonts w:hint="eastAsia"/>
+          <w:lang w:val="en-US"/>
+        </w:rPr>
+        <w:t>他的公式是</w:t>
+      </w:r>
+    </w:p>
+    <w:p>
+      <w:pPr>
+        <w:tabs>
+          <w:tab w:val="left" w:pos="5560"/>
+        </w:tabs>
+        <w:rPr>
+          <w:lang w:val="en-US"/>
+        </w:rPr>
+      </w:pPr>
+      <m:oMathPara>
+        <m:oMath>
+          <m:r>
+            <w:rPr>
+              <w:rFonts w:ascii="Cambria Math" w:hAnsi="Cambria Math"/>
+              <w:lang w:val="en-US"/>
+            </w:rPr>
+            <m:t>Bce(x,y)=-</m:t>
+          </m:r>
+          <m:f>
+            <m:fPr>
+              <m:ctrlPr>
+                <w:rPr>
+                  <w:rFonts w:ascii="Cambria Math" w:hAnsi="Cambria Math"/>
+                  <w:i/>
+                  <w:lang w:val="en-US"/>
+                </w:rPr>
+              </m:ctrlPr>
+            </m:fPr>
+            <m:num>
+              <m:r>
+                <w:rPr>
+                  <w:rFonts w:ascii="Cambria Math" w:hAnsi="Cambria Math"/>
+                  <w:lang w:val="en-US"/>
+                </w:rPr>
+                <m:t>1</m:t>
+              </m:r>
+            </m:num>
+            <m:den>
+              <m:r>
+                <w:rPr>
+                  <w:rFonts w:ascii="Cambria Math" w:hAnsi="Cambria Math"/>
+                  <w:lang w:val="en-US"/>
+                </w:rPr>
+                <m:t>n</m:t>
+              </m:r>
+            </m:den>
+          </m:f>
+          <m:nary>
+            <m:naryPr>
+              <m:chr m:val="∑"/>
+              <m:limLoc m:val="undOvr"/>
+              <m:ctrlPr>
+                <w:rPr>
+                  <w:rFonts w:ascii="Cambria Math" w:hAnsi="Cambria Math"/>
+                  <w:i/>
+                  <w:lang w:val="en-US"/>
+                </w:rPr>
+              </m:ctrlPr>
+            </m:naryPr>
+            <m:sub>
+              <m:r>
+                <w:rPr>
+                  <w:rFonts w:ascii="Cambria Math" w:hAnsi="Cambria Math"/>
+                  <w:lang w:val="en-US"/>
+                </w:rPr>
+                <m:t>i=1</m:t>
+              </m:r>
+            </m:sub>
+            <m:sup>
+              <m:r>
+                <w:rPr>
+                  <w:rFonts w:ascii="Cambria Math" w:hAnsi="Cambria Math"/>
+                  <w:lang w:val="en-US"/>
+                </w:rPr>
+                <m:t>n</m:t>
+              </m:r>
+            </m:sup>
+            <m:e>
+              <m:d>
+                <m:dPr>
+                  <m:begChr m:val="["/>
+                  <m:endChr m:val="]"/>
+                  <m:ctrlPr>
+                    <w:rPr>
+                      <w:rFonts w:ascii="Cambria Math" w:hAnsi="Cambria Math"/>
+                      <w:i/>
+                      <w:lang w:val="en-US"/>
+                    </w:rPr>
+                  </m:ctrlPr>
+                </m:dPr>
+                <m:e>
+                  <m:d>
+                    <m:dPr>
+                      <m:ctrlPr>
+                        <w:rPr>
+                          <w:rFonts w:ascii="Cambria Math" w:hAnsi="Cambria Math"/>
+                          <w:i/>
+                          <w:lang w:val="en-US"/>
+                        </w:rPr>
+                      </m:ctrlPr>
+                    </m:dPr>
+                    <m:e>
+                      <m:r>
+                        <w:rPr>
+                          <w:rFonts w:ascii="Cambria Math" w:hAnsi="Cambria Math"/>
+                          <w:lang w:val="en-US"/>
+                        </w:rPr>
+                        <m:t>x∙</m:t>
+                      </m:r>
+                      <m:func>
+                        <m:funcPr>
+                          <m:ctrlPr>
+                            <w:rPr>
+                              <w:rFonts w:ascii="Cambria Math" w:hAnsi="Cambria Math"/>
+                              <w:i/>
+                              <w:lang w:val="en-US"/>
+                            </w:rPr>
+                          </m:ctrlPr>
+                        </m:funcPr>
+                        <m:fName>
+                          <m:r>
+                            <m:rPr>
+                              <m:sty m:val="p"/>
+                            </m:rPr>
+                            <w:rPr>
+                              <w:rFonts w:ascii="Cambria Math" w:hAnsi="Cambria Math"/>
+                              <w:lang w:val="en-US"/>
+                            </w:rPr>
+                            <m:t>log</m:t>
+                          </m:r>
+                        </m:fName>
+                        <m:e>
+                          <m:r>
+                            <w:rPr>
+                              <w:rFonts w:ascii="Cambria Math" w:hAnsi="Cambria Math"/>
+                              <w:lang w:val="en-US"/>
+                            </w:rPr>
+                            <m:t>y</m:t>
+                          </m:r>
+                        </m:e>
+                      </m:func>
+                    </m:e>
+                  </m:d>
+                  <m:r>
+                    <w:rPr>
+                      <w:rFonts w:ascii="Cambria Math" w:hAnsi="Cambria Math"/>
+                      <w:lang w:val="en-US"/>
+                    </w:rPr>
+                    <m:t>+</m:t>
+                  </m:r>
+                  <m:d>
+                    <m:dPr>
+                      <m:ctrlPr>
+                        <w:rPr>
+                          <w:rFonts w:ascii="Cambria Math" w:hAnsi="Cambria Math"/>
+                          <w:i/>
+                          <w:lang w:val="en-US"/>
+                        </w:rPr>
+                      </m:ctrlPr>
+                    </m:dPr>
+                    <m:e>
+                      <m:d>
+                        <m:dPr>
+                          <m:ctrlPr>
+                            <w:rPr>
+                              <w:rFonts w:ascii="Cambria Math" w:hAnsi="Cambria Math"/>
+                              <w:i/>
+                              <w:lang w:val="en-US"/>
+                            </w:rPr>
+                          </m:ctrlPr>
+                        </m:dPr>
+                        <m:e>
+                          <m:r>
+                            <w:rPr>
+                              <w:rFonts w:ascii="Cambria Math" w:hAnsi="Cambria Math"/>
+                              <w:lang w:val="en-US"/>
+                            </w:rPr>
+                            <m:t>1-x</m:t>
+                          </m:r>
+                        </m:e>
+                      </m:d>
+                      <m:r>
+                        <w:rPr>
+                          <w:rFonts w:ascii="Cambria Math" w:hAnsi="Cambria Math"/>
+                          <w:lang w:val="en-US"/>
+                        </w:rPr>
+                        <m:t>∙</m:t>
+                      </m:r>
+                      <m:func>
+                        <m:funcPr>
+                          <m:ctrlPr>
+                            <w:rPr>
+                              <w:rFonts w:ascii="Cambria Math" w:hAnsi="Cambria Math"/>
+                              <w:i/>
+                              <w:lang w:val="en-US"/>
+                            </w:rPr>
+                          </m:ctrlPr>
+                        </m:funcPr>
+                        <m:fName>
+                          <m:r>
+                            <m:rPr>
+                              <m:sty m:val="p"/>
+                            </m:rPr>
+                            <w:rPr>
+                              <w:rFonts w:ascii="Cambria Math" w:hAnsi="Cambria Math"/>
+                              <w:lang w:val="en-US"/>
+                            </w:rPr>
+                            <m:t>log</m:t>
+                          </m:r>
+                        </m:fName>
+                        <m:e>
+                          <m:d>
+                            <m:dPr>
+                              <m:ctrlPr>
+                                <w:rPr>
+                                  <w:rFonts w:ascii="Cambria Math" w:hAnsi="Cambria Math"/>
+                                  <w:i/>
+                                  <w:lang w:val="en-US"/>
+                                </w:rPr>
+                              </m:ctrlPr>
+                            </m:dPr>
+                            <m:e>
+                              <m:r>
+                                <w:rPr>
+                                  <w:rFonts w:ascii="Cambria Math" w:hAnsi="Cambria Math"/>
+                                  <w:lang w:val="en-US"/>
+                                </w:rPr>
+                                <m:t>1-y</m:t>
+                              </m:r>
+                            </m:e>
+                          </m:d>
+                        </m:e>
+                      </m:func>
+                    </m:e>
+                  </m:d>
+                </m:e>
+              </m:d>
+            </m:e>
+          </m:nary>
+        </m:oMath>
+      </m:oMathPara>
+    </w:p>
+    <w:p>
+      <w:pPr>
+        <w:tabs>
+          <w:tab w:val="left" w:pos="5560"/>
+        </w:tabs>
+        <w:rPr>
+          <w:lang w:val="en-US"/>
+        </w:rPr>
+      </w:pPr>
+      <w:r>
+        <w:rPr>
+          <w:lang w:val="en-US"/>
+        </w:rPr>
+        <w:t>x</w:t>
+      </w:r>
+      <w:r>
+        <w:rPr>
+          <w:rFonts w:hint="eastAsia"/>
+          <w:lang w:val="en-US"/>
+        </w:rPr>
+        <w:t>爲預測圖像每個像素是不是胎兒頭部的機率，</w:t>
+      </w:r>
+      <w:r>
+        <w:rPr>
+          <w:lang w:val="en-US"/>
+        </w:rPr>
+        <w:t>[0,1]</w:t>
+      </w:r>
+      <w:r>
+        <w:rPr>
+          <w:rFonts w:hint="eastAsia"/>
+          <w:lang w:val="en-US"/>
+        </w:rPr>
+        <w:t>之間</w:t>
+      </w:r>
+    </w:p>
+    <w:p>
+      <w:pPr>
+        <w:tabs>
+          <w:tab w:val="left" w:pos="5560"/>
+        </w:tabs>
+        <w:rPr>
+          <w:lang w:val="en-US"/>
+        </w:rPr>
+      </w:pPr>
+      <w:r>
+        <w:rPr>
+          <w:lang w:val="en-US"/>
+        </w:rPr>
+        <w:t>y</w:t>
+      </w:r>
+      <w:r>
+        <w:rPr>
+          <w:rFonts w:hint="eastAsia"/>
+          <w:lang w:val="en-US"/>
+        </w:rPr>
+        <w:t>為超音波師標注的正確機率，不是</w:t>
+      </w:r>
+      <w:r>
+        <w:rPr>
+          <w:lang w:val="en-US"/>
+        </w:rPr>
+        <w:t>0</w:t>
+      </w:r>
+      <w:r>
+        <w:rPr>
+          <w:rFonts w:hint="eastAsia"/>
+          <w:lang w:val="en-US"/>
+        </w:rPr>
+        <w:t>就是</w:t>
+      </w:r>
+      <w:r>
+        <w:rPr>
+          <w:lang w:val="en-US"/>
+        </w:rPr>
+        <w:t>1</w:t>
+      </w:r>
+    </w:p>
+    <w:p>
+      <w:pPr>
+        <w:tabs>
+          <w:tab w:val="left" w:pos="5560"/>
+        </w:tabs>
+        <w:rPr>
+          <w:lang w:val="en-US"/>
+        </w:rPr>
+      </w:pPr>
+    </w:p>
+    <w:p>
+      <w:pPr>
+        <w:tabs>
+          <w:tab w:val="left" w:pos="5560"/>
+        </w:tabs>
+        <w:rPr>
+          <w:rFonts w:hint="eastAsia"/>
+          <w:lang w:val="en-US"/>
+        </w:rPr>
+      </w:pPr>
+    </w:p>
+    <w:p>
+      <w:pPr>
+        <w:jc w:val="center"/>
+        <w:rPr>
+          <w:rStyle w:val="Heading1Char"/>
+        </w:rPr>
+      </w:pPr>
+      <w:r>
+        <w:rPr>
+          <w:rStyle w:val="Heading1Char"/>
+          <w:lang w:val="en-US"/>
+        </w:rPr>
+        <w:t>DICE</w:t>
+      </w:r>
+      <w:r>
+        <w:rPr>
+          <w:rStyle w:val="Heading1Char"/>
+          <w:rFonts w:hint="eastAsia"/>
+          <w:lang w:val="en-US"/>
+        </w:rPr>
+        <w:t>係數</w:t>
+      </w:r>
+      <w:r>
+        <w:rPr>
+          <w:rStyle w:val="Heading1Char"/>
+        </w:rPr>
+        <w:t>(</w:t>
+      </w:r>
+      <w:proofErr w:type="spellStart"/>
+      <w:r>
+        <w:rPr>
+          <w:rStyle w:val="Heading1Char"/>
+          <w:lang w:val="en-US"/>
+        </w:rPr>
+        <w:t>Sørensen</w:t>
+      </w:r>
+      <w:proofErr w:type="spellEnd"/>
+      <w:r>
+        <w:rPr>
+          <w:rStyle w:val="Heading1Char"/>
+          <w:lang w:val="en-US"/>
+        </w:rPr>
+        <w:t>–Dice coefficient</w:t>
+      </w:r>
+      <w:r>
+        <w:rPr>
+          <w:rStyle w:val="Heading1Char"/>
+        </w:rPr>
+        <w:t>)</w:t>
+      </w:r>
+    </w:p>
+    <w:p>
+      <w:pPr>
+        <w:rPr>
+          <w:rStyle w:val="Heading1Char"/>
+        </w:rPr>
+      </w:pPr>
+      <w:r>
+        <w:rPr>
+          <w:lang w:val="en-US"/>
+        </w:rPr>
+        <w:t>Dice</w:t>
+      </w:r>
+      <w:r>
+        <w:rPr>
+          <w:rFonts w:hint="eastAsia"/>
+          <w:lang w:val="en-US"/>
+        </w:rPr>
+        <w:t>能用來評估我們預測的圖像與超音波師的標注的重疊率。</w:t>
+      </w:r>
+    </w:p>
+    <w:p>
+      <w:pPr>
+        <w:jc w:val="center"/>
+        <w:rPr>
+          <w:rStyle w:val="Heading1Char"/>
+        </w:rPr>
+      </w:pPr>
+    </w:p>
+    <w:p>
+      <w:pPr>
+        <w:rPr>
+          <w:lang w:val="en-US"/>
+        </w:rPr>
+      </w:pPr>
+      <m:oMathPara>
+        <m:oMath>
+          <m:r>
+            <w:rPr>
+              <w:rFonts w:ascii="Cambria Math" w:hAnsi="Cambria Math"/>
+              <w:lang w:val="en-US"/>
+            </w:rPr>
+            <m:t>Dic</m:t>
+          </m:r>
+          <m:r>
+            <w:rPr>
+              <w:rFonts w:ascii="Cambria Math" w:hAnsi="Cambria Math"/>
+              <w:lang w:val="en-US"/>
+            </w:rPr>
+            <m:t>e(x,y)</m:t>
+          </m:r>
+          <m:r>
+            <w:rPr>
+              <w:rFonts w:ascii="Cambria Math" w:hAnsi="Cambria Math" w:hint="eastAsia"/>
+              <w:lang w:val="en-US"/>
+            </w:rPr>
+            <m:t xml:space="preserve"> </m:t>
+          </m:r>
+          <m:r>
+            <w:rPr>
+              <w:rFonts w:ascii="Cambria Math" w:hAnsi="Cambria Math"/>
+              <w:lang w:val="en-US"/>
+            </w:rPr>
+            <m:t xml:space="preserve">= </m:t>
+          </m:r>
+          <m:f>
+            <m:fPr>
+              <m:ctrlPr>
+                <w:rPr>
+                  <w:rFonts w:ascii="Cambria Math" w:hAnsi="Cambria Math"/>
+                  <w:i/>
+                  <w:lang w:val="en-US"/>
+                </w:rPr>
+              </m:ctrlPr>
+            </m:fPr>
+            <m:num>
+              <m:r>
+                <w:rPr>
+                  <w:rFonts w:ascii="Cambria Math" w:hAnsi="Cambria Math"/>
+                  <w:lang w:val="en-US"/>
+                </w:rPr>
+                <m:t>2</m:t>
+              </m:r>
+              <m:d>
+                <m:dPr>
+                  <m:begChr m:val="|"/>
+                  <m:endChr m:val="|"/>
+                  <m:ctrlPr>
+                    <w:rPr>
+                      <w:rFonts w:ascii="Cambria Math" w:hAnsi="Cambria Math"/>
+                      <w:i/>
+                      <w:lang w:val="en-US"/>
+                    </w:rPr>
+                  </m:ctrlPr>
+                </m:dPr>
+                <m:e>
+                  <m:r>
+                    <w:rPr>
+                      <w:rFonts w:ascii="Cambria Math" w:hAnsi="Cambria Math"/>
+                      <w:lang w:val="en-US"/>
+                    </w:rPr>
+                    <m:t>x∩y</m:t>
+                  </m:r>
+                </m:e>
+              </m:d>
+            </m:num>
+            <m:den>
+              <m:d>
+                <m:dPr>
+                  <m:begChr m:val="|"/>
+                  <m:endChr m:val="|"/>
+                  <m:ctrlPr>
+                    <w:rPr>
+                      <w:rFonts w:ascii="Cambria Math" w:hAnsi="Cambria Math"/>
+                      <w:i/>
+                      <w:lang w:val="en-US"/>
+                    </w:rPr>
+                  </m:ctrlPr>
+                </m:dPr>
+                <m:e>
+                  <m:r>
+                    <w:rPr>
+                      <w:rFonts w:ascii="Cambria Math" w:hAnsi="Cambria Math"/>
+                      <w:lang w:val="en-US"/>
+                    </w:rPr>
+                    <m:t>x</m:t>
+                  </m:r>
+                </m:e>
+              </m:d>
+              <m:r>
+                <w:rPr>
+                  <w:rFonts w:ascii="Cambria Math" w:hAnsi="Cambria Math"/>
+                  <w:lang w:val="en-US"/>
+                </w:rPr>
+                <m:t>+</m:t>
+              </m:r>
+              <m:d>
+                <m:dPr>
+                  <m:begChr m:val="|"/>
+                  <m:endChr m:val="|"/>
+                  <m:ctrlPr>
+                    <w:rPr>
+                      <w:rFonts w:ascii="Cambria Math" w:hAnsi="Cambria Math"/>
+                      <w:i/>
+                      <w:lang w:val="en-US"/>
+                    </w:rPr>
+                  </m:ctrlPr>
+                </m:dPr>
+                <m:e>
+                  <m:r>
+                    <w:rPr>
+                      <w:rFonts w:ascii="Cambria Math" w:hAnsi="Cambria Math"/>
+                      <w:lang w:val="en-US"/>
+                    </w:rPr>
+                    <m:t>y</m:t>
+                  </m:r>
+                </m:e>
+              </m:d>
+            </m:den>
+          </m:f>
+        </m:oMath>
+      </m:oMathPara>
+    </w:p>
+    <w:p>
+      <w:pPr>
+        <w:rPr>
+          <w:lang w:val="en-US"/>
+        </w:rPr>
+      </w:pPr>
+    </w:p>
+    <w:p>
+      <w:pPr>
+        <w:tabs>
+          <w:tab w:val="left" w:pos="5560"/>
+        </w:tabs>
+        <w:rPr>
+          <w:lang w:val="en-US"/>
+        </w:rPr>
+      </w:pPr>
+      <w:r>
+        <w:rPr>
+          <w:lang w:val="en-US"/>
+        </w:rPr>
+        <w:t>x</w:t>
+      </w:r>
+      <w:r>
+        <w:rPr>
+          <w:rFonts w:hint="eastAsia"/>
+          <w:lang w:val="en-US"/>
+        </w:rPr>
+        <w:t>爲預測圖像每個像素是不是胎兒頭部的機率，</w:t>
+      </w:r>
+      <w:r>
+        <w:rPr>
+          <w:lang w:val="en-US"/>
+        </w:rPr>
+        <w:t>[0,1]</w:t>
+      </w:r>
+      <w:r>
+        <w:rPr>
+          <w:rFonts w:hint="eastAsia"/>
+          <w:lang w:val="en-US"/>
+        </w:rPr>
+        <w:t>之間</w:t>
+      </w:r>
+    </w:p>
+    <w:p>
+      <w:pPr>
+        <w:tabs>
+          <w:tab w:val="left" w:pos="5560"/>
+        </w:tabs>
+        <w:rPr>
+          <w:lang w:val="en-US"/>
+        </w:rPr>
+      </w:pPr>
+      <w:r>
+        <w:rPr>
+          <w:lang w:val="en-US"/>
+        </w:rPr>
+        <w:t>y</w:t>
+      </w:r>
+      <w:r>
+        <w:rPr>
+          <w:rFonts w:hint="eastAsia"/>
+          <w:lang w:val="en-US"/>
+        </w:rPr>
+        <w:t>為超音波師標注的正確機率，不是</w:t>
+      </w:r>
+      <w:r>
+        <w:rPr>
+          <w:lang w:val="en-US"/>
+        </w:rPr>
+        <w:t>0</w:t>
+      </w:r>
+      <w:r>
+        <w:rPr>
+          <w:rFonts w:hint="eastAsia"/>
+          <w:lang w:val="en-US"/>
+        </w:rPr>
+        <w:t>就是</w:t>
+      </w:r>
+      <w:r>
+        <w:rPr>
+          <w:lang w:val="en-US"/>
+        </w:rPr>
+        <w:t>1</w:t>
+      </w:r>
+    </w:p>
+    <w:p>
+      <w:pPr>
+        <w:tabs>
+          <w:tab w:val="left" w:pos="5560"/>
+        </w:tabs>
+        <w:rPr>
+          <w:lang w:val="en-US"/>
+        </w:rPr>
+      </w:pPr>
+    </w:p>
+    <w:p>
+      <w:pPr>
+        <w:rPr>
+          <w:lang w:val="en-US"/>
+        </w:rPr>
+      </w:pPr>
+      <w:r>
+        <w:rPr>
+          <w:lang w:val="en-US"/>
+        </w:rPr>
+        <w:t>Dice</w:t>
+      </w:r>
+      <w:r>
+        <w:rPr>
+          <w:rFonts w:hint="eastAsia"/>
+          <w:lang w:val="en-US"/>
+        </w:rPr>
+        <w:t>係數範圍為</w:t>
+      </w:r>
+      <w:r>
+        <w:rPr>
+          <w:lang w:val="en-US"/>
+        </w:rPr>
+        <w:t>[0,1]</w:t>
+      </w:r>
+      <w:r>
+        <w:rPr>
+          <w:rFonts w:hint="eastAsia"/>
+          <w:lang w:val="en-US"/>
+        </w:rPr>
+        <w:t>之間，越接近</w:t>
+      </w:r>
+      <w:r>
+        <w:rPr>
+          <w:lang w:val="en-US"/>
+        </w:rPr>
+        <w:t>1</w:t>
+      </w:r>
+      <w:r>
+        <w:rPr>
+          <w:rFonts w:hint="eastAsia"/>
+          <w:lang w:val="en-US"/>
+        </w:rPr>
+        <w:t>代表我們預測的分割圖和超音波師的標註重疊率越高，因為這裡</w:t>
+      </w:r>
+      <w:r>
+        <w:rPr>
+          <w:lang w:val="en-US"/>
+        </w:rPr>
+        <w:t>loss</w:t>
+      </w:r>
+      <w:r>
+        <w:rPr>
+          <w:rFonts w:hint="eastAsia"/>
+          <w:lang w:val="en-US"/>
+        </w:rPr>
+        <w:t>是要最小化，所以</w:t>
+      </w:r>
+      <m:oMath>
+        <m:sSub>
+          <m:sSubPr>
+            <m:ctrlPr>
+              <w:rPr>
+                <w:rFonts w:ascii="Cambria Math" w:hAnsi="Cambria Math"/>
+                <w:i/>
+                <w:lang w:val="en-US"/>
+              </w:rPr>
+            </m:ctrlPr>
+          </m:sSubPr>
+          <m:e>
+            <m:r>
+              <w:rPr>
+                <w:rFonts w:ascii="Cambria Math" w:hAnsi="Cambria Math"/>
+                <w:lang w:val="en-US"/>
+              </w:rPr>
+              <m:t>l</m:t>
+            </m:r>
+            <m:r>
+              <w:rPr>
+                <w:rFonts w:ascii="Cambria Math" w:hAnsi="Cambria Math"/>
+                <w:lang w:val="en-US"/>
+              </w:rPr>
+              <m:t>oss</m:t>
+            </m:r>
+          </m:e>
+          <m:sub>
+            <m:r>
+              <w:rPr>
+                <w:rFonts w:ascii="Cambria Math" w:hAnsi="Cambria Math"/>
+                <w:lang w:val="en-US"/>
+              </w:rPr>
+              <m:t>Dice</m:t>
+            </m:r>
+          </m:sub>
+        </m:sSub>
+      </m:oMath>
+      <w:r>
+        <w:rPr>
+          <w:lang w:val="en-US"/>
+        </w:rPr>
+        <w:t>= (1-</w:t>
+      </w:r>
+      <w:r>
+        <w:rPr>
+          <w:lang w:val="en-US"/>
+        </w:rPr>
+        <w:t>D</w:t>
+      </w:r>
+      <w:r>
+        <w:rPr>
+          <w:rFonts w:hint="eastAsia"/>
+          <w:lang w:val="en-US"/>
+        </w:rPr>
+        <w:t>i</w:t>
+      </w:r>
+      <w:r>
+        <w:rPr>
+          <w:lang w:val="en-US"/>
+        </w:rPr>
+        <w:t>ce)</w:t>
+      </w:r>
+    </w:p>
+    <w:p>
+      <w:pPr>
+        <w:pStyle w:val="Heading1"/>
+        <w:jc w:val="center"/>
+        <w:rPr>
+          <w:lang w:val="en-US"/>
+        </w:rPr>
+      </w:pPr>
+      <w:r>
+        <w:rPr>
+          <w:rFonts w:hint="eastAsia"/>
+          <w:lang w:val="en-US"/>
+        </w:rPr>
+        <w:lastRenderedPageBreak/>
+        <w:t>結合上面</w:t>
+      </w:r>
+      <w:r>
+        <w:rPr>
+          <w:lang w:val="en-US"/>
+        </w:rPr>
+        <w:t>3</w:t>
+      </w:r>
+      <w:r>
+        <w:rPr>
+          <w:rFonts w:hint="eastAsia"/>
+          <w:lang w:val="en-US"/>
+        </w:rPr>
+        <w:t>種</w:t>
+      </w:r>
+      <w:r>
+        <w:rPr>
+          <w:lang w:val="en-US"/>
+        </w:rPr>
+        <w:t>loss function</w:t>
+      </w:r>
+      <w:r>
+        <w:rPr>
+          <w:rFonts w:hint="eastAsia"/>
+          <w:lang w:val="en-US"/>
+        </w:rPr>
+        <w:t>得到我們的混合</w:t>
+      </w:r>
+      <w:r>
+        <w:rPr>
+          <w:lang w:val="en-US"/>
+        </w:rPr>
+        <w:t>loss function</w:t>
+      </w:r>
+    </w:p>
+    <w:p>
+      <w:pPr>
+        <w:rPr>
+          <w:lang w:val="en-US"/>
+        </w:rPr>
+      </w:pPr>
+      <m:oMathPara>
+        <m:oMath>
+          <m:sSub>
+            <m:sSubPr>
+              <m:ctrlPr>
+                <w:rPr>
+                  <w:rFonts w:ascii="Cambria Math" w:hAnsi="Cambria Math"/>
+                  <w:i/>
+                  <w:lang w:val="en-US"/>
+                </w:rPr>
+              </m:ctrlPr>
+            </m:sSubPr>
+            <m:e>
+              <m:r>
+                <w:rPr>
+                  <w:rFonts w:ascii="Cambria Math" w:hAnsi="Cambria Math"/>
+                  <w:lang w:val="en-US"/>
+                </w:rPr>
+                <m:t>l</m:t>
+              </m:r>
+              <m:r>
+                <w:rPr>
+                  <w:rFonts w:ascii="Cambria Math" w:hAnsi="Cambria Math"/>
+                  <w:lang w:val="en-US"/>
+                </w:rPr>
+                <m:t>oss</m:t>
+              </m:r>
+            </m:e>
+            <m:sub>
+              <m:r>
+                <w:rPr>
+                  <w:rFonts w:ascii="Cambria Math" w:hAnsi="Cambria Math"/>
+                  <w:lang w:val="en-US"/>
+                </w:rPr>
+                <m:t>hybrid</m:t>
+              </m:r>
+            </m:sub>
+          </m:sSub>
+          <m:r>
+            <w:rPr>
+              <w:rFonts w:ascii="Cambria Math" w:hAnsi="Cambria Math"/>
+              <w:lang w:val="en-US"/>
+            </w:rPr>
+            <m:t>=</m:t>
+          </m:r>
+          <m:sSub>
+            <m:sSubPr>
+              <m:ctrlPr>
+                <w:rPr>
+                  <w:rFonts w:ascii="Cambria Math" w:hAnsi="Cambria Math"/>
+                  <w:i/>
+                  <w:lang w:val="en-US"/>
+                </w:rPr>
+              </m:ctrlPr>
+            </m:sSubPr>
+            <m:e>
+              <m:r>
+                <w:rPr>
+                  <w:rFonts w:ascii="Cambria Math" w:hAnsi="Cambria Math"/>
+                  <w:lang w:val="en-US"/>
+                </w:rPr>
+                <m:t>l</m:t>
+              </m:r>
+              <m:r>
+                <w:rPr>
+                  <w:rFonts w:ascii="Cambria Math" w:hAnsi="Cambria Math"/>
+                  <w:lang w:val="en-US"/>
+                </w:rPr>
+                <m:t>oss</m:t>
+              </m:r>
+            </m:e>
+            <m:sub>
+              <m:r>
+                <w:rPr>
+                  <w:rFonts w:ascii="Cambria Math" w:hAnsi="Cambria Math"/>
+                  <w:lang w:val="en-US"/>
+                </w:rPr>
+                <m:t>BCE</m:t>
+              </m:r>
+            </m:sub>
+          </m:sSub>
+          <m:r>
+            <w:rPr>
+              <w:rFonts w:ascii="Cambria Math" w:hAnsi="Cambria Math"/>
+              <w:lang w:val="en-US"/>
+            </w:rPr>
+            <m:t>+</m:t>
+          </m:r>
+          <m:sSub>
+            <m:sSubPr>
+              <m:ctrlPr>
+                <w:rPr>
+                  <w:rFonts w:ascii="Cambria Math" w:hAnsi="Cambria Math"/>
+                  <w:i/>
+                  <w:lang w:val="en-US"/>
+                </w:rPr>
+              </m:ctrlPr>
+            </m:sSubPr>
+            <m:e>
+              <m:r>
+                <w:rPr>
+                  <w:rFonts w:ascii="Cambria Math" w:hAnsi="Cambria Math"/>
+                  <w:lang w:val="en-US"/>
+                </w:rPr>
+                <m:t>l</m:t>
+              </m:r>
+              <m:r>
+                <w:rPr>
+                  <w:rFonts w:ascii="Cambria Math" w:hAnsi="Cambria Math"/>
+                  <w:lang w:val="en-US"/>
+                </w:rPr>
+                <m:t>oss</m:t>
+              </m:r>
+            </m:e>
+            <m:sub>
+              <m:r>
+                <w:rPr>
+                  <w:rFonts w:ascii="Cambria Math" w:hAnsi="Cambria Math"/>
+                  <w:lang w:val="en-US"/>
+                </w:rPr>
+                <m:t>Ms-ssim</m:t>
+              </m:r>
+            </m:sub>
+          </m:sSub>
+          <m:r>
+            <w:rPr>
+              <w:rFonts w:ascii="Cambria Math" w:hAnsi="Cambria Math"/>
+              <w:lang w:val="en-US"/>
+            </w:rPr>
+            <m:t>+</m:t>
+          </m:r>
+          <m:sSub>
+            <m:sSubPr>
+              <m:ctrlPr>
+                <w:rPr>
+                  <w:rFonts w:ascii="Cambria Math" w:hAnsi="Cambria Math"/>
+                  <w:i/>
+                  <w:lang w:val="en-US"/>
+                </w:rPr>
+              </m:ctrlPr>
+            </m:sSubPr>
+            <m:e>
+              <m:r>
+                <w:rPr>
+                  <w:rFonts w:ascii="Cambria Math" w:hAnsi="Cambria Math"/>
+                  <w:lang w:val="en-US"/>
+                </w:rPr>
+                <m:t>l</m:t>
+              </m:r>
+              <m:r>
+                <w:rPr>
+                  <w:rFonts w:ascii="Cambria Math" w:hAnsi="Cambria Math"/>
+                  <w:lang w:val="en-US"/>
+                </w:rPr>
+                <m:t>oss</m:t>
+              </m:r>
+            </m:e>
+            <m:sub>
+              <m:r>
+                <w:rPr>
+                  <w:rFonts w:ascii="Cambria Math" w:hAnsi="Cambria Math"/>
+                  <w:lang w:val="en-US"/>
+                </w:rPr>
+                <m:t>Dice</m:t>
+              </m:r>
+            </m:sub>
+          </m:sSub>
+        </m:oMath>
+      </m:oMathPara>
+    </w:p>
+    <w:p>
+      <w:pPr>
+        <w:rPr>
+          <w:lang w:val="en-US"/>
+        </w:rPr>
+      </w:pPr>
+    </w:p>
+    <w:p>
+      <w:pPr>
+        <w:pStyle w:val="Title"/>
+        <w:jc w:val="center"/>
+        <w:rPr>
+          <w:rFonts w:hint="eastAsia"/>
+          <w:lang w:val="en-US"/>
+        </w:rPr>
+      </w:pPr>
+      <w:r>
+        <w:rPr>
+          <w:rFonts w:hint="eastAsia"/>
+          <w:lang w:val="en-US"/>
+        </w:rPr>
+        <w:t>實驗及結果</w:t>
+      </w:r>
     </w:p>
     <w:sectPr>
       <w:pgSz w:w="11900" w:h="16840"/>
@@ -9369,7 +10556,7 @@
 </file>
 
 <file path=customXml/itemProps1.xml><?xml version="1.0" encoding="utf-8"?>
-<ds:datastoreItem xmlns:ds="http://schemas.openxmlformats.org/officeDocument/2006/customXml" ds:itemID="{919D74B1-52A5-B740-B56A-F267C21F7C3B}">
+<ds:datastoreItem xmlns:ds="http://schemas.openxmlformats.org/officeDocument/2006/customXml" ds:itemID="{A98D683C-F21D-E847-BAB0-7FD5E6E2B776}">
   <ds:schemaRefs>
     <ds:schemaRef ds:uri="http://schemas.openxmlformats.org/officeDocument/2006/bibliography"/>
   </ds:schemaRefs>

</xml_diff>

<commit_message>
Add formal of paper
</commit_message>
<xml_diff>
--- a/MyPaper.docx
+++ b/MyPaper.docx
@@ -3466,7 +3466,42 @@
           <w:rFonts w:hint="eastAsia"/>
           <w:lang w:val="en-US"/>
         </w:rPr>
-        <w:t>等人提出，該方法能讓機器給特徵圖中重要區域的比較大的權重，抑制不相關的區域，因為一般跳躍連結</w:t>
+        <w:t>等人提出，該方法能讓機器給特徵圖中重要區域的比較大的權重，抑制不相關的區域，</w:t>
+      </w:r>
+      <w:r>
+        <w:rPr>
+          <w:rFonts w:hint="eastAsia"/>
+          <w:lang w:val="en-US"/>
+        </w:rPr>
+        <w:t>由於深層的節點能獲得更多高級抽象特徵訊息，所以用他來監督上一層節點的輸出，哪個部分重要。</w:t>
+      </w:r>
+    </w:p>
+    <w:p>
+      <w:pPr>
+        <w:rPr>
+          <w:lang w:val="en-US"/>
+        </w:rPr>
+      </w:pPr>
+      <w:r>
+        <w:rPr>
+          <w:rFonts w:hint="eastAsia"/>
+          <w:lang w:val="en-US"/>
+        </w:rPr>
+        <w:t>一般</w:t>
+      </w:r>
+      <w:r>
+        <w:rPr>
+          <w:rFonts w:hint="eastAsia"/>
+          <w:lang w:val="en-US"/>
+        </w:rPr>
+        <w:t>的</w:t>
+      </w:r>
+      <w:r>
+        <w:rPr>
+          <w:rFonts w:hint="eastAsia"/>
+          <w:lang w:val="en-US"/>
+        </w:rPr>
+        <w:t>跳躍連結</w:t>
       </w:r>
       <w:r>
         <w:rPr>
@@ -3526,14 +3561,6 @@
     <w:p>
       <w:pPr>
         <w:rPr>
-          <w:lang w:val="en-US"/>
-        </w:rPr>
-      </w:pPr>
-    </w:p>
-    <w:p>
-      <w:pPr>
-        <w:rPr>
-          <w:rFonts w:hint="eastAsia"/>
           <w:lang w:val="en-US"/>
         </w:rPr>
       </w:pPr>
@@ -3543,7 +3570,6 @@
         <w:pStyle w:val="Heading1"/>
         <w:jc w:val="center"/>
         <w:rPr>
-          <w:rFonts w:hint="eastAsia"/>
           <w:lang w:val="en-US"/>
         </w:rPr>
       </w:pPr>
@@ -3668,10 +3694,10 @@
           <w:lang w:val="en-US"/>
         </w:rPr>
         <w:drawing>
-          <wp:inline distT="0" distB="0" distL="0" distR="0" wp14:anchorId="75E61C89" wp14:editId="365480F5">
-            <wp:extent cx="5727700" cy="3189605"/>
+          <wp:inline distT="0" distB="0" distL="0" distR="0" wp14:anchorId="27B0B18C" wp14:editId="70B641F2">
+            <wp:extent cx="5727700" cy="3289935"/>
             <wp:effectExtent l="0" t="0" r="0" b="0"/>
-            <wp:docPr id="1" name="Picture 1"/>
+            <wp:docPr id="4" name="Picture 4"/>
             <wp:cNvGraphicFramePr>
               <a:graphicFrameLocks xmlns:a="http://schemas.openxmlformats.org/drawingml/2006/main" noChangeAspect="1"/>
             </wp:cNvGraphicFramePr>
@@ -3679,7 +3705,7 @@
               <a:graphicData uri="http://schemas.openxmlformats.org/drawingml/2006/picture">
                 <pic:pic xmlns:pic="http://schemas.openxmlformats.org/drawingml/2006/picture">
                   <pic:nvPicPr>
-                    <pic:cNvPr id="1" name="Picture 1"/>
+                    <pic:cNvPr id="4" name="Picture 4"/>
                     <pic:cNvPicPr/>
                   </pic:nvPicPr>
                   <pic:blipFill>
@@ -3697,7 +3723,7 @@
                   <pic:spPr>
                     <a:xfrm>
                       <a:off x="0" y="0"/>
-                      <a:ext cx="5727700" cy="3189605"/>
+                      <a:ext cx="5727700" cy="3289935"/>
                     </a:xfrm>
                     <a:prstGeom prst="rect">
                       <a:avLst/>
@@ -3750,6 +3776,20 @@
           <w:lang w:val="en-US"/>
         </w:rPr>
         <w:lastRenderedPageBreak/>
+        <w:t>我們對每一個加密層的輸出用注意力機制來讓機器學習重要的區域</w:t>
+      </w:r>
+    </w:p>
+    <w:p>
+      <w:pPr>
+        <w:rPr>
+          <w:lang w:val="en-US"/>
+        </w:rPr>
+      </w:pPr>
+      <w:r>
+        <w:rPr>
+          <w:rFonts w:hint="eastAsia"/>
+          <w:lang w:val="en-US"/>
+        </w:rPr>
         <w:t>A</w:t>
       </w:r>
       <w:r>
@@ -4181,7 +4221,7 @@
                             <w:rFonts w:ascii="Cambria Math" w:hAnsi="Cambria Math"/>
                             <w:lang w:val="en-US"/>
                           </w:rPr>
-                          <m:t>C</m:t>
+                          <m:t>G</m:t>
                         </m:r>
                         <m:d>
                           <m:dPr>
@@ -4201,7 +4241,7 @@
                                 <w:rFonts w:ascii="Cambria Math" w:hAnsi="Cambria Math"/>
                                 <w:lang w:val="en-US"/>
                               </w:rPr>
-                              <m:t>U</m:t>
+                              <m:t>C</m:t>
                             </m:r>
                             <m:d>
                               <m:dPr>
@@ -4214,8 +4254,15 @@
                                 </m:ctrlPr>
                               </m:dPr>
                               <m:e>
-                                <m:sSubSup>
-                                  <m:sSubSupPr>
+                                <m:r>
+                                  <w:rPr>
+                                    <w:rFonts w:ascii="Cambria Math" w:hAnsi="Cambria Math" w:hint="eastAsia"/>
+                                    <w:lang w:val="en-US"/>
+                                  </w:rPr>
+                                  <m:t>U</m:t>
+                                </m:r>
+                                <m:d>
+                                  <m:dPr>
                                     <m:ctrlPr>
                                       <w:rPr>
                                         <w:rFonts w:ascii="Cambria Math" w:hAnsi="Cambria Math"/>
@@ -4223,35 +4270,48 @@
                                         <w:lang w:val="en-US"/>
                                       </w:rPr>
                                     </m:ctrlPr>
-                                  </m:sSubSupPr>
+                                  </m:dPr>
                                   <m:e>
-                                    <m:r>
-                                      <w:rPr>
-                                        <w:rFonts w:ascii="Cambria Math" w:hAnsi="Cambria Math"/>
-                                        <w:lang w:val="en-US"/>
-                                      </w:rPr>
-                                      <m:t>X</m:t>
-                                    </m:r>
+                                    <m:sSubSup>
+                                      <m:sSubSupPr>
+                                        <m:ctrlPr>
+                                          <w:rPr>
+                                            <w:rFonts w:ascii="Cambria Math" w:hAnsi="Cambria Math"/>
+                                            <w:i/>
+                                            <w:lang w:val="en-US"/>
+                                          </w:rPr>
+                                        </m:ctrlPr>
+                                      </m:sSubSupPr>
+                                      <m:e>
+                                        <m:r>
+                                          <w:rPr>
+                                            <w:rFonts w:ascii="Cambria Math" w:hAnsi="Cambria Math"/>
+                                            <w:lang w:val="en-US"/>
+                                          </w:rPr>
+                                          <m:t>X</m:t>
+                                        </m:r>
+                                      </m:e>
+                                      <m:sub>
+                                        <m:r>
+                                          <w:rPr>
+                                            <w:rFonts w:ascii="Cambria Math" w:hAnsi="Cambria Math"/>
+                                            <w:lang w:val="en-US"/>
+                                          </w:rPr>
+                                          <m:t>d</m:t>
+                                        </m:r>
+                                      </m:sub>
+                                      <m:sup>
+                                        <m:r>
+                                          <w:rPr>
+                                            <w:rFonts w:ascii="Cambria Math" w:hAnsi="Cambria Math"/>
+                                            <w:lang w:val="en-US"/>
+                                          </w:rPr>
+                                          <m:t>k</m:t>
+                                        </m:r>
+                                      </m:sup>
+                                    </m:sSubSup>
                                   </m:e>
-                                  <m:sub>
-                                    <m:r>
-                                      <w:rPr>
-                                        <w:rFonts w:ascii="Cambria Math" w:hAnsi="Cambria Math"/>
-                                        <w:lang w:val="en-US"/>
-                                      </w:rPr>
-                                      <m:t>d</m:t>
-                                    </m:r>
-                                  </m:sub>
-                                  <m:sup>
-                                    <m:r>
-                                      <w:rPr>
-                                        <w:rFonts w:ascii="Cambria Math" w:hAnsi="Cambria Math"/>
-                                        <w:lang w:val="en-US"/>
-                                      </w:rPr>
-                                      <m:t>k</m:t>
-                                    </m:r>
-                                  </m:sup>
-                                </m:sSubSup>
+                                </m:d>
                               </m:e>
                             </m:d>
                           </m:e>
@@ -4587,392 +4647,293 @@
         <w:t>。</w:t>
       </w:r>
     </w:p>
-    <w:p>
-      <w:pPr>
-        <w:rPr>
-          <w:rFonts w:hint="eastAsia"/>
-        </w:rPr>
-      </w:pPr>
-    </w:p>
+    <w:p/>
     <w:p>
       <w:pPr>
         <w:pStyle w:val="Heading1"/>
         <w:jc w:val="center"/>
-        <w:rPr>
-          <w:lang w:val="en-US"/>
-        </w:rPr>
-      </w:pPr>
-      <w:r>
-        <w:rPr>
-          <w:lang w:val="en-US"/>
-        </w:rPr>
+      </w:pPr>
+      <w:r>
         <w:t>Loss</w:t>
       </w:r>
       <w:r>
         <w:rPr>
           <w:rFonts w:hint="eastAsia"/>
-          <w:lang w:val="en-US"/>
         </w:rPr>
         <w:t xml:space="preserve"> </w:t>
       </w:r>
       <w:r>
-        <w:rPr>
-          <w:lang w:val="en-US"/>
-        </w:rPr>
         <w:t>function</w:t>
       </w:r>
       <w:r>
         <w:rPr>
           <w:rFonts w:hint="eastAsia"/>
-          <w:lang w:val="en-US"/>
         </w:rPr>
         <w:t>介紹</w:t>
       </w:r>
     </w:p>
     <w:p>
-      <w:pPr>
-        <w:rPr>
-          <w:lang w:val="en-US"/>
-        </w:rPr>
-      </w:pPr>
-      <w:r>
-        <w:rPr>
-          <w:rFonts w:hint="eastAsia"/>
-          <w:lang w:val="en-US"/>
+      <w:r>
+        <w:rPr>
+          <w:rFonts w:hint="eastAsia"/>
         </w:rPr>
         <w:t>我們這裡採用</w:t>
       </w:r>
       <w:r>
         <w:rPr>
           <w:rFonts w:hint="eastAsia"/>
-          <w:lang w:val="en-US"/>
         </w:rPr>
         <w:t>混合</w:t>
       </w:r>
       <w:r>
-        <w:rPr>
-          <w:lang w:val="en-US"/>
-        </w:rPr>
-        <w:t xml:space="preserve">loss </w:t>
+        <w:t xml:space="preserve">loss funtion </w:t>
+      </w:r>
+      <w:r>
+        <w:rPr>
+          <w:rFonts w:hint="eastAsia"/>
+        </w:rPr>
+        <w:t>來評估，結合</w:t>
+      </w:r>
+      <w:r>
+        <w:t>BCE</w:t>
+      </w:r>
+      <w:r>
+        <w:t xml:space="preserve"> + MS-SSIM </w:t>
+      </w:r>
+      <w:r>
+        <w:t>+</w:t>
+      </w:r>
+      <w:r>
+        <w:t xml:space="preserve"> </w:t>
+      </w:r>
+      <w:r>
+        <w:t>DICE</w:t>
+      </w:r>
+      <w:r>
+        <w:rPr>
+          <w:rFonts w:hint="eastAsia"/>
+        </w:rPr>
+        <w:t>三種</w:t>
+      </w:r>
+      <w:r>
+        <w:t>Loss function</w:t>
+      </w:r>
+    </w:p>
+    <w:p>
+      <w:r>
+        <w:rPr>
+          <w:rFonts w:hint="eastAsia"/>
+        </w:rPr>
+        <w:t>分別代表，像素層級、片段層級、重疊層級，各方面來幫助我們訓練。</w:t>
+      </w:r>
+    </w:p>
+    <w:p/>
+    <w:p/>
+    <w:p>
+      <w:pPr>
+        <w:jc w:val="center"/>
+        <w:rPr>
+          <w:rStyle w:val="Heading1Char"/>
+        </w:rPr>
+      </w:pPr>
+      <w:r>
+        <w:rPr>
+          <w:rStyle w:val="Heading1Char"/>
+          <w:rFonts w:hint="eastAsia"/>
+        </w:rPr>
+        <w:t>M</w:t>
+      </w:r>
+      <w:r>
+        <w:rPr>
+          <w:rStyle w:val="Heading1Char"/>
+        </w:rPr>
+        <w:t>S</w:t>
+      </w:r>
+      <w:r>
+        <w:rPr>
+          <w:rStyle w:val="Heading1Char"/>
+        </w:rPr>
+        <w:t>-</w:t>
+      </w:r>
+      <w:r>
+        <w:rPr>
+          <w:rStyle w:val="Heading1Char"/>
+        </w:rPr>
+        <w:t>SSIM(M</w:t>
+      </w:r>
+      <w:r>
+        <w:rPr>
+          <w:rStyle w:val="Heading1Char"/>
+        </w:rPr>
+        <w:t>ulti Scale</w:t>
+      </w:r>
+      <w:r>
+        <w:rPr>
+          <w:rStyle w:val="Heading1Char"/>
+        </w:rPr>
+        <w:t xml:space="preserve"> Structural Similarity </w:t>
+      </w:r>
+      <w:r>
+        <w:rPr>
+          <w:rStyle w:val="Heading1Char"/>
+          <w:lang w:val="en-US"/>
+        </w:rPr>
+        <w:t>index measure</w:t>
+      </w:r>
+      <w:r>
+        <w:rPr>
+          <w:rStyle w:val="Heading1Char"/>
+        </w:rPr>
+        <w:t>)</w:t>
+      </w:r>
+    </w:p>
+    <w:p>
+      <w:pPr>
+        <w:rPr>
+          <w:lang w:val="en-US"/>
+        </w:rPr>
+      </w:pPr>
+      <w:r>
+        <w:rPr>
+          <w:lang w:val="en-US"/>
+        </w:rPr>
+        <w:t>SSIM</w:t>
+      </w:r>
+      <w:r>
+        <w:rPr>
+          <w:rFonts w:hint="eastAsia"/>
+          <w:lang w:val="en-US"/>
+        </w:rPr>
+        <w:t>是對兩張圖的相似度做評估的指標，綜合了亮度、對比度、結構方面</w:t>
+      </w:r>
+      <w:r>
+        <w:rPr>
+          <w:rFonts w:hint="eastAsia"/>
+          <w:lang w:val="en-US"/>
+        </w:rPr>
+        <w:t>，但是由於圖像特徵</w:t>
+      </w:r>
+      <w:r>
+        <w:rPr>
+          <w:rFonts w:hint="eastAsia"/>
+          <w:lang w:val="en-US"/>
+        </w:rPr>
+        <w:t>的空間域</w:t>
+      </w:r>
+      <w:r>
+        <w:rPr>
+          <w:rFonts w:hint="eastAsia"/>
+          <w:lang w:val="en-US"/>
+        </w:rPr>
+        <w:t>在統計上是非平穩過程</w:t>
+      </w:r>
+      <w:r>
+        <w:rPr>
+          <w:rFonts w:hint="eastAsia"/>
+          <w:lang w:val="en-US"/>
+        </w:rPr>
+        <w:t>，還有人類再看一張圖時，我們都會看一小部分的區域，才能看得清晰，所以實際上會使用</w:t>
+      </w:r>
+      <w:r>
+        <w:rPr>
+          <w:rFonts w:hint="eastAsia"/>
+          <w:lang w:val="en-US"/>
+        </w:rPr>
+        <w:t>M</w:t>
+      </w:r>
+      <w:r>
+        <w:rPr>
+          <w:lang w:val="en-US"/>
+        </w:rPr>
+        <w:t>SSIM</w:t>
+      </w:r>
+      <w:r>
+        <w:rPr>
+          <w:rFonts w:hint="eastAsia"/>
+          <w:lang w:val="en-US"/>
+        </w:rPr>
+        <w:t>。</w:t>
+      </w:r>
+    </w:p>
+    <w:p>
+      <w:pPr>
+        <w:rPr>
+          <w:lang w:val="en-US"/>
+        </w:rPr>
+      </w:pPr>
+    </w:p>
+    <w:p>
+      <w:pPr>
+        <w:rPr>
+          <w:lang w:val="en-US"/>
+        </w:rPr>
+      </w:pPr>
+      <w:r>
+        <w:rPr>
+          <w:lang w:val="en-US"/>
+        </w:rPr>
+        <w:t>MSSIM</w:t>
+      </w:r>
+      <w:r>
+        <w:rPr>
+          <w:rFonts w:hint="eastAsia"/>
+          <w:lang w:val="en-US"/>
+        </w:rPr>
+        <w:t>是用個滑動視窗</w:t>
       </w:r>
       <w:proofErr w:type="spellStart"/>
       <w:r>
         <w:rPr>
           <w:lang w:val="en-US"/>
         </w:rPr>
-        <w:t>funtion</w:t>
+        <w:t>NxN</w:t>
       </w:r>
       <w:proofErr w:type="spellEnd"/>
       <w:r>
         <w:rPr>
+          <w:rFonts w:hint="eastAsia"/>
+          <w:lang w:val="en-US"/>
+        </w:rPr>
+        <w:t>大小，</w:t>
+      </w:r>
+      <w:r>
+        <w:rPr>
+          <w:rFonts w:hint="eastAsia"/>
+          <w:lang w:val="en-US"/>
+        </w:rPr>
+        <w:t>計算區域的</w:t>
+      </w:r>
+      <w:r>
+        <w:rPr>
+          <w:lang w:val="en-US"/>
+        </w:rPr>
+        <w:t>SSIM</w:t>
+      </w:r>
+      <w:r>
+        <w:rPr>
+          <w:rFonts w:hint="eastAsia"/>
+          <w:lang w:val="en-US"/>
+        </w:rPr>
+        <w:t>，對每個區域都滑過後，取平均得到</w:t>
+      </w:r>
+      <w:r>
+        <w:rPr>
+          <w:rFonts w:hint="eastAsia"/>
+          <w:lang w:val="en-US"/>
+        </w:rPr>
+        <w:t>，</w:t>
+      </w:r>
+      <w:r>
+        <w:rPr>
+          <w:rFonts w:hint="eastAsia"/>
           <w:lang w:val="en-US"/>
         </w:rPr>
         <w:t xml:space="preserve"> </w:t>
       </w:r>
-      <w:r>
-        <w:rPr>
-          <w:rFonts w:hint="eastAsia"/>
-          <w:lang w:val="en-US"/>
-        </w:rPr>
-        <w:t>來評估，結合</w:t>
-      </w:r>
-      <w:r>
-        <w:rPr>
-          <w:lang w:val="en-US"/>
-        </w:rPr>
-        <w:t>BCE</w:t>
-      </w:r>
-      <w:r>
-        <w:rPr>
-          <w:lang w:val="en-US"/>
-        </w:rPr>
-        <w:t xml:space="preserve"> +</w:t>
-      </w:r>
-      <w:r>
-        <w:rPr>
-          <w:lang w:val="en-US"/>
-        </w:rPr>
-        <w:t xml:space="preserve"> </w:t>
-      </w:r>
-      <w:r>
-        <w:rPr>
-          <w:lang w:val="en-US"/>
-        </w:rPr>
-        <w:t>MS-SSIM</w:t>
-      </w:r>
-      <w:r>
-        <w:rPr>
-          <w:lang w:val="en-US"/>
-        </w:rPr>
-        <w:t xml:space="preserve"> </w:t>
-      </w:r>
-      <w:r>
-        <w:rPr>
-          <w:lang w:val="en-US"/>
-        </w:rPr>
-        <w:t>+</w:t>
-      </w:r>
-      <w:r>
-        <w:rPr>
-          <w:lang w:val="en-US"/>
-        </w:rPr>
-        <w:t xml:space="preserve"> </w:t>
-      </w:r>
-      <w:r>
-        <w:rPr>
-          <w:lang w:val="en-US"/>
-        </w:rPr>
-        <w:t>DICE</w:t>
-      </w:r>
-      <w:r>
-        <w:rPr>
-          <w:rFonts w:hint="eastAsia"/>
-          <w:lang w:val="en-US"/>
-        </w:rPr>
-        <w:t>三種</w:t>
-      </w:r>
-      <w:r>
-        <w:rPr>
-          <w:lang w:val="en-US"/>
-        </w:rPr>
-        <w:t>Loss function</w:t>
-      </w:r>
-    </w:p>
-    <w:p>
-      <w:pPr>
-        <w:rPr>
-          <w:rFonts w:hint="eastAsia"/>
-          <w:lang w:val="en-US"/>
-        </w:rPr>
-      </w:pPr>
-      <w:r>
-        <w:rPr>
-          <w:rFonts w:hint="eastAsia"/>
-          <w:lang w:val="en-US"/>
-        </w:rPr>
-        <w:t>分別代表，像素層級、片段層級、重疊層級，各方面來幫助我們訓練。</w:t>
-      </w:r>
-    </w:p>
-    <w:p>
-      <w:pPr>
-        <w:rPr>
-          <w:lang w:val="en-US"/>
-        </w:rPr>
-      </w:pPr>
-    </w:p>
-    <w:p>
-      <w:pPr>
-        <w:rPr>
-          <w:lang w:val="en-US"/>
-        </w:rPr>
-      </w:pPr>
-    </w:p>
-    <w:p>
-      <w:pPr>
-        <w:jc w:val="center"/>
-        <w:rPr>
-          <w:rStyle w:val="Heading1Char"/>
-        </w:rPr>
-      </w:pPr>
-      <w:r>
-        <w:rPr>
-          <w:rStyle w:val="Heading1Char"/>
-          <w:rFonts w:hint="eastAsia"/>
-        </w:rPr>
-        <w:t>M</w:t>
-      </w:r>
-      <w:r>
-        <w:rPr>
-          <w:rStyle w:val="Heading1Char"/>
-        </w:rPr>
-        <w:t>S</w:t>
-      </w:r>
-      <w:r>
-        <w:rPr>
-          <w:rStyle w:val="Heading1Char"/>
-        </w:rPr>
-        <w:t>-</w:t>
-      </w:r>
-      <w:r>
-        <w:rPr>
-          <w:rStyle w:val="Heading1Char"/>
-        </w:rPr>
-        <w:t>SSIM(M</w:t>
-      </w:r>
-      <w:r>
-        <w:rPr>
-          <w:rStyle w:val="Heading1Char"/>
-        </w:rPr>
-        <w:t>ulti Scale</w:t>
-      </w:r>
-      <w:r>
-        <w:rPr>
-          <w:rStyle w:val="Heading1Char"/>
-        </w:rPr>
-        <w:t xml:space="preserve"> Structural Similarity </w:t>
-      </w:r>
-      <w:r>
-        <w:rPr>
-          <w:rStyle w:val="Heading1Char"/>
-          <w:lang w:val="en-US"/>
-        </w:rPr>
-        <w:t>index measure</w:t>
-      </w:r>
-      <w:r>
-        <w:rPr>
-          <w:rStyle w:val="Heading1Char"/>
-        </w:rPr>
-        <w:t>)</w:t>
-      </w:r>
-    </w:p>
-    <w:p>
-      <w:pPr>
-        <w:rPr>
-          <w:lang w:val="en-US"/>
-        </w:rPr>
-      </w:pPr>
-      <w:r>
-        <w:rPr>
-          <w:lang w:val="en-US"/>
-        </w:rPr>
-        <w:t>SSIM</w:t>
-      </w:r>
-      <w:r>
-        <w:rPr>
-          <w:rFonts w:hint="eastAsia"/>
-          <w:lang w:val="en-US"/>
-        </w:rPr>
-        <w:t>是對兩張圖的相似度做評估的指標，綜合了亮度、對比度、結構方面</w:t>
-      </w:r>
-      <w:r>
-        <w:rPr>
-          <w:rFonts w:hint="eastAsia"/>
-          <w:lang w:val="en-US"/>
-        </w:rPr>
-        <w:t>，但是由於圖像特徵</w:t>
-      </w:r>
-      <w:r>
-        <w:rPr>
-          <w:rFonts w:hint="eastAsia"/>
-          <w:lang w:val="en-US"/>
-        </w:rPr>
-        <w:t>的空間域</w:t>
-      </w:r>
-      <w:r>
-        <w:rPr>
-          <w:rFonts w:hint="eastAsia"/>
-          <w:lang w:val="en-US"/>
-        </w:rPr>
-        <w:t>在統計上是非平穩過程</w:t>
-      </w:r>
-      <w:r>
-        <w:rPr>
-          <w:rFonts w:hint="eastAsia"/>
-          <w:lang w:val="en-US"/>
-        </w:rPr>
-        <w:t>，還有人類再看一張圖時，我們都會看一小部分的區域，才能看得清晰，所以實際上會使用</w:t>
-      </w:r>
-      <w:r>
-        <w:rPr>
-          <w:rFonts w:hint="eastAsia"/>
-          <w:lang w:val="en-US"/>
-        </w:rPr>
-        <w:t>M</w:t>
-      </w:r>
-      <w:r>
-        <w:rPr>
-          <w:lang w:val="en-US"/>
-        </w:rPr>
-        <w:t>SSIM</w:t>
-      </w:r>
-      <w:r>
-        <w:rPr>
-          <w:rFonts w:hint="eastAsia"/>
-          <w:lang w:val="en-US"/>
-        </w:rPr>
-        <w:t>。</w:t>
-      </w:r>
-    </w:p>
-    <w:p>
-      <w:pPr>
-        <w:rPr>
-          <w:lang w:val="en-US"/>
-        </w:rPr>
-      </w:pPr>
-    </w:p>
-    <w:p>
-      <w:pPr>
-        <w:rPr>
-          <w:lang w:val="en-US"/>
-        </w:rPr>
-      </w:pPr>
-      <w:r>
-        <w:rPr>
-          <w:lang w:val="en-US"/>
-        </w:rPr>
-        <w:t>MSSIM</w:t>
-      </w:r>
-      <w:r>
-        <w:rPr>
-          <w:rFonts w:hint="eastAsia"/>
-          <w:lang w:val="en-US"/>
-        </w:rPr>
-        <w:t>是用個滑動視窗</w:t>
-      </w:r>
-      <w:proofErr w:type="spellStart"/>
-      <w:r>
-        <w:rPr>
-          <w:lang w:val="en-US"/>
-        </w:rPr>
-        <w:t>NxN</w:t>
-      </w:r>
-      <w:proofErr w:type="spellEnd"/>
-      <w:r>
-        <w:rPr>
-          <w:rFonts w:hint="eastAsia"/>
-          <w:lang w:val="en-US"/>
-        </w:rPr>
-        <w:t>大小，</w:t>
-      </w:r>
-      <w:r>
-        <w:rPr>
-          <w:rFonts w:hint="eastAsia"/>
-          <w:lang w:val="en-US"/>
-        </w:rPr>
-        <w:t>計算區域的</w:t>
-      </w:r>
-      <w:r>
-        <w:rPr>
-          <w:lang w:val="en-US"/>
-        </w:rPr>
-        <w:t>SSIM</w:t>
-      </w:r>
-      <w:r>
-        <w:rPr>
-          <w:rFonts w:hint="eastAsia"/>
-          <w:lang w:val="en-US"/>
-        </w:rPr>
-        <w:t>，對每個區域都滑過後，取平均得到</w:t>
-      </w:r>
-      <w:r>
-        <w:rPr>
-          <w:rFonts w:hint="eastAsia"/>
-          <w:lang w:val="en-US"/>
-        </w:rPr>
-        <w:t>，</w:t>
-      </w:r>
-      <w:r>
-        <w:rPr>
-          <w:rFonts w:hint="eastAsia"/>
-          <w:lang w:val="en-US"/>
-        </w:rPr>
-        <w:t xml:space="preserve"> </w:t>
-      </w:r>
-    </w:p>
-    <w:p>
-      <w:pPr>
-        <w:rPr>
-          <w:rFonts w:hint="eastAsia"/>
+    </w:p>
+    <w:p>
+      <w:pPr>
+        <w:rPr>
           <w:lang w:val="en-US"/>
         </w:rPr>
       </w:pPr>
@@ -5170,14 +5131,7 @@
                 <w:rFonts w:ascii="Cambria Math" w:hAnsi="Cambria Math"/>
                 <w:lang w:val="en-US"/>
               </w:rPr>
-              <m:t>l</m:t>
-            </m:r>
-            <m:r>
-              <w:rPr>
-                <w:rFonts w:ascii="Cambria Math" w:hAnsi="Cambria Math"/>
-                <w:lang w:val="en-US"/>
-              </w:rPr>
-              <m:t>oss</m:t>
+              <m:t>loss</m:t>
             </m:r>
           </m:e>
           <m:sub>
@@ -6921,7 +6875,6 @@
           <w:tab w:val="left" w:pos="5560"/>
         </w:tabs>
         <w:rPr>
-          <w:rFonts w:hint="eastAsia"/>
           <w:lang w:val="en-US"/>
         </w:rPr>
       </w:pPr>
@@ -7110,7 +7063,6 @@
           <w:tab w:val="left" w:pos="5560"/>
         </w:tabs>
         <w:rPr>
-          <w:rFonts w:hint="eastAsia"/>
           <w:lang w:val="en-US"/>
         </w:rPr>
       </w:pPr>
@@ -7207,14 +7159,7 @@
               <w:rFonts w:ascii="Cambria Math" w:hAnsi="Cambria Math"/>
               <w:lang w:val="en-US"/>
             </w:rPr>
-            <m:t>∙</m:t>
-          </m:r>
-          <m:r>
-            <w:rPr>
-              <w:rFonts w:ascii="Cambria Math" w:hAnsi="Cambria Math"/>
-              <w:lang w:val="en-US"/>
-            </w:rPr>
-            <m:t>c</m:t>
+            <m:t>∙c</m:t>
           </m:r>
           <m:sSup>
             <m:sSupPr>
@@ -7263,14 +7208,7 @@
               <w:rFonts w:ascii="Cambria Math" w:hAnsi="Cambria Math"/>
               <w:lang w:val="en-US"/>
             </w:rPr>
-            <m:t>∙</m:t>
-          </m:r>
-          <m:r>
-            <w:rPr>
-              <w:rFonts w:ascii="Cambria Math" w:hAnsi="Cambria Math"/>
-              <w:lang w:val="en-US"/>
-            </w:rPr>
-            <m:t>s</m:t>
+            <m:t>∙s</m:t>
           </m:r>
           <m:sSup>
             <m:sSupPr>
@@ -7690,14 +7628,7 @@
               <w:rFonts w:ascii="Cambria Math" w:hAnsi="Cambria Math"/>
               <w:lang w:val="en-US"/>
             </w:rPr>
-            <m:t>MS-SSIM=</m:t>
-          </m:r>
-          <m:r>
-            <w:rPr>
-              <w:rFonts w:ascii="Cambria Math" w:hAnsi="Cambria Math"/>
-              <w:lang w:val="en-US"/>
-            </w:rPr>
-            <m:t xml:space="preserve"> </m:t>
+            <m:t xml:space="preserve">MS-SSIM= </m:t>
           </m:r>
           <m:d>
             <m:dPr>
@@ -7779,14 +7710,7 @@
                       <w:rFonts w:ascii="Cambria Math" w:hAnsi="Cambria Math"/>
                       <w:lang w:val="en-US"/>
                     </w:rPr>
-                    <m:t>α</m:t>
-                  </m:r>
-                  <m:r>
-                    <w:rPr>
-                      <w:rFonts w:ascii="Cambria Math" w:hAnsi="Cambria Math"/>
-                      <w:lang w:val="en-US"/>
-                    </w:rPr>
-                    <m:t>M</m:t>
+                    <m:t>αM</m:t>
                   </m:r>
                 </m:sup>
               </m:sSup>
@@ -7817,14 +7741,7 @@
                   <w:rFonts w:ascii="Cambria Math" w:hAnsi="Cambria Math"/>
                   <w:lang w:val="en-US"/>
                 </w:rPr>
-                <m:t>j</m:t>
-              </m:r>
-              <m:r>
-                <w:rPr>
-                  <w:rFonts w:ascii="Cambria Math" w:hAnsi="Cambria Math"/>
-                  <w:lang w:val="en-US"/>
-                </w:rPr>
-                <m:t>=1</m:t>
+                <m:t>j=1</m:t>
               </m:r>
             </m:sub>
             <m:sup>
@@ -8370,17 +8287,7 @@
               <w:rFonts w:ascii="Cambria Math" w:hAnsi="Cambria Math"/>
               <w:lang w:val="en-US"/>
             </w:rPr>
-            <m:t>0.2856</m:t>
-          </m:r>
-          <m:r>
-            <m:rPr>
-              <m:sty m:val="p"/>
-            </m:rPr>
-            <w:rPr>
-              <w:rFonts w:ascii="Cambria Math" w:hAnsi="Cambria Math"/>
-              <w:lang w:val="en-US"/>
-            </w:rPr>
-            <m:t xml:space="preserve">, </m:t>
+            <m:t xml:space="preserve">0.2856, </m:t>
           </m:r>
           <m:sSub>
             <m:sSubPr>
@@ -8433,17 +8340,7 @@
               <w:rFonts w:ascii="Cambria Math" w:hAnsi="Cambria Math"/>
               <w:lang w:val="en-US"/>
             </w:rPr>
-            <m:t>0.3001</m:t>
-          </m:r>
-          <m:r>
-            <m:rPr>
-              <m:sty m:val="p"/>
-            </m:rPr>
-            <w:rPr>
-              <w:rFonts w:ascii="Cambria Math" w:hAnsi="Cambria Math"/>
-              <w:lang w:val="en-US"/>
-            </w:rPr>
-            <m:t xml:space="preserve">, </m:t>
+            <m:t xml:space="preserve">0.3001, </m:t>
           </m:r>
           <m:sSub>
             <m:sSubPr>
@@ -8496,17 +8393,7 @@
               <w:rFonts w:ascii="Cambria Math" w:hAnsi="Cambria Math"/>
               <w:lang w:val="en-US"/>
             </w:rPr>
-            <m:t>0.2363</m:t>
-          </m:r>
-          <m:r>
-            <m:rPr>
-              <m:sty m:val="p"/>
-            </m:rPr>
-            <w:rPr>
-              <w:rFonts w:ascii="Cambria Math" w:hAnsi="Cambria Math"/>
-              <w:lang w:val="en-US"/>
-            </w:rPr>
-            <m:t xml:space="preserve">, </m:t>
+            <m:t xml:space="preserve">0.2363, </m:t>
           </m:r>
           <m:sSub>
             <m:sSubPr>
@@ -9007,7 +8894,6 @@
           <w:tab w:val="left" w:pos="5560"/>
         </w:tabs>
         <w:rPr>
-          <w:rFonts w:hint="eastAsia"/>
           <w:lang w:val="en-US"/>
         </w:rPr>
       </w:pPr>
@@ -9104,14 +8990,7 @@
               <w:rFonts w:ascii="Cambria Math" w:hAnsi="Cambria Math"/>
               <w:lang w:val="en-US"/>
             </w:rPr>
-            <m:t>Dic</m:t>
-          </m:r>
-          <m:r>
-            <w:rPr>
-              <w:rFonts w:ascii="Cambria Math" w:hAnsi="Cambria Math"/>
-              <w:lang w:val="en-US"/>
-            </w:rPr>
-            <m:t>e(x,y)</m:t>
+            <m:t>Dice(x,y)</m:t>
           </m:r>
           <m:r>
             <w:rPr>
@@ -9395,14 +9274,7 @@
                 <w:rFonts w:ascii="Cambria Math" w:hAnsi="Cambria Math"/>
                 <w:lang w:val="en-US"/>
               </w:rPr>
-              <m:t>l</m:t>
-            </m:r>
-            <m:r>
-              <w:rPr>
-                <w:rFonts w:ascii="Cambria Math" w:hAnsi="Cambria Math"/>
-                <w:lang w:val="en-US"/>
-              </w:rPr>
-              <m:t>oss</m:t>
+              <m:t>loss</m:t>
             </m:r>
           </m:e>
           <m:sub>
@@ -9515,14 +9387,7 @@
                   <w:rFonts w:ascii="Cambria Math" w:hAnsi="Cambria Math"/>
                   <w:lang w:val="en-US"/>
                 </w:rPr>
-                <m:t>l</m:t>
-              </m:r>
-              <m:r>
-                <w:rPr>
-                  <w:rFonts w:ascii="Cambria Math" w:hAnsi="Cambria Math"/>
-                  <w:lang w:val="en-US"/>
-                </w:rPr>
-                <m:t>oss</m:t>
+                <m:t>loss</m:t>
               </m:r>
             </m:e>
             <m:sub>
@@ -9558,14 +9423,7 @@
                   <w:rFonts w:ascii="Cambria Math" w:hAnsi="Cambria Math"/>
                   <w:lang w:val="en-US"/>
                 </w:rPr>
-                <m:t>l</m:t>
-              </m:r>
-              <m:r>
-                <w:rPr>
-                  <w:rFonts w:ascii="Cambria Math" w:hAnsi="Cambria Math"/>
-                  <w:lang w:val="en-US"/>
-                </w:rPr>
-                <m:t>oss</m:t>
+                <m:t>loss</m:t>
               </m:r>
             </m:e>
             <m:sub>
@@ -9601,14 +9459,7 @@
                   <w:rFonts w:ascii="Cambria Math" w:hAnsi="Cambria Math"/>
                   <w:lang w:val="en-US"/>
                 </w:rPr>
-                <m:t>l</m:t>
-              </m:r>
-              <m:r>
-                <w:rPr>
-                  <w:rFonts w:ascii="Cambria Math" w:hAnsi="Cambria Math"/>
-                  <w:lang w:val="en-US"/>
-                </w:rPr>
-                <m:t>oss</m:t>
+                <m:t>loss</m:t>
               </m:r>
             </m:e>
             <m:sub>
@@ -9644,14 +9495,7 @@
                   <w:rFonts w:ascii="Cambria Math" w:hAnsi="Cambria Math"/>
                   <w:lang w:val="en-US"/>
                 </w:rPr>
-                <m:t>l</m:t>
-              </m:r>
-              <m:r>
-                <w:rPr>
-                  <w:rFonts w:ascii="Cambria Math" w:hAnsi="Cambria Math"/>
-                  <w:lang w:val="en-US"/>
-                </w:rPr>
-                <m:t>oss</m:t>
+                <m:t>loss</m:t>
               </m:r>
             </m:e>
             <m:sub>
@@ -9679,7 +9523,6 @@
         <w:pStyle w:val="Title"/>
         <w:jc w:val="center"/>
         <w:rPr>
-          <w:rFonts w:hint="eastAsia"/>
           <w:lang w:val="en-US"/>
         </w:rPr>
       </w:pPr>

</xml_diff>